<commit_message>
Base distribuciones Z y t
</commit_message>
<xml_diff>
--- a/Main.docx
+++ b/Main.docx
@@ -488,7 +488,7 @@
     </w:tbl>
     <w:bookmarkEnd w:id="20"/>
     <w:bookmarkEnd w:id="21"/>
-    <w:bookmarkStart w:id="32" w:name="ii-parte-análisis-inferencial-ic"/>
+    <w:bookmarkStart w:id="33" w:name="ii-parte-análisis-inferencial-ic"/>
     <w:p>
       <w:pPr>
         <w:pStyle w:val="Heading1"/>
@@ -503,47 +503,7 @@
         <w:pStyle w:val="Heading2"/>
       </w:pPr>
       <w:r>
-        <w:t xml:space="preserve">IC de un promedio usando distribución z</w:t>
-      </w:r>
-    </w:p>
-    <w:bookmarkEnd w:id="22"/>
-    <w:bookmarkStart w:id="23" w:name="ic-de-un-promedio-usando-distribución-t"/>
-    <w:p>
-      <w:pPr>
-        <w:pStyle w:val="Heading2"/>
-      </w:pPr>
-      <w:r>
-        <w:t xml:space="preserve">IC de un promedio usando distribución t</w:t>
-      </w:r>
-    </w:p>
-    <w:bookmarkEnd w:id="23"/>
-    <w:bookmarkStart w:id="24" w:name="ic-de-una-proporción"/>
-    <w:p>
-      <w:pPr>
-        <w:pStyle w:val="Heading2"/>
-      </w:pPr>
-      <w:r>
-        <w:t xml:space="preserve">IC de una proporción</w:t>
-      </w:r>
-    </w:p>
-    <w:bookmarkEnd w:id="24"/>
-    <w:bookmarkStart w:id="25" w:name="ic-de-una-diferencia-de-proporciones"/>
-    <w:p>
-      <w:pPr>
-        <w:pStyle w:val="Heading2"/>
-      </w:pPr>
-      <w:r>
-        <w:t xml:space="preserve">IC de una diferencia de proporciones</w:t>
-      </w:r>
-    </w:p>
-    <w:bookmarkEnd w:id="25"/>
-    <w:bookmarkStart w:id="26" w:name="Xbec8c45c6bba8ce2cf2809121f8a9b7bb3136cf"/>
-    <w:p>
-      <w:pPr>
-        <w:pStyle w:val="Heading2"/>
-      </w:pPr>
-      <w:r>
-        <w:t xml:space="preserve">IC de una diferencia de promedios usando distribución z</w:t>
+        <w:t xml:space="preserve">IC de un promedio usando distribución Z</w:t>
       </w:r>
     </w:p>
     <w:p>
@@ -551,7 +511,15 @@
         <w:pStyle w:val="FirstParagraph"/>
       </w:pPr>
       <w:r>
-        <w:t xml:space="preserve">Para este ejemplo se utilizaran las siguientes muestras de la variable profundidad del dataset de diamantes:</w:t>
+        <w:t xml:space="preserve">A continuacion se presentan los Promedios usando distribución normal estandar de una población de datos sacados del dataset diamantes</w:t>
+      </w:r>
+    </w:p>
+    <w:p>
+      <w:pPr>
+        <w:pStyle w:val="BodyText"/>
+      </w:pPr>
+      <w:r>
+        <w:t xml:space="preserve">Para este ejemplo se utilizaran las siguientes muestras de la variable precio del dataset de diamantes:</w:t>
       </w:r>
     </w:p>
     <w:tbl>
@@ -664,64 +632,21 @@
               <w:jc w:val="left"/>
             </w:pPr>
             <w:r>
-              <w:t xml:space="preserve">61.691</w:t>
-            </w:r>
-          </w:p>
-        </w:tc>
-        <w:tc>
-          <w:p>
-            <w:pPr>
-              <w:pStyle w:val="Compact"/>
-              <w:jc w:val="left"/>
-            </w:pPr>
-            <w:r>
-              <w:t xml:space="preserve">1.3369889</w:t>
-            </w:r>
-          </w:p>
-        </w:tc>
-      </w:tr>
-      <w:tr>
-        <w:tc>
-          <w:p>
-            <w:pPr>
-              <w:pStyle w:val="Compact"/>
-              <w:jc w:val="left"/>
-            </w:pPr>
-            <w:r>
-              <w:t xml:space="preserve">B</w:t>
-            </w:r>
-          </w:p>
-        </w:tc>
-        <w:tc>
-          <w:p>
-            <w:pPr>
-              <w:pStyle w:val="Compact"/>
-              <w:jc w:val="left"/>
-            </w:pPr>
-            <w:r>
-              <w:t xml:space="preserve">100</w:t>
-            </w:r>
-          </w:p>
-        </w:tc>
-        <w:tc>
-          <w:p>
-            <w:pPr>
-              <w:pStyle w:val="Compact"/>
-              <w:jc w:val="left"/>
-            </w:pPr>
-            <w:r>
-              <w:t xml:space="preserve">61.8</w:t>
-            </w:r>
-          </w:p>
-        </w:tc>
-        <w:tc>
-          <w:p>
-            <w:pPr>
-              <w:pStyle w:val="Compact"/>
-              <w:jc w:val="left"/>
-            </w:pPr>
-            <w:r>
-              <w:t xml:space="preserve">1.9587879</w:t>
+              <w:t xml:space="preserve">3486.47</w:t>
+            </w:r>
+          </w:p>
+        </w:tc>
+        <w:tc>
+          <w:p>
+            <w:pPr>
+              <w:pStyle w:val="Compact"/>
+              <w:jc w:val="left"/>
+            </w:pPr>
+            <w:r>
+              <w:t xml:space="preserve">1.3002876</w:t>
+            </w:r>
+            <w:r>
+              <w:t xml:space="preserve">^{7}</w:t>
             </w:r>
           </w:p>
         </w:tc>
@@ -732,7 +657,7 @@
         <w:pStyle w:val="BodyText"/>
       </w:pPr>
       <w:r>
-        <w:t xml:space="preserve">Dado que ambas muestras son mayores a 30 se puede asumir que ambas siguen una distribución normal y que se puede aproximar σ₁ y σ₂ mediante s₁ y s₂.</w:t>
+        <w:t xml:space="preserve">Dado que ambas muestras son mayores a 30 se puede asumir que la población siguen una distribución normal y que se puede aproximar σ₁ mediante s₁</w:t>
       </w:r>
     </w:p>
     <w:p>
@@ -740,7 +665,7 @@
         <w:pStyle w:val="BodyText"/>
       </w:pPr>
       <w:r>
-        <w:t xml:space="preserve">Ya sabiendo estos datos se puede aproximar el IC mediante el caso 1 de diferencia de promedios, para esto se implementa una función manual:</w:t>
+        <w:t xml:space="preserve">Ya sabiendo estos datos se puede aproximar el IC utilizando estimación por intervalo, para esto se implementa la función manual:</w:t>
       </w:r>
     </w:p>
     <w:p>
@@ -751,7 +676,7 @@
         <w:rPr>
           <w:rStyle w:val="NormalTok"/>
         </w:rPr>
-        <w:t xml:space="preserve">z.test2 </w:t>
+        <w:t xml:space="preserve">ICZ </w:t>
       </w:r>
       <w:r>
         <w:rPr>
@@ -775,7 +700,7 @@
         <w:rPr>
           <w:rStyle w:val="NormalTok"/>
         </w:rPr>
-        <w:t xml:space="preserve">(mu1, mu2, n1, n2, var1, var2, alpha) {</w:t>
+        <w:t xml:space="preserve">(x, sigma, alpha){</w:t>
       </w:r>
       <w:r>
         <w:br/>
@@ -796,7 +721,19 @@
         <w:rPr>
           <w:rStyle w:val="NormalTok"/>
         </w:rPr>
-        <w:t xml:space="preserve">((mu1</w:t>
+        <w:t xml:space="preserve">(</w:t>
+      </w:r>
+      <w:r>
+        <w:rPr>
+          <w:rStyle w:val="FunctionTok"/>
+        </w:rPr>
+        <w:t xml:space="preserve">mean</w:t>
+      </w:r>
+      <w:r>
+        <w:rPr>
+          <w:rStyle w:val="NormalTok"/>
+        </w:rPr>
+        <w:t xml:space="preserve">(x) </w:t>
       </w:r>
       <w:r>
         <w:rPr>
@@ -808,16 +745,133 @@
         <w:rPr>
           <w:rStyle w:val="NormalTok"/>
         </w:rPr>
-        <w:t xml:space="preserve">mu2)</w:t>
+        <w:t xml:space="preserve"> </w:t>
+      </w:r>
+      <w:r>
+        <w:rPr>
+          <w:rStyle w:val="FunctionTok"/>
+        </w:rPr>
+        <w:t xml:space="preserve">qnorm</w:t>
+      </w:r>
+      <w:r>
+        <w:rPr>
+          <w:rStyle w:val="NormalTok"/>
+        </w:rPr>
+        <w:t xml:space="preserve">(</w:t>
+      </w:r>
+      <w:r>
+        <w:rPr>
+          <w:rStyle w:val="DecValTok"/>
+        </w:rPr>
+        <w:t xml:space="preserve">1</w:t>
       </w:r>
       <w:r>
         <w:rPr>
           <w:rStyle w:val="SpecialCharTok"/>
         </w:rPr>
+        <w:t xml:space="preserve">-</w:t>
+      </w:r>
+      <w:r>
+        <w:rPr>
+          <w:rStyle w:val="NormalTok"/>
+        </w:rPr>
+        <w:t xml:space="preserve">alpha</w:t>
+      </w:r>
+      <w:r>
+        <w:rPr>
+          <w:rStyle w:val="SpecialCharTok"/>
+        </w:rPr>
+        <w:t xml:space="preserve">/</w:t>
+      </w:r>
+      <w:r>
+        <w:rPr>
+          <w:rStyle w:val="DecValTok"/>
+        </w:rPr>
+        <w:t xml:space="preserve">2</w:t>
+      </w:r>
+      <w:r>
+        <w:rPr>
+          <w:rStyle w:val="NormalTok"/>
+        </w:rPr>
+        <w:t xml:space="preserve">)</w:t>
+      </w:r>
+      <w:r>
+        <w:rPr>
+          <w:rStyle w:val="SpecialCharTok"/>
+        </w:rPr>
+        <w:t xml:space="preserve">*</w:t>
+      </w:r>
+      <w:r>
+        <w:rPr>
+          <w:rStyle w:val="NormalTok"/>
+        </w:rPr>
+        <w:t xml:space="preserve">sigma</w:t>
+      </w:r>
+      <w:r>
+        <w:rPr>
+          <w:rStyle w:val="SpecialCharTok"/>
+        </w:rPr>
+        <w:t xml:space="preserve">/</w:t>
+      </w:r>
+      <w:r>
+        <w:rPr>
+          <w:rStyle w:val="FunctionTok"/>
+        </w:rPr>
+        <w:t xml:space="preserve">sqrt</w:t>
+      </w:r>
+      <w:r>
+        <w:rPr>
+          <w:rStyle w:val="NormalTok"/>
+        </w:rPr>
+        <w:t xml:space="preserve">(</w:t>
+      </w:r>
+      <w:r>
+        <w:rPr>
+          <w:rStyle w:val="FunctionTok"/>
+        </w:rPr>
+        <w:t xml:space="preserve">length</w:t>
+      </w:r>
+      <w:r>
+        <w:rPr>
+          <w:rStyle w:val="NormalTok"/>
+        </w:rPr>
+        <w:t xml:space="preserve">(x)), </w:t>
+      </w:r>
+      <w:r>
+        <w:br/>
+      </w:r>
+      <w:r>
+        <w:rPr>
+          <w:rStyle w:val="NormalTok"/>
+        </w:rPr>
+        <w:t xml:space="preserve">  </w:t>
+      </w:r>
+      <w:r>
+        <w:rPr>
+          <w:rStyle w:val="FunctionTok"/>
+        </w:rPr>
+        <w:t xml:space="preserve">mean</w:t>
+      </w:r>
+      <w:r>
+        <w:rPr>
+          <w:rStyle w:val="NormalTok"/>
+        </w:rPr>
+        <w:t xml:space="preserve">(x) </w:t>
+      </w:r>
+      <w:r>
+        <w:rPr>
+          <w:rStyle w:val="SpecialCharTok"/>
+        </w:rPr>
         <w:t xml:space="preserve">+</w:t>
       </w:r>
       <w:r>
         <w:rPr>
+          <w:rStyle w:val="NormalTok"/>
+        </w:rPr>
+        <w:t xml:space="preserve"> </w:t>
+      </w:r>
+      <w:r>
+        <w:rPr>
           <w:rStyle w:val="FunctionTok"/>
         </w:rPr>
         <w:t xml:space="preserve">qnorm</w:t>
@@ -826,12 +880,30 @@
         <w:rPr>
           <w:rStyle w:val="NormalTok"/>
         </w:rPr>
-        <w:t xml:space="preserve">(alpha</w:t>
+        <w:t xml:space="preserve">(</w:t>
+      </w:r>
+      <w:r>
+        <w:rPr>
+          <w:rStyle w:val="DecValTok"/>
+        </w:rPr>
+        <w:t xml:space="preserve">1</w:t>
       </w:r>
       <w:r>
         <w:rPr>
           <w:rStyle w:val="SpecialCharTok"/>
         </w:rPr>
+        <w:t xml:space="preserve">-</w:t>
+      </w:r>
+      <w:r>
+        <w:rPr>
+          <w:rStyle w:val="NormalTok"/>
+        </w:rPr>
+        <w:t xml:space="preserve">alpha</w:t>
+      </w:r>
+      <w:r>
+        <w:rPr>
+          <w:rStyle w:val="SpecialCharTok"/>
+        </w:rPr>
         <w:t xml:space="preserve">/</w:t>
       </w:r>
       <w:r>
@@ -854,6 +926,18 @@
       </w:r>
       <w:r>
         <w:rPr>
+          <w:rStyle w:val="NormalTok"/>
+        </w:rPr>
+        <w:t xml:space="preserve">sigma</w:t>
+      </w:r>
+      <w:r>
+        <w:rPr>
+          <w:rStyle w:val="SpecialCharTok"/>
+        </w:rPr>
+        <w:t xml:space="preserve">/</w:t>
+      </w:r>
+      <w:r>
+        <w:rPr>
           <w:rStyle w:val="FunctionTok"/>
         </w:rPr>
         <w:t xml:space="preserve">sqrt</w:t>
@@ -862,163 +946,19 @@
         <w:rPr>
           <w:rStyle w:val="NormalTok"/>
         </w:rPr>
-        <w:t xml:space="preserve">((var1</w:t>
-      </w:r>
-      <w:r>
-        <w:rPr>
-          <w:rStyle w:val="SpecialCharTok"/>
-        </w:rPr>
-        <w:t xml:space="preserve">/</w:t>
-      </w:r>
-      <w:r>
-        <w:rPr>
-          <w:rStyle w:val="NormalTok"/>
-        </w:rPr>
-        <w:t xml:space="preserve">n1)</w:t>
-      </w:r>
-      <w:r>
-        <w:rPr>
-          <w:rStyle w:val="SpecialCharTok"/>
-        </w:rPr>
-        <w:t xml:space="preserve">+</w:t>
-      </w:r>
-      <w:r>
-        <w:rPr>
-          <w:rStyle w:val="NormalTok"/>
-        </w:rPr>
-        <w:t xml:space="preserve">(var2</w:t>
-      </w:r>
-      <w:r>
-        <w:rPr>
-          <w:rStyle w:val="SpecialCharTok"/>
-        </w:rPr>
-        <w:t xml:space="preserve">/</w:t>
-      </w:r>
-      <w:r>
-        <w:rPr>
-          <w:rStyle w:val="NormalTok"/>
-        </w:rPr>
-        <w:t xml:space="preserve">n2)),</w:t>
-      </w:r>
-      <w:r>
-        <w:br/>
-      </w:r>
-      <w:r>
-        <w:rPr>
-          <w:rStyle w:val="NormalTok"/>
-        </w:rPr>
-        <w:t xml:space="preserve">    (mu1</w:t>
-      </w:r>
-      <w:r>
-        <w:rPr>
-          <w:rStyle w:val="SpecialCharTok"/>
-        </w:rPr>
-        <w:t xml:space="preserve">-</w:t>
-      </w:r>
-      <w:r>
-        <w:rPr>
-          <w:rStyle w:val="NormalTok"/>
-        </w:rPr>
-        <w:t xml:space="preserve">mu2)</w:t>
-      </w:r>
-      <w:r>
-        <w:rPr>
-          <w:rStyle w:val="SpecialCharTok"/>
-        </w:rPr>
-        <w:t xml:space="preserve">-</w:t>
+        <w:t xml:space="preserve">(</w:t>
       </w:r>
       <w:r>
         <w:rPr>
           <w:rStyle w:val="FunctionTok"/>
         </w:rPr>
-        <w:t xml:space="preserve">qnorm</w:t>
-      </w:r>
-      <w:r>
-        <w:rPr>
-          <w:rStyle w:val="NormalTok"/>
-        </w:rPr>
-        <w:t xml:space="preserve">(alpha</w:t>
-      </w:r>
-      <w:r>
-        <w:rPr>
-          <w:rStyle w:val="SpecialCharTok"/>
-        </w:rPr>
-        <w:t xml:space="preserve">/</w:t>
-      </w:r>
-      <w:r>
-        <w:rPr>
-          <w:rStyle w:val="DecValTok"/>
-        </w:rPr>
-        <w:t xml:space="preserve">2</w:t>
-      </w:r>
-      <w:r>
-        <w:rPr>
-          <w:rStyle w:val="NormalTok"/>
-        </w:rPr>
-        <w:t xml:space="preserve">)</w:t>
-      </w:r>
-      <w:r>
-        <w:rPr>
-          <w:rStyle w:val="SpecialCharTok"/>
-        </w:rPr>
-        <w:t xml:space="preserve">*</w:t>
-      </w:r>
-      <w:r>
-        <w:rPr>
-          <w:rStyle w:val="FunctionTok"/>
-        </w:rPr>
-        <w:t xml:space="preserve">sqrt</w:t>
-      </w:r>
-      <w:r>
-        <w:rPr>
-          <w:rStyle w:val="NormalTok"/>
-        </w:rPr>
-        <w:t xml:space="preserve">((var1</w:t>
-      </w:r>
-      <w:r>
-        <w:rPr>
-          <w:rStyle w:val="SpecialCharTok"/>
-        </w:rPr>
-        <w:t xml:space="preserve">/</w:t>
-      </w:r>
-      <w:r>
-        <w:rPr>
-          <w:rStyle w:val="NormalTok"/>
-        </w:rPr>
-        <w:t xml:space="preserve">n1)</w:t>
-      </w:r>
-      <w:r>
-        <w:rPr>
-          <w:rStyle w:val="SpecialCharTok"/>
-        </w:rPr>
-        <w:t xml:space="preserve">+</w:t>
-      </w:r>
-      <w:r>
-        <w:rPr>
-          <w:rStyle w:val="NormalTok"/>
-        </w:rPr>
-        <w:t xml:space="preserve">(var2</w:t>
-      </w:r>
-      <w:r>
-        <w:rPr>
-          <w:rStyle w:val="SpecialCharTok"/>
-        </w:rPr>
-        <w:t xml:space="preserve">/</w:t>
-      </w:r>
-      <w:r>
-        <w:rPr>
-          <w:rStyle w:val="NormalTok"/>
-        </w:rPr>
-        <w:t xml:space="preserve">n2)))</w:t>
-      </w:r>
-      <w:r>
-        <w:br/>
-      </w:r>
-      <w:r>
-        <w:rPr>
-          <w:rStyle w:val="NormalTok"/>
-        </w:rPr>
-        <w:t xml:space="preserve">}</w:t>
+        <w:t xml:space="preserve">length</w:t>
+      </w:r>
+      <w:r>
+        <w:rPr>
+          <w:rStyle w:val="NormalTok"/>
+        </w:rPr>
+        <w:t xml:space="preserve">(x)))}</w:t>
       </w:r>
     </w:p>
     <w:p>
@@ -1047,7 +987,7 @@
         <w:t xml:space="preserve"> </w:t>
       </w:r>
       <w:r>
-        <w:t xml:space="preserve">media de la primera muestra</w:t>
+        <w:t xml:space="preserve">media de la muestra</w:t>
       </w:r>
     </w:p>
     <w:p>
@@ -1062,13 +1002,13 @@
         <w:rPr>
           <w:b/>
         </w:rPr>
-        <w:t xml:space="preserve">mu2:</w:t>
-      </w:r>
-      <w:r>
-        <w:t xml:space="preserve"> </w:t>
-      </w:r>
-      <w:r>
-        <w:t xml:space="preserve">media de la segunda muestra</w:t>
+        <w:t xml:space="preserve">n1:</w:t>
+      </w:r>
+      <w:r>
+        <w:t xml:space="preserve"> </w:t>
+      </w:r>
+      <w:r>
+        <w:t xml:space="preserve">tamaño de la muestra</w:t>
       </w:r>
     </w:p>
     <w:p>
@@ -1083,13 +1023,13 @@
         <w:rPr>
           <w:b/>
         </w:rPr>
-        <w:t xml:space="preserve">n1:</w:t>
-      </w:r>
-      <w:r>
-        <w:t xml:space="preserve"> </w:t>
-      </w:r>
-      <w:r>
-        <w:t xml:space="preserve">tamaño de la primera muestra</w:t>
+        <w:t xml:space="preserve">var1:</w:t>
+      </w:r>
+      <w:r>
+        <w:t xml:space="preserve"> </w:t>
+      </w:r>
+      <w:r>
+        <w:t xml:space="preserve">varianza de la muestra</w:t>
       </w:r>
     </w:p>
     <w:p>
@@ -1104,69 +1044,6 @@
         <w:rPr>
           <w:b/>
         </w:rPr>
-        <w:t xml:space="preserve">n2:</w:t>
-      </w:r>
-      <w:r>
-        <w:t xml:space="preserve"> </w:t>
-      </w:r>
-      <w:r>
-        <w:t xml:space="preserve">tamaño de la segunda muestra</w:t>
-      </w:r>
-    </w:p>
-    <w:p>
-      <w:pPr>
-        <w:numPr>
-          <w:ilvl w:val="0"/>
-          <w:numId w:val="1001"/>
-        </w:numPr>
-        <w:pStyle w:val="Compact"/>
-      </w:pPr>
-      <w:r>
-        <w:rPr>
-          <w:b/>
-        </w:rPr>
-        <w:t xml:space="preserve">var1:</w:t>
-      </w:r>
-      <w:r>
-        <w:t xml:space="preserve"> </w:t>
-      </w:r>
-      <w:r>
-        <w:t xml:space="preserve">varianza de la primera muestra</w:t>
-      </w:r>
-    </w:p>
-    <w:p>
-      <w:pPr>
-        <w:numPr>
-          <w:ilvl w:val="0"/>
-          <w:numId w:val="1001"/>
-        </w:numPr>
-        <w:pStyle w:val="Compact"/>
-      </w:pPr>
-      <w:r>
-        <w:rPr>
-          <w:b/>
-        </w:rPr>
-        <w:t xml:space="preserve">var2:</w:t>
-      </w:r>
-      <w:r>
-        <w:t xml:space="preserve"> </w:t>
-      </w:r>
-      <w:r>
-        <w:t xml:space="preserve">varianza de la segunda muestra</w:t>
-      </w:r>
-    </w:p>
-    <w:p>
-      <w:pPr>
-        <w:numPr>
-          <w:ilvl w:val="0"/>
-          <w:numId w:val="1001"/>
-        </w:numPr>
-        <w:pStyle w:val="Compact"/>
-      </w:pPr>
-      <w:r>
-        <w:rPr>
-          <w:b/>
-        </w:rPr>
         <w:t xml:space="preserve">alpha:</w:t>
       </w:r>
       <w:r>
@@ -1186,10 +1063,57 @@
     </w:p>
     <w:p>
       <w:pPr>
-        <w:pStyle w:val="BodyText"/>
-      </w:pPr>
-      <w:r>
-        <w:t xml:space="preserve">]-0.4648172, 0.2468172[</w:t>
+        <w:pStyle w:val="SourceCode"/>
+      </w:pPr>
+      <w:r>
+        <w:rPr>
+          <w:rStyle w:val="NormalTok"/>
+        </w:rPr>
+        <w:t xml:space="preserve">IC </w:t>
+      </w:r>
+      <w:r>
+        <w:rPr>
+          <w:rStyle w:val="OtherTok"/>
+        </w:rPr>
+        <w:t xml:space="preserve">&lt;-</w:t>
+      </w:r>
+      <w:r>
+        <w:rPr>
+          <w:rStyle w:val="NormalTok"/>
+        </w:rPr>
+        <w:t xml:space="preserve"> </w:t>
+      </w:r>
+      <w:r>
+        <w:rPr>
+          <w:rStyle w:val="FunctionTok"/>
+        </w:rPr>
+        <w:t xml:space="preserve">ICZ</w:t>
+      </w:r>
+      <w:r>
+        <w:rPr>
+          <w:rStyle w:val="NormalTok"/>
+        </w:rPr>
+        <w:t xml:space="preserve">(n1, </w:t>
+      </w:r>
+      <w:r>
+        <w:rPr>
+          <w:rStyle w:val="FunctionTok"/>
+        </w:rPr>
+        <w:t xml:space="preserve">sqrt</w:t>
+      </w:r>
+      <w:r>
+        <w:rPr>
+          <w:rStyle w:val="NormalTok"/>
+        </w:rPr>
+        <w:t xml:space="preserve">(var1), alpha1)</w:t>
+      </w:r>
+    </w:p>
+    <w:p>
+      <w:pPr>
+        <w:pStyle w:val="FirstParagraph"/>
+      </w:pPr>
+      <w:r>
+        <w:t xml:space="preserve">]-6967.5323773, 7167.5323773[</w:t>
       </w:r>
     </w:p>
     <w:p>
@@ -1209,7 +1133,7 @@
         <w:pStyle w:val="Compact"/>
       </w:pPr>
       <w:r>
-        <w:t xml:space="preserve">El promedio de la muestra A es mayor que el de la muestra B</w:t>
+        <w:t xml:space="preserve">A</w:t>
       </w:r>
     </w:p>
     <w:p>
@@ -1221,7 +1145,7 @@
         <w:pStyle w:val="Compact"/>
       </w:pPr>
       <w:r>
-        <w:t xml:space="preserve">Las muestras tengan el mismo promedio</w:t>
+        <w:t xml:space="preserve">B</w:t>
       </w:r>
     </w:p>
     <w:p>
@@ -1233,17 +1157,17 @@
         <w:pStyle w:val="Compact"/>
       </w:pPr>
       <w:r>
-        <w:t xml:space="preserve">El promedio de la muestra B es mayor que el de la muestra A</w:t>
-      </w:r>
-    </w:p>
-    <w:bookmarkEnd w:id="26"/>
-    <w:bookmarkStart w:id="29" w:name="Xfb92a40d8a825aadccf6d563aa1f76ec6252529"/>
+        <w:t xml:space="preserve">C</w:t>
+      </w:r>
+    </w:p>
+    <w:bookmarkEnd w:id="22"/>
+    <w:bookmarkStart w:id="24" w:name="ic-de-un-promedio-usando-distribución-t"/>
     <w:p>
       <w:pPr>
         <w:pStyle w:val="Heading2"/>
       </w:pPr>
       <w:r>
-        <w:t xml:space="preserve">IC de una diferencia de promedios usando distribución t</w:t>
+        <w:t xml:space="preserve">IC de un promedio usando distribución t</w:t>
       </w:r>
     </w:p>
     <w:p>
@@ -1251,7 +1175,7 @@
         <w:pStyle w:val="FirstParagraph"/>
       </w:pPr>
       <w:r>
-        <w:t xml:space="preserve">Para este ejemplo se utilizaran las siguientes muestras de la variable profundidad del dataset de diamantes:</w:t>
+        <w:t xml:space="preserve">A continuacion se presentan los Promedios usando distribución t de una población, utilizando muestras de la variable precio del dataset de diamantes.</w:t>
       </w:r>
     </w:p>
     <w:tbl>
@@ -1353,75 +1277,32 @@
               <w:jc w:val="left"/>
             </w:pPr>
             <w:r>
-              <w:t xml:space="preserve">25</w:t>
-            </w:r>
-          </w:p>
-        </w:tc>
-        <w:tc>
-          <w:p>
-            <w:pPr>
-              <w:pStyle w:val="Compact"/>
-              <w:jc w:val="left"/>
-            </w:pPr>
-            <w:r>
-              <w:t xml:space="preserve">62.156</w:t>
-            </w:r>
-          </w:p>
-        </w:tc>
-        <w:tc>
-          <w:p>
-            <w:pPr>
-              <w:pStyle w:val="Compact"/>
-              <w:jc w:val="left"/>
-            </w:pPr>
-            <w:r>
-              <w:t xml:space="preserve">3.2134</w:t>
-            </w:r>
-          </w:p>
-        </w:tc>
-      </w:tr>
-      <w:tr>
-        <w:tc>
-          <w:p>
-            <w:pPr>
-              <w:pStyle w:val="Compact"/>
-              <w:jc w:val="left"/>
-            </w:pPr>
-            <w:r>
-              <w:t xml:space="preserve">B</w:t>
-            </w:r>
-          </w:p>
-        </w:tc>
-        <w:tc>
-          <w:p>
-            <w:pPr>
-              <w:pStyle w:val="Compact"/>
-              <w:jc w:val="left"/>
-            </w:pPr>
-            <w:r>
-              <w:t xml:space="preserve">25</w:t>
-            </w:r>
-          </w:p>
-        </w:tc>
-        <w:tc>
-          <w:p>
-            <w:pPr>
-              <w:pStyle w:val="Compact"/>
-              <w:jc w:val="left"/>
-            </w:pPr>
-            <w:r>
-              <w:t xml:space="preserve">62.168</w:t>
-            </w:r>
-          </w:p>
-        </w:tc>
-        <w:tc>
-          <w:p>
-            <w:pPr>
-              <w:pStyle w:val="Compact"/>
-              <w:jc w:val="left"/>
-            </w:pPr>
-            <w:r>
-              <w:t xml:space="preserve">2.5256</w:t>
+              <w:t xml:space="preserve">20</w:t>
+            </w:r>
+          </w:p>
+        </w:tc>
+        <w:tc>
+          <w:p>
+            <w:pPr>
+              <w:pStyle w:val="Compact"/>
+              <w:jc w:val="left"/>
+            </w:pPr>
+            <w:r>
+              <w:t xml:space="preserve">4629.6</w:t>
+            </w:r>
+          </w:p>
+        </w:tc>
+        <w:tc>
+          <w:p>
+            <w:pPr>
+              <w:pStyle w:val="Compact"/>
+              <w:jc w:val="left"/>
+            </w:pPr>
+            <w:r>
+              <w:t xml:space="preserve">2.5838458</w:t>
+            </w:r>
+            <w:r>
+              <w:t xml:space="preserve">^{7}</w:t>
             </w:r>
           </w:p>
         </w:tc>
@@ -1432,7 +1313,7 @@
         <w:pStyle w:val="BodyText"/>
       </w:pPr>
       <w:r>
-        <w:t xml:space="preserve">En este caso dado que los tamaños de la muestras son menores a 30 se ha optado por realizar una inspección visual de los datos para ver si se asemejan a una distribución normal</w:t>
+        <w:t xml:space="preserve">En este caso dado que el tamaño de la muestra es menor a 30 se ha optado por realizar una inspección visual de los datos para ver si se asemeja a una distribución normal</w:t>
       </w:r>
     </w:p>
     <w:p>
@@ -1455,7 +1336,7 @@
                     </pic:cNvPicPr>
                   </pic:nvPicPr>
                   <pic:blipFill>
-                    <a:blip r:embed="rId27"/>
+                    <a:blip r:embed="rId23"/>
                     <a:stretch>
                       <a:fillRect/>
                     </a:stretch>
@@ -1487,54 +1368,7 @@
         <w:pStyle w:val="BodyText"/>
       </w:pPr>
       <w:r>
-        <w:drawing>
-          <wp:inline>
-            <wp:extent cx="4620126" cy="3696101"/>
-            <wp:effectExtent b="0" l="0" r="0" t="0"/>
-            <wp:docPr descr="" title="" id="1" name="Picture"/>
-            <a:graphic>
-              <a:graphicData uri="http://schemas.openxmlformats.org/drawingml/2006/picture">
-                <pic:pic>
-                  <pic:nvPicPr>
-                    <pic:cNvPr descr="Main_files/figure-docx/unnamed-chunk-6-1.png" id="0" name="Picture"/>
-                    <pic:cNvPicPr>
-                      <a:picLocks noChangeArrowheads="1" noChangeAspect="1"/>
-                    </pic:cNvPicPr>
-                  </pic:nvPicPr>
-                  <pic:blipFill>
-                    <a:blip r:embed="rId28"/>
-                    <a:stretch>
-                      <a:fillRect/>
-                    </a:stretch>
-                  </pic:blipFill>
-                  <pic:spPr bwMode="auto">
-                    <a:xfrm>
-                      <a:off x="0" y="0"/>
-                      <a:ext cx="4620126" cy="3696101"/>
-                    </a:xfrm>
-                    <a:prstGeom prst="rect">
-                      <a:avLst/>
-                    </a:prstGeom>
-                    <a:noFill/>
-                    <a:ln w="9525">
-                      <a:noFill/>
-                      <a:headEnd/>
-                      <a:tailEnd/>
-                    </a:ln>
-                  </pic:spPr>
-                </pic:pic>
-              </a:graphicData>
-            </a:graphic>
-          </wp:inline>
-        </w:drawing>
-      </w:r>
-    </w:p>
-    <w:p>
-      <w:pPr>
-        <w:pStyle w:val="BodyText"/>
-      </w:pPr>
-      <w:r>
-        <w:t xml:space="preserve">Como se puede observar ambas muestras tiene forma de campana, por lo que se puede asumir que siguen una distribución normal. Sin embargo, como las muestras son pequeñas no se pueden utilizar s₁ y s₂ para realizar una aproximación σ₁ y σ₂, por lo cual el caso 3 sería el óptimo en esta situación.</w:t>
+        <w:t xml:space="preserve">Como se puede observar, la muestra tiene forma de campana, por lo que se puede asumir que sigue una distribución normal. Sin embargo, como las muestras son pequeñas no se pueden utilizar s₁ para realizar una aproximación σ₁, por lo cual el caso 3 sería el óptimo en esta situación.</w:t>
       </w:r>
     </w:p>
     <w:p>
@@ -1729,7 +1563,7 @@
         <w:pStyle w:val="BodyText"/>
       </w:pPr>
       <w:r>
-        <w:t xml:space="preserve">]-0.9753438, 0.9513438[</w:t>
+        <w:t xml:space="preserve">]61.2735032, 63.1264968[</w:t>
       </w:r>
     </w:p>
     <w:p>
@@ -1749,7 +1583,7 @@
         <w:pStyle w:val="Compact"/>
       </w:pPr>
       <w:r>
-        <w:t xml:space="preserve">El promedio de la muestra A es mayor que el de la muestra B</w:t>
+        <w:t xml:space="preserve">A</w:t>
       </w:r>
     </w:p>
     <w:p>
@@ -1761,7 +1595,7 @@
         <w:pStyle w:val="Compact"/>
       </w:pPr>
       <w:r>
-        <w:t xml:space="preserve">Las muestras tengan el mismo promedio</w:t>
+        <w:t xml:space="preserve">B</w:t>
       </w:r>
     </w:p>
     <w:p>
@@ -1773,17 +1607,37 @@
         <w:pStyle w:val="Compact"/>
       </w:pPr>
       <w:r>
-        <w:t xml:space="preserve">El promedio de la muestra B es mayor que el de la muestra A</w:t>
-      </w:r>
-    </w:p>
-    <w:bookmarkEnd w:id="29"/>
-    <w:bookmarkStart w:id="30" w:name="ic-de-una-varianza"/>
+        <w:t xml:space="preserve">C</w:t>
+      </w:r>
+    </w:p>
+    <w:bookmarkEnd w:id="24"/>
+    <w:bookmarkStart w:id="25" w:name="ic-de-una-proporción"/>
     <w:p>
       <w:pPr>
         <w:pStyle w:val="Heading2"/>
       </w:pPr>
       <w:r>
-        <w:t xml:space="preserve">IC de una varianza</w:t>
+        <w:t xml:space="preserve">IC de una proporción</w:t>
+      </w:r>
+    </w:p>
+    <w:bookmarkEnd w:id="25"/>
+    <w:bookmarkStart w:id="26" w:name="ic-de-una-diferencia-de-proporciones"/>
+    <w:p>
+      <w:pPr>
+        <w:pStyle w:val="Heading2"/>
+      </w:pPr>
+      <w:r>
+        <w:t xml:space="preserve">IC de una diferencia de proporciones</w:t>
+      </w:r>
+    </w:p>
+    <w:bookmarkEnd w:id="26"/>
+    <w:bookmarkStart w:id="27" w:name="Xbec8c45c6bba8ce2cf2809121f8a9b7bb3136cf"/>
+    <w:p>
+      <w:pPr>
+        <w:pStyle w:val="Heading2"/>
+      </w:pPr>
+      <w:r>
+        <w:t xml:space="preserve">IC de una diferencia de promedios usando distribución z</w:t>
       </w:r>
     </w:p>
     <w:p>
@@ -1791,15 +1645,7 @@
         <w:pStyle w:val="FirstParagraph"/>
       </w:pPr>
       <w:r>
-        <w:t xml:space="preserve">A continuación se presentan las varianzas de dos poblaciones de datos sacados del dataset de diamantes.</w:t>
-      </w:r>
-    </w:p>
-    <w:p>
-      <w:pPr>
-        <w:pStyle w:val="BodyText"/>
-      </w:pPr>
-      <w:r>
-        <w:t xml:space="preserve">Primero se crean dos poblaciones distintas y random a partir de el dataset padre las cuales son de tamaño 100 como lo muestra la siguiente tabla.</w:t>
+        <w:t xml:space="preserve">Para este ejemplo se utilizaran las siguientes muestras de la variable profundidad del dataset de diamantes:</w:t>
       </w:r>
     </w:p>
     <w:tbl>
@@ -1847,6 +1693,40 @@
             </w:r>
           </w:p>
         </w:tc>
+        <w:tc>
+          <w:tcPr>
+            <w:tcBorders>
+              <w:bottom w:val="single"/>
+            </w:tcBorders>
+            <w:vAlign w:val="bottom"/>
+          </w:tcPr>
+          <w:p>
+            <w:pPr>
+              <w:pStyle w:val="Compact"/>
+              <w:jc w:val="left"/>
+            </w:pPr>
+            <w:r>
+              <w:t xml:space="preserve">Promedio</w:t>
+            </w:r>
+          </w:p>
+        </w:tc>
+        <w:tc>
+          <w:tcPr>
+            <w:tcBorders>
+              <w:bottom w:val="single"/>
+            </w:tcBorders>
+            <w:vAlign w:val="bottom"/>
+          </w:tcPr>
+          <w:p>
+            <w:pPr>
+              <w:pStyle w:val="Compact"/>
+              <w:jc w:val="left"/>
+            </w:pPr>
+            <w:r>
+              <w:t xml:space="preserve">Varianza</w:t>
+            </w:r>
+          </w:p>
+        </w:tc>
       </w:tr>
       <w:tr>
         <w:tc>
@@ -1871,6 +1751,28 @@
             </w:r>
           </w:p>
         </w:tc>
+        <w:tc>
+          <w:p>
+            <w:pPr>
+              <w:pStyle w:val="Compact"/>
+              <w:jc w:val="left"/>
+            </w:pPr>
+            <w:r>
+              <w:t xml:space="preserve">61.691</w:t>
+            </w:r>
+          </w:p>
+        </w:tc>
+        <w:tc>
+          <w:p>
+            <w:pPr>
+              <w:pStyle w:val="Compact"/>
+              <w:jc w:val="left"/>
+            </w:pPr>
+            <w:r>
+              <w:t xml:space="preserve">1.3369889</w:t>
+            </w:r>
+          </w:p>
+        </w:tc>
       </w:tr>
       <w:tr>
         <w:tc>
@@ -1895,6 +1797,28 @@
             </w:r>
           </w:p>
         </w:tc>
+        <w:tc>
+          <w:p>
+            <w:pPr>
+              <w:pStyle w:val="Compact"/>
+              <w:jc w:val="left"/>
+            </w:pPr>
+            <w:r>
+              <w:t xml:space="preserve">61.8</w:t>
+            </w:r>
+          </w:p>
+        </w:tc>
+        <w:tc>
+          <w:p>
+            <w:pPr>
+              <w:pStyle w:val="Compact"/>
+              <w:jc w:val="left"/>
+            </w:pPr>
+            <w:r>
+              <w:t xml:space="preserve">1.9587879</w:t>
+            </w:r>
+          </w:p>
+        </w:tc>
       </w:tr>
     </w:tbl>
     <w:p>
@@ -1902,7 +1826,7 @@
         <w:pStyle w:val="BodyText"/>
       </w:pPr>
       <w:r>
-        <w:t xml:space="preserve">Una vez generadas las dos poblaciones, utilizaremos la variable de quilates para obtener el IC de varianza de una población, para esto utilizaremos la librería EnvStats y especificamente su metodo vartTest que nos dará el intervalo que estamos buscando.</w:t>
+        <w:t xml:space="preserve">Dado que ambas muestras son mayores a 30 se puede asumir que ambas siguen una distribución normal y que se puede aproximar σ₁ y σ₂ mediante s₁ y s₂.</w:t>
       </w:r>
     </w:p>
     <w:p>
@@ -1910,15 +1834,293 @@
         <w:pStyle w:val="BodyText"/>
       </w:pPr>
       <w:r>
-        <w:t xml:space="preserve">En cuanto a las muestras o las poblaciones es importante mencionar que se estan usando las mismas que para la seccion anterior</w:t>
-      </w:r>
-    </w:p>
-    <w:p>
-      <w:pPr>
-        <w:pStyle w:val="BodyText"/>
-      </w:pPr>
-      <w:r>
-        <w:t xml:space="preserve">Debemos tener en cuenta que:</w:t>
+        <w:t xml:space="preserve">Ya sabiendo estos datos se puede aproximar el IC mediante el caso 1 de diferencia de promedios, para esto se implementa una función manual:</w:t>
+      </w:r>
+    </w:p>
+    <w:p>
+      <w:pPr>
+        <w:pStyle w:val="SourceCode"/>
+      </w:pPr>
+      <w:r>
+        <w:rPr>
+          <w:rStyle w:val="NormalTok"/>
+        </w:rPr>
+        <w:t xml:space="preserve">z.test2 </w:t>
+      </w:r>
+      <w:r>
+        <w:rPr>
+          <w:rStyle w:val="OtherTok"/>
+        </w:rPr>
+        <w:t xml:space="preserve">&lt;-</w:t>
+      </w:r>
+      <w:r>
+        <w:rPr>
+          <w:rStyle w:val="NormalTok"/>
+        </w:rPr>
+        <w:t xml:space="preserve"> </w:t>
+      </w:r>
+      <w:r>
+        <w:rPr>
+          <w:rStyle w:val="ControlFlowTok"/>
+        </w:rPr>
+        <w:t xml:space="preserve">function</w:t>
+      </w:r>
+      <w:r>
+        <w:rPr>
+          <w:rStyle w:val="NormalTok"/>
+        </w:rPr>
+        <w:t xml:space="preserve">(mu1, mu2, n1, n2, var1, var2, alpha) {</w:t>
+      </w:r>
+      <w:r>
+        <w:br/>
+      </w:r>
+      <w:r>
+        <w:rPr>
+          <w:rStyle w:val="NormalTok"/>
+        </w:rPr>
+        <w:t xml:space="preserve">  </w:t>
+      </w:r>
+      <w:r>
+        <w:rPr>
+          <w:rStyle w:val="FunctionTok"/>
+        </w:rPr>
+        <w:t xml:space="preserve">c</w:t>
+      </w:r>
+      <w:r>
+        <w:rPr>
+          <w:rStyle w:val="NormalTok"/>
+        </w:rPr>
+        <w:t xml:space="preserve">((mu1</w:t>
+      </w:r>
+      <w:r>
+        <w:rPr>
+          <w:rStyle w:val="SpecialCharTok"/>
+        </w:rPr>
+        <w:t xml:space="preserve">-</w:t>
+      </w:r>
+      <w:r>
+        <w:rPr>
+          <w:rStyle w:val="NormalTok"/>
+        </w:rPr>
+        <w:t xml:space="preserve">mu2)</w:t>
+      </w:r>
+      <w:r>
+        <w:rPr>
+          <w:rStyle w:val="SpecialCharTok"/>
+        </w:rPr>
+        <w:t xml:space="preserve">+</w:t>
+      </w:r>
+      <w:r>
+        <w:rPr>
+          <w:rStyle w:val="FunctionTok"/>
+        </w:rPr>
+        <w:t xml:space="preserve">qnorm</w:t>
+      </w:r>
+      <w:r>
+        <w:rPr>
+          <w:rStyle w:val="NormalTok"/>
+        </w:rPr>
+        <w:t xml:space="preserve">(alpha</w:t>
+      </w:r>
+      <w:r>
+        <w:rPr>
+          <w:rStyle w:val="SpecialCharTok"/>
+        </w:rPr>
+        <w:t xml:space="preserve">/</w:t>
+      </w:r>
+      <w:r>
+        <w:rPr>
+          <w:rStyle w:val="DecValTok"/>
+        </w:rPr>
+        <w:t xml:space="preserve">2</w:t>
+      </w:r>
+      <w:r>
+        <w:rPr>
+          <w:rStyle w:val="NormalTok"/>
+        </w:rPr>
+        <w:t xml:space="preserve">)</w:t>
+      </w:r>
+      <w:r>
+        <w:rPr>
+          <w:rStyle w:val="SpecialCharTok"/>
+        </w:rPr>
+        <w:t xml:space="preserve">*</w:t>
+      </w:r>
+      <w:r>
+        <w:rPr>
+          <w:rStyle w:val="FunctionTok"/>
+        </w:rPr>
+        <w:t xml:space="preserve">sqrt</w:t>
+      </w:r>
+      <w:r>
+        <w:rPr>
+          <w:rStyle w:val="NormalTok"/>
+        </w:rPr>
+        <w:t xml:space="preserve">((var1</w:t>
+      </w:r>
+      <w:r>
+        <w:rPr>
+          <w:rStyle w:val="SpecialCharTok"/>
+        </w:rPr>
+        <w:t xml:space="preserve">/</w:t>
+      </w:r>
+      <w:r>
+        <w:rPr>
+          <w:rStyle w:val="NormalTok"/>
+        </w:rPr>
+        <w:t xml:space="preserve">n1)</w:t>
+      </w:r>
+      <w:r>
+        <w:rPr>
+          <w:rStyle w:val="SpecialCharTok"/>
+        </w:rPr>
+        <w:t xml:space="preserve">+</w:t>
+      </w:r>
+      <w:r>
+        <w:rPr>
+          <w:rStyle w:val="NormalTok"/>
+        </w:rPr>
+        <w:t xml:space="preserve">(var2</w:t>
+      </w:r>
+      <w:r>
+        <w:rPr>
+          <w:rStyle w:val="SpecialCharTok"/>
+        </w:rPr>
+        <w:t xml:space="preserve">/</w:t>
+      </w:r>
+      <w:r>
+        <w:rPr>
+          <w:rStyle w:val="NormalTok"/>
+        </w:rPr>
+        <w:t xml:space="preserve">n2)),</w:t>
+      </w:r>
+      <w:r>
+        <w:br/>
+      </w:r>
+      <w:r>
+        <w:rPr>
+          <w:rStyle w:val="NormalTok"/>
+        </w:rPr>
+        <w:t xml:space="preserve">    (mu1</w:t>
+      </w:r>
+      <w:r>
+        <w:rPr>
+          <w:rStyle w:val="SpecialCharTok"/>
+        </w:rPr>
+        <w:t xml:space="preserve">-</w:t>
+      </w:r>
+      <w:r>
+        <w:rPr>
+          <w:rStyle w:val="NormalTok"/>
+        </w:rPr>
+        <w:t xml:space="preserve">mu2)</w:t>
+      </w:r>
+      <w:r>
+        <w:rPr>
+          <w:rStyle w:val="SpecialCharTok"/>
+        </w:rPr>
+        <w:t xml:space="preserve">-</w:t>
+      </w:r>
+      <w:r>
+        <w:rPr>
+          <w:rStyle w:val="FunctionTok"/>
+        </w:rPr>
+        <w:t xml:space="preserve">qnorm</w:t>
+      </w:r>
+      <w:r>
+        <w:rPr>
+          <w:rStyle w:val="NormalTok"/>
+        </w:rPr>
+        <w:t xml:space="preserve">(alpha</w:t>
+      </w:r>
+      <w:r>
+        <w:rPr>
+          <w:rStyle w:val="SpecialCharTok"/>
+        </w:rPr>
+        <w:t xml:space="preserve">/</w:t>
+      </w:r>
+      <w:r>
+        <w:rPr>
+          <w:rStyle w:val="DecValTok"/>
+        </w:rPr>
+        <w:t xml:space="preserve">2</w:t>
+      </w:r>
+      <w:r>
+        <w:rPr>
+          <w:rStyle w:val="NormalTok"/>
+        </w:rPr>
+        <w:t xml:space="preserve">)</w:t>
+      </w:r>
+      <w:r>
+        <w:rPr>
+          <w:rStyle w:val="SpecialCharTok"/>
+        </w:rPr>
+        <w:t xml:space="preserve">*</w:t>
+      </w:r>
+      <w:r>
+        <w:rPr>
+          <w:rStyle w:val="FunctionTok"/>
+        </w:rPr>
+        <w:t xml:space="preserve">sqrt</w:t>
+      </w:r>
+      <w:r>
+        <w:rPr>
+          <w:rStyle w:val="NormalTok"/>
+        </w:rPr>
+        <w:t xml:space="preserve">((var1</w:t>
+      </w:r>
+      <w:r>
+        <w:rPr>
+          <w:rStyle w:val="SpecialCharTok"/>
+        </w:rPr>
+        <w:t xml:space="preserve">/</w:t>
+      </w:r>
+      <w:r>
+        <w:rPr>
+          <w:rStyle w:val="NormalTok"/>
+        </w:rPr>
+        <w:t xml:space="preserve">n1)</w:t>
+      </w:r>
+      <w:r>
+        <w:rPr>
+          <w:rStyle w:val="SpecialCharTok"/>
+        </w:rPr>
+        <w:t xml:space="preserve">+</w:t>
+      </w:r>
+      <w:r>
+        <w:rPr>
+          <w:rStyle w:val="NormalTok"/>
+        </w:rPr>
+        <w:t xml:space="preserve">(var2</w:t>
+      </w:r>
+      <w:r>
+        <w:rPr>
+          <w:rStyle w:val="SpecialCharTok"/>
+        </w:rPr>
+        <w:t xml:space="preserve">/</w:t>
+      </w:r>
+      <w:r>
+        <w:rPr>
+          <w:rStyle w:val="NormalTok"/>
+        </w:rPr>
+        <w:t xml:space="preserve">n2)))</w:t>
+      </w:r>
+      <w:r>
+        <w:br/>
+      </w:r>
+      <w:r>
+        <w:rPr>
+          <w:rStyle w:val="NormalTok"/>
+        </w:rPr>
+        <w:t xml:space="preserve">}</w:t>
+      </w:r>
+    </w:p>
+    <w:p>
+      <w:pPr>
+        <w:pStyle w:val="FirstParagraph"/>
+      </w:pPr>
+      <w:r>
+        <w:t xml:space="preserve">En donde:</w:t>
       </w:r>
     </w:p>
     <w:p>
@@ -1930,7 +2132,16 @@
         <w:pStyle w:val="Compact"/>
       </w:pPr>
       <w:r>
-        <w:t xml:space="preserve">El nivel de confianza utilizado sera de 95%</w:t>
+        <w:rPr>
+          <w:b/>
+        </w:rPr>
+        <w:t xml:space="preserve">mu1:</w:t>
+      </w:r>
+      <w:r>
+        <w:t xml:space="preserve"> </w:t>
+      </w:r>
+      <w:r>
+        <w:t xml:space="preserve">media de la primera muestra</w:t>
       </w:r>
     </w:p>
     <w:p>
@@ -1942,7 +2153,121 @@
         <w:pStyle w:val="Compact"/>
       </w:pPr>
       <w:r>
-        <w:t xml:space="preserve">La población 1 y la población 2 siguen una distribución normal</w:t>
+        <w:rPr>
+          <w:b/>
+        </w:rPr>
+        <w:t xml:space="preserve">mu2:</w:t>
+      </w:r>
+      <w:r>
+        <w:t xml:space="preserve"> </w:t>
+      </w:r>
+      <w:r>
+        <w:t xml:space="preserve">media de la segunda muestra</w:t>
+      </w:r>
+    </w:p>
+    <w:p>
+      <w:pPr>
+        <w:numPr>
+          <w:ilvl w:val="0"/>
+          <w:numId w:val="1005"/>
+        </w:numPr>
+        <w:pStyle w:val="Compact"/>
+      </w:pPr>
+      <w:r>
+        <w:rPr>
+          <w:b/>
+        </w:rPr>
+        <w:t xml:space="preserve">n1:</w:t>
+      </w:r>
+      <w:r>
+        <w:t xml:space="preserve"> </w:t>
+      </w:r>
+      <w:r>
+        <w:t xml:space="preserve">tamaño de la primera muestra</w:t>
+      </w:r>
+    </w:p>
+    <w:p>
+      <w:pPr>
+        <w:numPr>
+          <w:ilvl w:val="0"/>
+          <w:numId w:val="1005"/>
+        </w:numPr>
+        <w:pStyle w:val="Compact"/>
+      </w:pPr>
+      <w:r>
+        <w:rPr>
+          <w:b/>
+        </w:rPr>
+        <w:t xml:space="preserve">n2:</w:t>
+      </w:r>
+      <w:r>
+        <w:t xml:space="preserve"> </w:t>
+      </w:r>
+      <w:r>
+        <w:t xml:space="preserve">tamaño de la segunda muestra</w:t>
+      </w:r>
+    </w:p>
+    <w:p>
+      <w:pPr>
+        <w:numPr>
+          <w:ilvl w:val="0"/>
+          <w:numId w:val="1005"/>
+        </w:numPr>
+        <w:pStyle w:val="Compact"/>
+      </w:pPr>
+      <w:r>
+        <w:rPr>
+          <w:b/>
+        </w:rPr>
+        <w:t xml:space="preserve">var1:</w:t>
+      </w:r>
+      <w:r>
+        <w:t xml:space="preserve"> </w:t>
+      </w:r>
+      <w:r>
+        <w:t xml:space="preserve">varianza de la primera muestra</w:t>
+      </w:r>
+    </w:p>
+    <w:p>
+      <w:pPr>
+        <w:numPr>
+          <w:ilvl w:val="0"/>
+          <w:numId w:val="1005"/>
+        </w:numPr>
+        <w:pStyle w:val="Compact"/>
+      </w:pPr>
+      <w:r>
+        <w:rPr>
+          <w:b/>
+        </w:rPr>
+        <w:t xml:space="preserve">var2:</w:t>
+      </w:r>
+      <w:r>
+        <w:t xml:space="preserve"> </w:t>
+      </w:r>
+      <w:r>
+        <w:t xml:space="preserve">varianza de la segunda muestra</w:t>
+      </w:r>
+    </w:p>
+    <w:p>
+      <w:pPr>
+        <w:numPr>
+          <w:ilvl w:val="0"/>
+          <w:numId w:val="1005"/>
+        </w:numPr>
+        <w:pStyle w:val="Compact"/>
+      </w:pPr>
+      <w:r>
+        <w:rPr>
+          <w:b/>
+        </w:rPr>
+        <w:t xml:space="preserve">alpha:</w:t>
+      </w:r>
+      <w:r>
+        <w:t xml:space="preserve"> </w:t>
+      </w:r>
+      <w:r>
+        <w:t xml:space="preserve">valor de alpha</w:t>
       </w:r>
     </w:p>
     <w:p>
@@ -1950,200 +2275,23 @@
         <w:pStyle w:val="FirstParagraph"/>
       </w:pPr>
       <w:r>
-        <w:t xml:space="preserve">El codigo utilizado para este calculo fue:</w:t>
-      </w:r>
-    </w:p>
-    <w:p>
-      <w:pPr>
-        <w:pStyle w:val="SourceCode"/>
-      </w:pPr>
-      <w:r>
-        <w:rPr>
-          <w:rStyle w:val="DocumentationTok"/>
-        </w:rPr>
-        <w:t xml:space="preserve">##Población 1</w:t>
-      </w:r>
-      <w:r>
-        <w:br/>
-      </w:r>
-      <w:r>
-        <w:rPr>
-          <w:rStyle w:val="NormalTok"/>
-        </w:rPr>
-        <w:t xml:space="preserve">P1 </w:t>
-      </w:r>
-      <w:r>
-        <w:rPr>
-          <w:rStyle w:val="OtherTok"/>
-        </w:rPr>
-        <w:t xml:space="preserve">&lt;-</w:t>
-      </w:r>
-      <w:r>
-        <w:rPr>
-          <w:rStyle w:val="NormalTok"/>
-        </w:rPr>
-        <w:t xml:space="preserve"> </w:t>
-      </w:r>
-      <w:r>
-        <w:rPr>
-          <w:rStyle w:val="FunctionTok"/>
-        </w:rPr>
-        <w:t xml:space="preserve">varTest</w:t>
-      </w:r>
-      <w:r>
-        <w:rPr>
-          <w:rStyle w:val="NormalTok"/>
-        </w:rPr>
-        <w:t xml:space="preserve">(poblacion1</w:t>
-      </w:r>
-      <w:r>
-        <w:rPr>
-          <w:rStyle w:val="SpecialCharTok"/>
-        </w:rPr>
-        <w:t xml:space="preserve">$</w:t>
-      </w:r>
-      <w:r>
-        <w:rPr>
-          <w:rStyle w:val="NormalTok"/>
-        </w:rPr>
-        <w:t xml:space="preserve">quilate, </w:t>
-      </w:r>
-      <w:r>
-        <w:rPr>
-          <w:rStyle w:val="AttributeTok"/>
-        </w:rPr>
-        <w:t xml:space="preserve">conf.level =</w:t>
-      </w:r>
-      <w:r>
-        <w:rPr>
-          <w:rStyle w:val="NormalTok"/>
-        </w:rPr>
-        <w:t xml:space="preserve"> </w:t>
-      </w:r>
-      <w:r>
-        <w:rPr>
-          <w:rStyle w:val="FloatTok"/>
-        </w:rPr>
-        <w:t xml:space="preserve">0.95</w:t>
-      </w:r>
-      <w:r>
-        <w:rPr>
-          <w:rStyle w:val="NormalTok"/>
-        </w:rPr>
-        <w:t xml:space="preserve">)</w:t>
-      </w:r>
-      <w:r>
-        <w:rPr>
-          <w:rStyle w:val="SpecialCharTok"/>
-        </w:rPr>
-        <w:t xml:space="preserve">$</w:t>
-      </w:r>
-      <w:r>
-        <w:rPr>
-          <w:rStyle w:val="NormalTok"/>
-        </w:rPr>
-        <w:t xml:space="preserve">conf.int</w:t>
-      </w:r>
-      <w:r>
-        <w:br/>
-      </w:r>
-      <w:r>
-        <w:br/>
-      </w:r>
-      <w:r>
-        <w:rPr>
-          <w:rStyle w:val="DocumentationTok"/>
-        </w:rPr>
-        <w:t xml:space="preserve">##Poblacion 2</w:t>
-      </w:r>
-      <w:r>
-        <w:br/>
-      </w:r>
-      <w:r>
-        <w:rPr>
-          <w:rStyle w:val="NormalTok"/>
-        </w:rPr>
-        <w:t xml:space="preserve">P2 </w:t>
-      </w:r>
-      <w:r>
-        <w:rPr>
-          <w:rStyle w:val="OtherTok"/>
-        </w:rPr>
-        <w:t xml:space="preserve">&lt;-</w:t>
-      </w:r>
-      <w:r>
-        <w:rPr>
-          <w:rStyle w:val="NormalTok"/>
-        </w:rPr>
-        <w:t xml:space="preserve"> </w:t>
-      </w:r>
-      <w:r>
-        <w:rPr>
-          <w:rStyle w:val="FunctionTok"/>
-        </w:rPr>
-        <w:t xml:space="preserve">varTest</w:t>
-      </w:r>
-      <w:r>
-        <w:rPr>
-          <w:rStyle w:val="NormalTok"/>
-        </w:rPr>
-        <w:t xml:space="preserve">(poblacion2</w:t>
-      </w:r>
-      <w:r>
-        <w:rPr>
-          <w:rStyle w:val="SpecialCharTok"/>
-        </w:rPr>
-        <w:t xml:space="preserve">$</w:t>
-      </w:r>
-      <w:r>
-        <w:rPr>
-          <w:rStyle w:val="NormalTok"/>
-        </w:rPr>
-        <w:t xml:space="preserve">quilate, </w:t>
-      </w:r>
-      <w:r>
-        <w:rPr>
-          <w:rStyle w:val="AttributeTok"/>
-        </w:rPr>
-        <w:t xml:space="preserve">conf.level =</w:t>
-      </w:r>
-      <w:r>
-        <w:rPr>
-          <w:rStyle w:val="NormalTok"/>
-        </w:rPr>
-        <w:t xml:space="preserve"> </w:t>
-      </w:r>
-      <w:r>
-        <w:rPr>
-          <w:rStyle w:val="FloatTok"/>
-        </w:rPr>
-        <w:t xml:space="preserve">0.95</w:t>
-      </w:r>
-      <w:r>
-        <w:rPr>
-          <w:rStyle w:val="NormalTok"/>
-        </w:rPr>
-        <w:t xml:space="preserve">)</w:t>
-      </w:r>
-      <w:r>
-        <w:rPr>
-          <w:rStyle w:val="SpecialCharTok"/>
-        </w:rPr>
-        <w:t xml:space="preserve">$</w:t>
-      </w:r>
-      <w:r>
-        <w:rPr>
-          <w:rStyle w:val="NormalTok"/>
-        </w:rPr>
-        <w:t xml:space="preserve">conf.int</w:t>
-      </w:r>
-    </w:p>
-    <w:p>
-      <w:pPr>
-        <w:pStyle w:val="FirstParagraph"/>
-      </w:pPr>
-      <w:r>
-        <w:t xml:space="preserve">Donde:</w:t>
+        <w:t xml:space="preserve">Y ahora se calcula el intervalo para un IC del 95%:</w:t>
+      </w:r>
+    </w:p>
+    <w:p>
+      <w:pPr>
+        <w:pStyle w:val="BodyText"/>
+      </w:pPr>
+      <w:r>
+        <w:t xml:space="preserve">]-0.4648172, 0.2468172[</w:t>
+      </w:r>
+    </w:p>
+    <w:p>
+      <w:pPr>
+        <w:pStyle w:val="BodyText"/>
+      </w:pPr>
+      <w:r>
+        <w:t xml:space="preserve">Del cual se podría concluir que existe la posibilidad de que:</w:t>
       </w:r>
     </w:p>
     <w:p>
@@ -2155,16 +2303,7 @@
         <w:pStyle w:val="Compact"/>
       </w:pPr>
       <w:r>
-        <w:rPr>
-          <w:b/>
-        </w:rPr>
-        <w:t xml:space="preserve">Primer parametro:</w:t>
-      </w:r>
-      <w:r>
-        <w:t xml:space="preserve"> </w:t>
-      </w:r>
-      <w:r>
-        <w:t xml:space="preserve">primera muestra</w:t>
+        <w:t xml:space="preserve">El promedio de la muestra A es mayor que el de la muestra B</w:t>
       </w:r>
     </w:p>
     <w:p>
@@ -2176,16 +2315,29 @@
         <w:pStyle w:val="Compact"/>
       </w:pPr>
       <w:r>
-        <w:rPr>
-          <w:b/>
-        </w:rPr>
-        <w:t xml:space="preserve">conf.level:</w:t>
-      </w:r>
-      <w:r>
-        <w:t xml:space="preserve"> </w:t>
-      </w:r>
-      <w:r>
-        <w:t xml:space="preserve">nivel de confidencia</w:t>
+        <w:t xml:space="preserve">Las muestras tengan el mismo promedio</w:t>
+      </w:r>
+    </w:p>
+    <w:p>
+      <w:pPr>
+        <w:numPr>
+          <w:ilvl w:val="0"/>
+          <w:numId w:val="1006"/>
+        </w:numPr>
+        <w:pStyle w:val="Compact"/>
+      </w:pPr>
+      <w:r>
+        <w:t xml:space="preserve">El promedio de la muestra B es mayor que el de la muestra A</w:t>
+      </w:r>
+    </w:p>
+    <w:bookmarkEnd w:id="27"/>
+    <w:bookmarkStart w:id="30" w:name="Xfb92a40d8a825aadccf6d563aa1f76ec6252529"/>
+    <w:p>
+      <w:pPr>
+        <w:pStyle w:val="Heading2"/>
+      </w:pPr>
+      <w:r>
+        <w:t xml:space="preserve">IC de una diferencia de promedios usando distribución t</w:t>
       </w:r>
     </w:p>
     <w:p>
@@ -2193,45 +2345,188 @@
         <w:pStyle w:val="FirstParagraph"/>
       </w:pPr>
       <w:r>
-        <w:t xml:space="preserve">Dando Como resultado para la primera población:</w:t>
-      </w:r>
-      <w:r>
-        <w:t xml:space="preserve"> </w:t>
-      </w:r>
-      <w:r>
-        <w:t xml:space="preserve">]0.214497, 0.375487[</w:t>
-      </w:r>
-    </w:p>
+        <w:t xml:space="preserve">Para este ejemplo se utilizaran las siguientes muestras de la variable profundidad del dataset de diamantes:</w:t>
+      </w:r>
+    </w:p>
+    <w:tbl>
+      <w:tblPr>
+        <w:tblStyle w:val="Table"/>
+        <w:tblW w:type="pct" w:w="0.0"/>
+        <w:tblLook w:firstRow="1" w:lastRow="0" w:firstColumn="0" w:lastColumn="0" w:noHBand="0" w:noVBand="0"/>
+      </w:tblPr>
+      <w:tblGrid/>
+      <w:tr>
+        <w:trPr>
+          <w:cnfStyle w:firstRow="1"/>
+        </w:trPr>
+        <w:tc>
+          <w:tcPr>
+            <w:tcBorders>
+              <w:bottom w:val="single"/>
+            </w:tcBorders>
+            <w:vAlign w:val="bottom"/>
+          </w:tcPr>
+          <w:p>
+            <w:pPr>
+              <w:pStyle w:val="Compact"/>
+              <w:jc w:val="left"/>
+            </w:pPr>
+            <w:r>
+              <w:t xml:space="preserve">Muestra</w:t>
+            </w:r>
+          </w:p>
+        </w:tc>
+        <w:tc>
+          <w:tcPr>
+            <w:tcBorders>
+              <w:bottom w:val="single"/>
+            </w:tcBorders>
+            <w:vAlign w:val="bottom"/>
+          </w:tcPr>
+          <w:p>
+            <w:pPr>
+              <w:pStyle w:val="Compact"/>
+              <w:jc w:val="left"/>
+            </w:pPr>
+            <w:r>
+              <w:t xml:space="preserve">Tamaño</w:t>
+            </w:r>
+          </w:p>
+        </w:tc>
+        <w:tc>
+          <w:tcPr>
+            <w:tcBorders>
+              <w:bottom w:val="single"/>
+            </w:tcBorders>
+            <w:vAlign w:val="bottom"/>
+          </w:tcPr>
+          <w:p>
+            <w:pPr>
+              <w:pStyle w:val="Compact"/>
+              <w:jc w:val="left"/>
+            </w:pPr>
+            <w:r>
+              <w:t xml:space="preserve">Promedio</w:t>
+            </w:r>
+          </w:p>
+        </w:tc>
+        <w:tc>
+          <w:tcPr>
+            <w:tcBorders>
+              <w:bottom w:val="single"/>
+            </w:tcBorders>
+            <w:vAlign w:val="bottom"/>
+          </w:tcPr>
+          <w:p>
+            <w:pPr>
+              <w:pStyle w:val="Compact"/>
+              <w:jc w:val="left"/>
+            </w:pPr>
+            <w:r>
+              <w:t xml:space="preserve">Varianza</w:t>
+            </w:r>
+          </w:p>
+        </w:tc>
+      </w:tr>
+      <w:tr>
+        <w:tc>
+          <w:p>
+            <w:pPr>
+              <w:pStyle w:val="Compact"/>
+              <w:jc w:val="left"/>
+            </w:pPr>
+            <w:r>
+              <w:t xml:space="preserve">A</w:t>
+            </w:r>
+          </w:p>
+        </w:tc>
+        <w:tc>
+          <w:p>
+            <w:pPr>
+              <w:pStyle w:val="Compact"/>
+              <w:jc w:val="left"/>
+            </w:pPr>
+            <w:r>
+              <w:t xml:space="preserve">25</w:t>
+            </w:r>
+          </w:p>
+        </w:tc>
+        <w:tc>
+          <w:p>
+            <w:pPr>
+              <w:pStyle w:val="Compact"/>
+              <w:jc w:val="left"/>
+            </w:pPr>
+            <w:r>
+              <w:t xml:space="preserve">62.156</w:t>
+            </w:r>
+          </w:p>
+        </w:tc>
+        <w:tc>
+          <w:p>
+            <w:pPr>
+              <w:pStyle w:val="Compact"/>
+              <w:jc w:val="left"/>
+            </w:pPr>
+            <w:r>
+              <w:t xml:space="preserve">3.2134</w:t>
+            </w:r>
+          </w:p>
+        </w:tc>
+      </w:tr>
+      <w:tr>
+        <w:tc>
+          <w:p>
+            <w:pPr>
+              <w:pStyle w:val="Compact"/>
+              <w:jc w:val="left"/>
+            </w:pPr>
+            <w:r>
+              <w:t xml:space="preserve">B</w:t>
+            </w:r>
+          </w:p>
+        </w:tc>
+        <w:tc>
+          <w:p>
+            <w:pPr>
+              <w:pStyle w:val="Compact"/>
+              <w:jc w:val="left"/>
+            </w:pPr>
+            <w:r>
+              <w:t xml:space="preserve">25</w:t>
+            </w:r>
+          </w:p>
+        </w:tc>
+        <w:tc>
+          <w:p>
+            <w:pPr>
+              <w:pStyle w:val="Compact"/>
+              <w:jc w:val="left"/>
+            </w:pPr>
+            <w:r>
+              <w:t xml:space="preserve">62.168</w:t>
+            </w:r>
+          </w:p>
+        </w:tc>
+        <w:tc>
+          <w:p>
+            <w:pPr>
+              <w:pStyle w:val="Compact"/>
+              <w:jc w:val="left"/>
+            </w:pPr>
+            <w:r>
+              <w:t xml:space="preserve">2.5256</w:t>
+            </w:r>
+          </w:p>
+        </w:tc>
+      </w:tr>
+    </w:tbl>
     <w:p>
       <w:pPr>
         <w:pStyle w:val="BodyText"/>
       </w:pPr>
       <w:r>
-        <w:t xml:space="preserve">Y dando como resultado para la segunda población:</w:t>
-      </w:r>
-      <w:r>
-        <w:t xml:space="preserve"> </w:t>
-      </w:r>
-      <w:r>
-        <w:t xml:space="preserve">]0.1413782, 0.2474892[</w:t>
-      </w:r>
-    </w:p>
-    <w:bookmarkEnd w:id="30"/>
-    <w:bookmarkStart w:id="31" w:name="ic-de-un-cociente-de-varianza"/>
-    <w:p>
-      <w:pPr>
-        <w:pStyle w:val="Heading2"/>
-      </w:pPr>
-      <w:r>
-        <w:t xml:space="preserve">IC de un cociente de Varianza</w:t>
-      </w:r>
-    </w:p>
-    <w:p>
-      <w:pPr>
-        <w:pStyle w:val="FirstParagraph"/>
-      </w:pPr>
-      <w:r>
-        <w:t xml:space="preserve">Gracias a la librería stests podemos realizar el cociente de varianza de dos poblaciones, para esto utilizaremos a la población 1 y población 2 para realizar este calculo ademas de la variable de quilates para realizar el cálculo.</w:t>
+        <w:t xml:space="preserve">En este caso dado que los tamaños de la muestras son menores a 30 se ha optado por realizar una inspección visual de los datos para ver si se asemejan a una distribución normal</w:t>
       </w:r>
     </w:p>
     <w:p>
@@ -2239,7 +2534,196 @@
         <w:pStyle w:val="BodyText"/>
       </w:pPr>
       <w:r>
-        <w:t xml:space="preserve">Debemos tener en cuenta lo siguiente:</w:t>
+        <w:drawing>
+          <wp:inline>
+            <wp:extent cx="4620126" cy="3696101"/>
+            <wp:effectExtent b="0" l="0" r="0" t="0"/>
+            <wp:docPr descr="" title="" id="1" name="Picture"/>
+            <a:graphic>
+              <a:graphicData uri="http://schemas.openxmlformats.org/drawingml/2006/picture">
+                <pic:pic>
+                  <pic:nvPicPr>
+                    <pic:cNvPr descr="Main_files/figure-docx/unnamed-chunk-11-1.png" id="0" name="Picture"/>
+                    <pic:cNvPicPr>
+                      <a:picLocks noChangeArrowheads="1" noChangeAspect="1"/>
+                    </pic:cNvPicPr>
+                  </pic:nvPicPr>
+                  <pic:blipFill>
+                    <a:blip r:embed="rId28"/>
+                    <a:stretch>
+                      <a:fillRect/>
+                    </a:stretch>
+                  </pic:blipFill>
+                  <pic:spPr bwMode="auto">
+                    <a:xfrm>
+                      <a:off x="0" y="0"/>
+                      <a:ext cx="4620126" cy="3696101"/>
+                    </a:xfrm>
+                    <a:prstGeom prst="rect">
+                      <a:avLst/>
+                    </a:prstGeom>
+                    <a:noFill/>
+                    <a:ln w="9525">
+                      <a:noFill/>
+                      <a:headEnd/>
+                      <a:tailEnd/>
+                    </a:ln>
+                  </pic:spPr>
+                </pic:pic>
+              </a:graphicData>
+            </a:graphic>
+          </wp:inline>
+        </w:drawing>
+      </w:r>
+    </w:p>
+    <w:p>
+      <w:pPr>
+        <w:pStyle w:val="BodyText"/>
+      </w:pPr>
+      <w:r>
+        <w:drawing>
+          <wp:inline>
+            <wp:extent cx="4620126" cy="3696101"/>
+            <wp:effectExtent b="0" l="0" r="0" t="0"/>
+            <wp:docPr descr="" title="" id="1" name="Picture"/>
+            <a:graphic>
+              <a:graphicData uri="http://schemas.openxmlformats.org/drawingml/2006/picture">
+                <pic:pic>
+                  <pic:nvPicPr>
+                    <pic:cNvPr descr="Main_files/figure-docx/unnamed-chunk-12-1.png" id="0" name="Picture"/>
+                    <pic:cNvPicPr>
+                      <a:picLocks noChangeArrowheads="1" noChangeAspect="1"/>
+                    </pic:cNvPicPr>
+                  </pic:nvPicPr>
+                  <pic:blipFill>
+                    <a:blip r:embed="rId29"/>
+                    <a:stretch>
+                      <a:fillRect/>
+                    </a:stretch>
+                  </pic:blipFill>
+                  <pic:spPr bwMode="auto">
+                    <a:xfrm>
+                      <a:off x="0" y="0"/>
+                      <a:ext cx="4620126" cy="3696101"/>
+                    </a:xfrm>
+                    <a:prstGeom prst="rect">
+                      <a:avLst/>
+                    </a:prstGeom>
+                    <a:noFill/>
+                    <a:ln w="9525">
+                      <a:noFill/>
+                      <a:headEnd/>
+                      <a:tailEnd/>
+                    </a:ln>
+                  </pic:spPr>
+                </pic:pic>
+              </a:graphicData>
+            </a:graphic>
+          </wp:inline>
+        </w:drawing>
+      </w:r>
+    </w:p>
+    <w:p>
+      <w:pPr>
+        <w:pStyle w:val="BodyText"/>
+      </w:pPr>
+      <w:r>
+        <w:t xml:space="preserve">Como se puede observar ambas muestras tiene forma de campana, por lo que se puede asumir que siguen una distribución normal. Sin embargo, como las muestras son pequeñas no se pueden utilizar s₁ y s₂ para realizar una aproximación σ₁ y σ₂, por lo cual el caso 3 sería el óptimo en esta situación.</w:t>
+      </w:r>
+    </w:p>
+    <w:p>
+      <w:pPr>
+        <w:pStyle w:val="BodyText"/>
+      </w:pPr>
+      <w:r>
+        <w:t xml:space="preserve">Conociendo esto se puede aproximar el IC mediante la funcion t.test, la cual tiene la siguiente estructura:</w:t>
+      </w:r>
+    </w:p>
+    <w:p>
+      <w:pPr>
+        <w:pStyle w:val="BodyText"/>
+      </w:pPr>
+      <w:r>
+        <w:t xml:space="preserve">t.test(x=muestra1</w:t>
+      </w:r>
+      <m:oMath>
+        <m:r>
+          <m:t>p</m:t>
+        </m:r>
+        <m:r>
+          <m:t>r</m:t>
+        </m:r>
+        <m:r>
+          <m:t>o</m:t>
+        </m:r>
+        <m:r>
+          <m:t>f</m:t>
+        </m:r>
+        <m:r>
+          <m:t>u</m:t>
+        </m:r>
+        <m:r>
+          <m:t>n</m:t>
+        </m:r>
+        <m:r>
+          <m:t>d</m:t>
+        </m:r>
+        <m:r>
+          <m:t>i</m:t>
+        </m:r>
+        <m:r>
+          <m:t>d</m:t>
+        </m:r>
+        <m:r>
+          <m:t>a</m:t>
+        </m:r>
+        <m:r>
+          <m:t>d</m:t>
+        </m:r>
+        <m:r>
+          <m:t>,</m:t>
+        </m:r>
+        <m:r>
+          <m:t>y</m:t>
+        </m:r>
+        <m:r>
+          <m:t>=</m:t>
+        </m:r>
+        <m:r>
+          <m:t>m</m:t>
+        </m:r>
+        <m:r>
+          <m:t>u</m:t>
+        </m:r>
+        <m:r>
+          <m:t>e</m:t>
+        </m:r>
+        <m:r>
+          <m:t>s</m:t>
+        </m:r>
+        <m:r>
+          <m:t>t</m:t>
+        </m:r>
+        <m:r>
+          <m:t>r</m:t>
+        </m:r>
+        <m:r>
+          <m:t>a</m:t>
+        </m:r>
+        <m:r>
+          <m:t>2</m:t>
+        </m:r>
+      </m:oMath>
+      <w:r>
+        <w:t xml:space="preserve">profundidad, conf.level = 0.95, var.equal = TRUE)</w:t>
+      </w:r>
+    </w:p>
+    <w:p>
+      <w:pPr>
+        <w:pStyle w:val="BodyText"/>
+      </w:pPr>
+      <w:r>
+        <w:t xml:space="preserve">Donde:</w:t>
       </w:r>
     </w:p>
     <w:p>
@@ -2251,7 +2735,16 @@
         <w:pStyle w:val="Compact"/>
       </w:pPr>
       <w:r>
-        <w:t xml:space="preserve">El nivel de confianza utilizado sera de 95%.</w:t>
+        <w:rPr>
+          <w:b/>
+        </w:rPr>
+        <w:t xml:space="preserve">x:</w:t>
+      </w:r>
+      <w:r>
+        <w:t xml:space="preserve"> </w:t>
+      </w:r>
+      <w:r>
+        <w:t xml:space="preserve">primera muestra</w:t>
       </w:r>
     </w:p>
     <w:p>
@@ -2263,7 +2756,58 @@
         <w:pStyle w:val="Compact"/>
       </w:pPr>
       <w:r>
-        <w:t xml:space="preserve">La población 1 y población 2 se comportan normalmente.</w:t>
+        <w:rPr>
+          <w:b/>
+        </w:rPr>
+        <w:t xml:space="preserve">y:</w:t>
+      </w:r>
+      <w:r>
+        <w:t xml:space="preserve"> </w:t>
+      </w:r>
+      <w:r>
+        <w:t xml:space="preserve">segunda muestra</w:t>
+      </w:r>
+    </w:p>
+    <w:p>
+      <w:pPr>
+        <w:numPr>
+          <w:ilvl w:val="0"/>
+          <w:numId w:val="1007"/>
+        </w:numPr>
+        <w:pStyle w:val="Compact"/>
+      </w:pPr>
+      <w:r>
+        <w:rPr>
+          <w:b/>
+        </w:rPr>
+        <w:t xml:space="preserve">conf.level:</w:t>
+      </w:r>
+      <w:r>
+        <w:t xml:space="preserve"> </w:t>
+      </w:r>
+      <w:r>
+        <w:t xml:space="preserve">nivel de confidencia</w:t>
+      </w:r>
+    </w:p>
+    <w:p>
+      <w:pPr>
+        <w:numPr>
+          <w:ilvl w:val="0"/>
+          <w:numId w:val="1007"/>
+        </w:numPr>
+        <w:pStyle w:val="Compact"/>
+      </w:pPr>
+      <w:r>
+        <w:rPr>
+          <w:b/>
+        </w:rPr>
+        <w:t xml:space="preserve">var.equal:</w:t>
+      </w:r>
+      <w:r>
+        <w:t xml:space="preserve"> </w:t>
+      </w:r>
+      <w:r>
+        <w:t xml:space="preserve">si la varianzas se asumen iguales</w:t>
       </w:r>
     </w:p>
     <w:p>
@@ -2271,122 +2815,23 @@
         <w:pStyle w:val="FirstParagraph"/>
       </w:pPr>
       <w:r>
-        <w:t xml:space="preserve">El codigo utilizado para este calculo fue:</w:t>
-      </w:r>
-    </w:p>
-    <w:p>
-      <w:pPr>
-        <w:pStyle w:val="SourceCode"/>
-      </w:pPr>
-      <w:r>
-        <w:rPr>
-          <w:rStyle w:val="NormalTok"/>
-        </w:rPr>
-        <w:t xml:space="preserve">R </w:t>
-      </w:r>
-      <w:r>
-        <w:rPr>
-          <w:rStyle w:val="OtherTok"/>
-        </w:rPr>
-        <w:t xml:space="preserve">&lt;-</w:t>
-      </w:r>
-      <w:r>
-        <w:rPr>
-          <w:rStyle w:val="NormalTok"/>
-        </w:rPr>
-        <w:t xml:space="preserve"> stests </w:t>
-      </w:r>
-      <w:r>
-        <w:rPr>
-          <w:rStyle w:val="SpecialCharTok"/>
-        </w:rPr>
-        <w:t xml:space="preserve">::</w:t>
-      </w:r>
-      <w:r>
-        <w:rPr>
-          <w:rStyle w:val="NormalTok"/>
-        </w:rPr>
-        <w:t xml:space="preserve"> </w:t>
-      </w:r>
-      <w:r>
-        <w:rPr>
-          <w:rStyle w:val="FunctionTok"/>
-        </w:rPr>
-        <w:t xml:space="preserve">var.test</w:t>
-      </w:r>
-      <w:r>
-        <w:rPr>
-          <w:rStyle w:val="NormalTok"/>
-        </w:rPr>
-        <w:t xml:space="preserve">(poblacion1</w:t>
-      </w:r>
-      <w:r>
-        <w:rPr>
-          <w:rStyle w:val="SpecialCharTok"/>
-        </w:rPr>
-        <w:t xml:space="preserve">$</w:t>
-      </w:r>
-      <w:r>
-        <w:rPr>
-          <w:rStyle w:val="NormalTok"/>
-        </w:rPr>
-        <w:t xml:space="preserve">quilate, poblacion2</w:t>
-      </w:r>
-      <w:r>
-        <w:rPr>
-          <w:rStyle w:val="SpecialCharTok"/>
-        </w:rPr>
-        <w:t xml:space="preserve">$</w:t>
-      </w:r>
-      <w:r>
-        <w:rPr>
-          <w:rStyle w:val="NormalTok"/>
-        </w:rPr>
-        <w:t xml:space="preserve">quilate,</w:t>
-      </w:r>
-      <w:r>
-        <w:rPr>
-          <w:rStyle w:val="AttributeTok"/>
-        </w:rPr>
-        <w:t xml:space="preserve">conf.level =</w:t>
-      </w:r>
-      <w:r>
-        <w:rPr>
-          <w:rStyle w:val="NormalTok"/>
-        </w:rPr>
-        <w:t xml:space="preserve"> </w:t>
-      </w:r>
-      <w:r>
-        <w:rPr>
-          <w:rStyle w:val="FloatTok"/>
-        </w:rPr>
-        <w:t xml:space="preserve">0.95</w:t>
-      </w:r>
-      <w:r>
-        <w:rPr>
-          <w:rStyle w:val="NormalTok"/>
-        </w:rPr>
-        <w:t xml:space="preserve">)</w:t>
-      </w:r>
-      <w:r>
-        <w:rPr>
-          <w:rStyle w:val="SpecialCharTok"/>
-        </w:rPr>
-        <w:t xml:space="preserve">$</w:t>
-      </w:r>
-      <w:r>
-        <w:rPr>
-          <w:rStyle w:val="NormalTok"/>
-        </w:rPr>
-        <w:t xml:space="preserve">conf.int</w:t>
-      </w:r>
-    </w:p>
-    <w:p>
-      <w:pPr>
-        <w:pStyle w:val="FirstParagraph"/>
-      </w:pPr>
-      <w:r>
-        <w:t xml:space="preserve">Donde:</w:t>
+        <w:t xml:space="preserve">Y ahora se calcula la diferencia de promedios para un IC del 95%</w:t>
+      </w:r>
+    </w:p>
+    <w:p>
+      <w:pPr>
+        <w:pStyle w:val="BodyText"/>
+      </w:pPr>
+      <w:r>
+        <w:t xml:space="preserve">]-0.9753438, 0.9513438[</w:t>
+      </w:r>
+    </w:p>
+    <w:p>
+      <w:pPr>
+        <w:pStyle w:val="BodyText"/>
+      </w:pPr>
+      <w:r>
+        <w:t xml:space="preserve">Del cual se podría concluir que existe la posibilidad de que:</w:t>
       </w:r>
     </w:p>
     <w:p>
@@ -2398,16 +2843,7 @@
         <w:pStyle w:val="Compact"/>
       </w:pPr>
       <w:r>
-        <w:rPr>
-          <w:b/>
-        </w:rPr>
-        <w:t xml:space="preserve">Primer parametro:</w:t>
-      </w:r>
-      <w:r>
-        <w:t xml:space="preserve"> </w:t>
-      </w:r>
-      <w:r>
-        <w:t xml:space="preserve">primera muestra</w:t>
+        <w:t xml:space="preserve">El promedio de la muestra A es mayor que el de la muestra B</w:t>
       </w:r>
     </w:p>
     <w:p>
@@ -2419,16 +2855,7 @@
         <w:pStyle w:val="Compact"/>
       </w:pPr>
       <w:r>
-        <w:rPr>
-          <w:b/>
-        </w:rPr>
-        <w:t xml:space="preserve">Segundo parametro:</w:t>
-      </w:r>
-      <w:r>
-        <w:t xml:space="preserve"> </w:t>
-      </w:r>
-      <w:r>
-        <w:t xml:space="preserve">segunda muestra</w:t>
+        <w:t xml:space="preserve">Las muestras tengan el mismo promedio</w:t>
       </w:r>
     </w:p>
     <w:p>
@@ -2440,9 +2867,412 @@
         <w:pStyle w:val="Compact"/>
       </w:pPr>
       <w:r>
+        <w:t xml:space="preserve">El promedio de la muestra B es mayor que el de la muestra A</w:t>
+      </w:r>
+    </w:p>
+    <w:bookmarkEnd w:id="30"/>
+    <w:bookmarkStart w:id="31" w:name="ic-de-una-varianza"/>
+    <w:p>
+      <w:pPr>
+        <w:pStyle w:val="Heading2"/>
+      </w:pPr>
+      <w:r>
+        <w:t xml:space="preserve">IC de una varianza</w:t>
+      </w:r>
+    </w:p>
+    <w:p>
+      <w:pPr>
+        <w:pStyle w:val="FirstParagraph"/>
+      </w:pPr>
+      <w:r>
+        <w:t xml:space="preserve">A continuación se presentan las varianzas de dos poblaciones de datos sacados del dataset de diamantes.</w:t>
+      </w:r>
+    </w:p>
+    <w:p>
+      <w:pPr>
+        <w:pStyle w:val="BodyText"/>
+      </w:pPr>
+      <w:r>
+        <w:t xml:space="preserve">Primero se crean dos poblaciones distintas y random a partir de el dataset padre las cuales son de tamaño 100 como lo muestra la siguiente tabla.</w:t>
+      </w:r>
+    </w:p>
+    <w:tbl>
+      <w:tblPr>
+        <w:tblStyle w:val="Table"/>
+        <w:tblW w:type="pct" w:w="0.0"/>
+        <w:tblLook w:firstRow="1" w:lastRow="0" w:firstColumn="0" w:lastColumn="0" w:noHBand="0" w:noVBand="0"/>
+      </w:tblPr>
+      <w:tblGrid/>
+      <w:tr>
+        <w:trPr>
+          <w:cnfStyle w:firstRow="1"/>
+        </w:trPr>
+        <w:tc>
+          <w:tcPr>
+            <w:tcBorders>
+              <w:bottom w:val="single"/>
+            </w:tcBorders>
+            <w:vAlign w:val="bottom"/>
+          </w:tcPr>
+          <w:p>
+            <w:pPr>
+              <w:pStyle w:val="Compact"/>
+              <w:jc w:val="left"/>
+            </w:pPr>
+            <w:r>
+              <w:t xml:space="preserve">Muestra</w:t>
+            </w:r>
+          </w:p>
+        </w:tc>
+        <w:tc>
+          <w:tcPr>
+            <w:tcBorders>
+              <w:bottom w:val="single"/>
+            </w:tcBorders>
+            <w:vAlign w:val="bottom"/>
+          </w:tcPr>
+          <w:p>
+            <w:pPr>
+              <w:pStyle w:val="Compact"/>
+              <w:jc w:val="left"/>
+            </w:pPr>
+            <w:r>
+              <w:t xml:space="preserve">Tamaño</w:t>
+            </w:r>
+          </w:p>
+        </w:tc>
+      </w:tr>
+      <w:tr>
+        <w:tc>
+          <w:p>
+            <w:pPr>
+              <w:pStyle w:val="Compact"/>
+              <w:jc w:val="left"/>
+            </w:pPr>
+            <w:r>
+              <w:t xml:space="preserve">A</w:t>
+            </w:r>
+          </w:p>
+        </w:tc>
+        <w:tc>
+          <w:p>
+            <w:pPr>
+              <w:pStyle w:val="Compact"/>
+              <w:jc w:val="left"/>
+            </w:pPr>
+            <w:r>
+              <w:t xml:space="preserve">100</w:t>
+            </w:r>
+          </w:p>
+        </w:tc>
+      </w:tr>
+      <w:tr>
+        <w:tc>
+          <w:p>
+            <w:pPr>
+              <w:pStyle w:val="Compact"/>
+              <w:jc w:val="left"/>
+            </w:pPr>
+            <w:r>
+              <w:t xml:space="preserve">B</w:t>
+            </w:r>
+          </w:p>
+        </w:tc>
+        <w:tc>
+          <w:p>
+            <w:pPr>
+              <w:pStyle w:val="Compact"/>
+              <w:jc w:val="left"/>
+            </w:pPr>
+            <w:r>
+              <w:t xml:space="preserve">100</w:t>
+            </w:r>
+          </w:p>
+        </w:tc>
+      </w:tr>
+    </w:tbl>
+    <w:p>
+      <w:pPr>
+        <w:pStyle w:val="BodyText"/>
+      </w:pPr>
+      <w:r>
+        <w:t xml:space="preserve">Una vez generadas las dos poblaciones, utilizaremos la variable de quilates para obtener el IC de varianza de una población, para esto utilizaremos la librería EnvStats y especificamente su metodo vartTest que nos dará el intervalo que estamos buscando.</w:t>
+      </w:r>
+    </w:p>
+    <w:p>
+      <w:pPr>
+        <w:pStyle w:val="BodyText"/>
+      </w:pPr>
+      <w:r>
+        <w:t xml:space="preserve">En cuanto a las muestras o las poblaciones es importante mencionar que se estan usando las mismas que para la seccion anterior</w:t>
+      </w:r>
+    </w:p>
+    <w:p>
+      <w:pPr>
+        <w:pStyle w:val="BodyText"/>
+      </w:pPr>
+      <w:r>
+        <w:t xml:space="preserve">Debemos tener en cuenta que:</w:t>
+      </w:r>
+    </w:p>
+    <w:p>
+      <w:pPr>
+        <w:numPr>
+          <w:ilvl w:val="0"/>
+          <w:numId w:val="1009"/>
+        </w:numPr>
+        <w:pStyle w:val="Compact"/>
+      </w:pPr>
+      <w:r>
+        <w:t xml:space="preserve">El nivel de confianza utilizado sera de 95%</w:t>
+      </w:r>
+    </w:p>
+    <w:p>
+      <w:pPr>
+        <w:numPr>
+          <w:ilvl w:val="0"/>
+          <w:numId w:val="1009"/>
+        </w:numPr>
+        <w:pStyle w:val="Compact"/>
+      </w:pPr>
+      <w:r>
+        <w:t xml:space="preserve">La población 1 y la población 2 siguen una distribución normal</w:t>
+      </w:r>
+    </w:p>
+    <w:p>
+      <w:pPr>
+        <w:pStyle w:val="FirstParagraph"/>
+      </w:pPr>
+      <w:r>
+        <w:t xml:space="preserve">El codigo utilizado para este calculo fue:</w:t>
+      </w:r>
+    </w:p>
+    <w:p>
+      <w:pPr>
+        <w:pStyle w:val="SourceCode"/>
+      </w:pPr>
+      <w:r>
+        <w:rPr>
+          <w:rStyle w:val="DocumentationTok"/>
+        </w:rPr>
+        <w:t xml:space="preserve">##Población 1</w:t>
+      </w:r>
+      <w:r>
+        <w:br/>
+      </w:r>
+      <w:r>
+        <w:rPr>
+          <w:rStyle w:val="NormalTok"/>
+        </w:rPr>
+        <w:t xml:space="preserve">P1 </w:t>
+      </w:r>
+      <w:r>
+        <w:rPr>
+          <w:rStyle w:val="OtherTok"/>
+        </w:rPr>
+        <w:t xml:space="preserve">&lt;-</w:t>
+      </w:r>
+      <w:r>
+        <w:rPr>
+          <w:rStyle w:val="NormalTok"/>
+        </w:rPr>
+        <w:t xml:space="preserve"> </w:t>
+      </w:r>
+      <w:r>
+        <w:rPr>
+          <w:rStyle w:val="FunctionTok"/>
+        </w:rPr>
+        <w:t xml:space="preserve">varTest</w:t>
+      </w:r>
+      <w:r>
+        <w:rPr>
+          <w:rStyle w:val="NormalTok"/>
+        </w:rPr>
+        <w:t xml:space="preserve">(poblacion1</w:t>
+      </w:r>
+      <w:r>
+        <w:rPr>
+          <w:rStyle w:val="SpecialCharTok"/>
+        </w:rPr>
+        <w:t xml:space="preserve">$</w:t>
+      </w:r>
+      <w:r>
+        <w:rPr>
+          <w:rStyle w:val="NormalTok"/>
+        </w:rPr>
+        <w:t xml:space="preserve">quilate, </w:t>
+      </w:r>
+      <w:r>
+        <w:rPr>
+          <w:rStyle w:val="AttributeTok"/>
+        </w:rPr>
+        <w:t xml:space="preserve">conf.level =</w:t>
+      </w:r>
+      <w:r>
+        <w:rPr>
+          <w:rStyle w:val="NormalTok"/>
+        </w:rPr>
+        <w:t xml:space="preserve"> </w:t>
+      </w:r>
+      <w:r>
+        <w:rPr>
+          <w:rStyle w:val="FloatTok"/>
+        </w:rPr>
+        <w:t xml:space="preserve">0.95</w:t>
+      </w:r>
+      <w:r>
+        <w:rPr>
+          <w:rStyle w:val="NormalTok"/>
+        </w:rPr>
+        <w:t xml:space="preserve">)</w:t>
+      </w:r>
+      <w:r>
+        <w:rPr>
+          <w:rStyle w:val="SpecialCharTok"/>
+        </w:rPr>
+        <w:t xml:space="preserve">$</w:t>
+      </w:r>
+      <w:r>
+        <w:rPr>
+          <w:rStyle w:val="NormalTok"/>
+        </w:rPr>
+        <w:t xml:space="preserve">conf.int</w:t>
+      </w:r>
+      <w:r>
+        <w:br/>
+      </w:r>
+      <w:r>
+        <w:br/>
+      </w:r>
+      <w:r>
+        <w:rPr>
+          <w:rStyle w:val="DocumentationTok"/>
+        </w:rPr>
+        <w:t xml:space="preserve">##Poblacion 2</w:t>
+      </w:r>
+      <w:r>
+        <w:br/>
+      </w:r>
+      <w:r>
+        <w:rPr>
+          <w:rStyle w:val="NormalTok"/>
+        </w:rPr>
+        <w:t xml:space="preserve">P2 </w:t>
+      </w:r>
+      <w:r>
+        <w:rPr>
+          <w:rStyle w:val="OtherTok"/>
+        </w:rPr>
+        <w:t xml:space="preserve">&lt;-</w:t>
+      </w:r>
+      <w:r>
+        <w:rPr>
+          <w:rStyle w:val="NormalTok"/>
+        </w:rPr>
+        <w:t xml:space="preserve"> </w:t>
+      </w:r>
+      <w:r>
+        <w:rPr>
+          <w:rStyle w:val="FunctionTok"/>
+        </w:rPr>
+        <w:t xml:space="preserve">varTest</w:t>
+      </w:r>
+      <w:r>
+        <w:rPr>
+          <w:rStyle w:val="NormalTok"/>
+        </w:rPr>
+        <w:t xml:space="preserve">(poblacion2</w:t>
+      </w:r>
+      <w:r>
+        <w:rPr>
+          <w:rStyle w:val="SpecialCharTok"/>
+        </w:rPr>
+        <w:t xml:space="preserve">$</w:t>
+      </w:r>
+      <w:r>
+        <w:rPr>
+          <w:rStyle w:val="NormalTok"/>
+        </w:rPr>
+        <w:t xml:space="preserve">quilate, </w:t>
+      </w:r>
+      <w:r>
+        <w:rPr>
+          <w:rStyle w:val="AttributeTok"/>
+        </w:rPr>
+        <w:t xml:space="preserve">conf.level =</w:t>
+      </w:r>
+      <w:r>
+        <w:rPr>
+          <w:rStyle w:val="NormalTok"/>
+        </w:rPr>
+        <w:t xml:space="preserve"> </w:t>
+      </w:r>
+      <w:r>
+        <w:rPr>
+          <w:rStyle w:val="FloatTok"/>
+        </w:rPr>
+        <w:t xml:space="preserve">0.95</w:t>
+      </w:r>
+      <w:r>
+        <w:rPr>
+          <w:rStyle w:val="NormalTok"/>
+        </w:rPr>
+        <w:t xml:space="preserve">)</w:t>
+      </w:r>
+      <w:r>
+        <w:rPr>
+          <w:rStyle w:val="SpecialCharTok"/>
+        </w:rPr>
+        <w:t xml:space="preserve">$</w:t>
+      </w:r>
+      <w:r>
+        <w:rPr>
+          <w:rStyle w:val="NormalTok"/>
+        </w:rPr>
+        <w:t xml:space="preserve">conf.int</w:t>
+      </w:r>
+    </w:p>
+    <w:p>
+      <w:pPr>
+        <w:pStyle w:val="FirstParagraph"/>
+      </w:pPr>
+      <w:r>
+        <w:t xml:space="preserve">Donde:</w:t>
+      </w:r>
+    </w:p>
+    <w:p>
+      <w:pPr>
+        <w:numPr>
+          <w:ilvl w:val="0"/>
+          <w:numId w:val="1010"/>
+        </w:numPr>
+        <w:pStyle w:val="Compact"/>
+      </w:pPr>
+      <w:r>
         <w:rPr>
           <w:b/>
         </w:rPr>
+        <w:t xml:space="preserve">Primer parametro:</w:t>
+      </w:r>
+      <w:r>
+        <w:t xml:space="preserve"> </w:t>
+      </w:r>
+      <w:r>
+        <w:t xml:space="preserve">primera muestra</w:t>
+      </w:r>
+    </w:p>
+    <w:p>
+      <w:pPr>
+        <w:numPr>
+          <w:ilvl w:val="0"/>
+          <w:numId w:val="1010"/>
+        </w:numPr>
+        <w:pStyle w:val="Compact"/>
+      </w:pPr>
+      <w:r>
+        <w:rPr>
+          <w:b/>
+        </w:rPr>
         <w:t xml:space="preserve">conf.level:</w:t>
       </w:r>
       <w:r>
@@ -2457,6 +3287,270 @@
         <w:pStyle w:val="FirstParagraph"/>
       </w:pPr>
       <w:r>
+        <w:t xml:space="preserve">Dando Como resultado para la primera población:</w:t>
+      </w:r>
+      <w:r>
+        <w:t xml:space="preserve"> </w:t>
+      </w:r>
+      <w:r>
+        <w:t xml:space="preserve">]0.214497, 0.375487[</w:t>
+      </w:r>
+    </w:p>
+    <w:p>
+      <w:pPr>
+        <w:pStyle w:val="BodyText"/>
+      </w:pPr>
+      <w:r>
+        <w:t xml:space="preserve">Y dando como resultado para la segunda población:</w:t>
+      </w:r>
+      <w:r>
+        <w:t xml:space="preserve"> </w:t>
+      </w:r>
+      <w:r>
+        <w:t xml:space="preserve">]0.1413782, 0.2474892[</w:t>
+      </w:r>
+    </w:p>
+    <w:bookmarkEnd w:id="31"/>
+    <w:bookmarkStart w:id="32" w:name="ic-de-un-cociente-de-varianza"/>
+    <w:p>
+      <w:pPr>
+        <w:pStyle w:val="Heading2"/>
+      </w:pPr>
+      <w:r>
+        <w:t xml:space="preserve">IC de un cociente de Varianza</w:t>
+      </w:r>
+    </w:p>
+    <w:p>
+      <w:pPr>
+        <w:pStyle w:val="FirstParagraph"/>
+      </w:pPr>
+      <w:r>
+        <w:t xml:space="preserve">Gracias a la librería stests podemos realizar el cociente de varianza de dos poblaciones, para esto utilizaremos a la población 1 y población 2 para realizar este calculo ademas de la variable de quilates para realizar el cálculo.</w:t>
+      </w:r>
+    </w:p>
+    <w:p>
+      <w:pPr>
+        <w:pStyle w:val="BodyText"/>
+      </w:pPr>
+      <w:r>
+        <w:t xml:space="preserve">Debemos tener en cuenta lo siguiente:</w:t>
+      </w:r>
+    </w:p>
+    <w:p>
+      <w:pPr>
+        <w:numPr>
+          <w:ilvl w:val="0"/>
+          <w:numId w:val="1011"/>
+        </w:numPr>
+        <w:pStyle w:val="Compact"/>
+      </w:pPr>
+      <w:r>
+        <w:t xml:space="preserve">El nivel de confianza utilizado sera de 95%.</w:t>
+      </w:r>
+    </w:p>
+    <w:p>
+      <w:pPr>
+        <w:numPr>
+          <w:ilvl w:val="0"/>
+          <w:numId w:val="1011"/>
+        </w:numPr>
+        <w:pStyle w:val="Compact"/>
+      </w:pPr>
+      <w:r>
+        <w:t xml:space="preserve">La población 1 y población 2 se comportan normalmente.</w:t>
+      </w:r>
+    </w:p>
+    <w:p>
+      <w:pPr>
+        <w:pStyle w:val="FirstParagraph"/>
+      </w:pPr>
+      <w:r>
+        <w:t xml:space="preserve">El codigo utilizado para este calculo fue:</w:t>
+      </w:r>
+    </w:p>
+    <w:p>
+      <w:pPr>
+        <w:pStyle w:val="SourceCode"/>
+      </w:pPr>
+      <w:r>
+        <w:rPr>
+          <w:rStyle w:val="NormalTok"/>
+        </w:rPr>
+        <w:t xml:space="preserve">R </w:t>
+      </w:r>
+      <w:r>
+        <w:rPr>
+          <w:rStyle w:val="OtherTok"/>
+        </w:rPr>
+        <w:t xml:space="preserve">&lt;-</w:t>
+      </w:r>
+      <w:r>
+        <w:rPr>
+          <w:rStyle w:val="NormalTok"/>
+        </w:rPr>
+        <w:t xml:space="preserve"> stests </w:t>
+      </w:r>
+      <w:r>
+        <w:rPr>
+          <w:rStyle w:val="SpecialCharTok"/>
+        </w:rPr>
+        <w:t xml:space="preserve">::</w:t>
+      </w:r>
+      <w:r>
+        <w:rPr>
+          <w:rStyle w:val="NormalTok"/>
+        </w:rPr>
+        <w:t xml:space="preserve"> </w:t>
+      </w:r>
+      <w:r>
+        <w:rPr>
+          <w:rStyle w:val="FunctionTok"/>
+        </w:rPr>
+        <w:t xml:space="preserve">var.test</w:t>
+      </w:r>
+      <w:r>
+        <w:rPr>
+          <w:rStyle w:val="NormalTok"/>
+        </w:rPr>
+        <w:t xml:space="preserve">(poblacion1</w:t>
+      </w:r>
+      <w:r>
+        <w:rPr>
+          <w:rStyle w:val="SpecialCharTok"/>
+        </w:rPr>
+        <w:t xml:space="preserve">$</w:t>
+      </w:r>
+      <w:r>
+        <w:rPr>
+          <w:rStyle w:val="NormalTok"/>
+        </w:rPr>
+        <w:t xml:space="preserve">quilate, poblacion2</w:t>
+      </w:r>
+      <w:r>
+        <w:rPr>
+          <w:rStyle w:val="SpecialCharTok"/>
+        </w:rPr>
+        <w:t xml:space="preserve">$</w:t>
+      </w:r>
+      <w:r>
+        <w:rPr>
+          <w:rStyle w:val="NormalTok"/>
+        </w:rPr>
+        <w:t xml:space="preserve">quilate,</w:t>
+      </w:r>
+      <w:r>
+        <w:rPr>
+          <w:rStyle w:val="AttributeTok"/>
+        </w:rPr>
+        <w:t xml:space="preserve">conf.level =</w:t>
+      </w:r>
+      <w:r>
+        <w:rPr>
+          <w:rStyle w:val="NormalTok"/>
+        </w:rPr>
+        <w:t xml:space="preserve"> </w:t>
+      </w:r>
+      <w:r>
+        <w:rPr>
+          <w:rStyle w:val="FloatTok"/>
+        </w:rPr>
+        <w:t xml:space="preserve">0.95</w:t>
+      </w:r>
+      <w:r>
+        <w:rPr>
+          <w:rStyle w:val="NormalTok"/>
+        </w:rPr>
+        <w:t xml:space="preserve">)</w:t>
+      </w:r>
+      <w:r>
+        <w:rPr>
+          <w:rStyle w:val="SpecialCharTok"/>
+        </w:rPr>
+        <w:t xml:space="preserve">$</w:t>
+      </w:r>
+      <w:r>
+        <w:rPr>
+          <w:rStyle w:val="NormalTok"/>
+        </w:rPr>
+        <w:t xml:space="preserve">conf.int</w:t>
+      </w:r>
+    </w:p>
+    <w:p>
+      <w:pPr>
+        <w:pStyle w:val="FirstParagraph"/>
+      </w:pPr>
+      <w:r>
+        <w:t xml:space="preserve">Donde:</w:t>
+      </w:r>
+    </w:p>
+    <w:p>
+      <w:pPr>
+        <w:numPr>
+          <w:ilvl w:val="0"/>
+          <w:numId w:val="1012"/>
+        </w:numPr>
+        <w:pStyle w:val="Compact"/>
+      </w:pPr>
+      <w:r>
+        <w:rPr>
+          <w:b/>
+        </w:rPr>
+        <w:t xml:space="preserve">Primer parametro:</w:t>
+      </w:r>
+      <w:r>
+        <w:t xml:space="preserve"> </w:t>
+      </w:r>
+      <w:r>
+        <w:t xml:space="preserve">primera muestra</w:t>
+      </w:r>
+    </w:p>
+    <w:p>
+      <w:pPr>
+        <w:numPr>
+          <w:ilvl w:val="0"/>
+          <w:numId w:val="1012"/>
+        </w:numPr>
+        <w:pStyle w:val="Compact"/>
+      </w:pPr>
+      <w:r>
+        <w:rPr>
+          <w:b/>
+        </w:rPr>
+        <w:t xml:space="preserve">Segundo parametro:</w:t>
+      </w:r>
+      <w:r>
+        <w:t xml:space="preserve"> </w:t>
+      </w:r>
+      <w:r>
+        <w:t xml:space="preserve">segunda muestra</w:t>
+      </w:r>
+    </w:p>
+    <w:p>
+      <w:pPr>
+        <w:numPr>
+          <w:ilvl w:val="0"/>
+          <w:numId w:val="1012"/>
+        </w:numPr>
+        <w:pStyle w:val="Compact"/>
+      </w:pPr>
+      <w:r>
+        <w:rPr>
+          <w:b/>
+        </w:rPr>
+        <w:t xml:space="preserve">conf.level:</w:t>
+      </w:r>
+      <w:r>
+        <w:t xml:space="preserve"> </w:t>
+      </w:r>
+      <w:r>
+        <w:t xml:space="preserve">nivel de confidencia</w:t>
+      </w:r>
+    </w:p>
+    <w:p>
+      <w:pPr>
+        <w:pStyle w:val="FirstParagraph"/>
+      </w:pPr>
+      <w:r>
         <w:t xml:space="preserve">Dando como resultado:</w:t>
       </w:r>
       <w:r>
@@ -2471,11 +3565,11 @@
         <w:pStyle w:val="BodyText"/>
       </w:pPr>
       <w:r>
-        <w:t xml:space="preserve">En conclusión al resultado obtenido podemos ver que las varianzas de estas dos poblaciones no deberian ser iguales ya que el numero 1 no pertenece al intervalo, sin embargo como no es 100% seguro y el intervalo esta muy cerca de 1 esto que en algun punto sus varianzas sean iguales, tambien podemos decir que en este caso la varianza de la población 1 es mayor a la de la población 2 ya que el intervalo es positivo.</w:t>
-      </w:r>
-    </w:p>
-    <w:bookmarkEnd w:id="31"/>
+        <w:t xml:space="preserve">En conclusión al resultado obtenido podemos ver que las varianzas de estas dos poblaciones no deberian ser iguales ya que el numero 1 no pertenece al intervalo, sin embargo como no es 100% seguro y el intervalo esta muy cerca de 1, puede que en algun punto sus varianzas sean iguales, tambien podemos decir que en este caso la varianza de la población 1 es mayor a la de la población 2 ya que el intervalo es positivo.</w:t>
+      </w:r>
+    </w:p>
     <w:bookmarkEnd w:id="32"/>
+    <w:bookmarkEnd w:id="33"/>
     <w:sectPr/>
   </w:body>
 </w:document>
@@ -2737,6 +3831,18 @@
     <w:abstractNumId w:val="991"/>
   </w:num>
   <w:num w:numId="1008">
+    <w:abstractNumId w:val="991"/>
+  </w:num>
+  <w:num w:numId="1009">
+    <w:abstractNumId w:val="991"/>
+  </w:num>
+  <w:num w:numId="1010">
+    <w:abstractNumId w:val="991"/>
+  </w:num>
+  <w:num w:numId="1011">
+    <w:abstractNumId w:val="991"/>
+  </w:num>
+  <w:num w:numId="1012">
     <w:abstractNumId w:val="991"/>
   </w:num>
 </w:numbering>

</xml_diff>

<commit_message>
Distribuciones Z y t precio
</commit_message>
<xml_diff>
--- a/Main.docx
+++ b/Main.docx
@@ -597,7 +597,7 @@
               <w:jc w:val="left"/>
             </w:pPr>
             <w:r>
-              <w:t xml:space="preserve">Varianza</w:t>
+              <w:t xml:space="preserve">Desviación estantar</w:t>
             </w:r>
           </w:p>
         </w:tc>
@@ -643,10 +643,7 @@
               <w:jc w:val="left"/>
             </w:pPr>
             <w:r>
-              <w:t xml:space="preserve">1.3002876</w:t>
-            </w:r>
-            <w:r>
-              <w:t xml:space="preserve">^{7}</w:t>
+              <w:t xml:space="preserve">3605.9501261</w:t>
             </w:r>
           </w:p>
         </w:tc>
@@ -657,15 +654,7 @@
         <w:pStyle w:val="BodyText"/>
       </w:pPr>
       <w:r>
-        <w:t xml:space="preserve">Dado que ambas muestras son mayores a 30 se puede asumir que la población siguen una distribución normal y que se puede aproximar σ₁ mediante s₁</w:t>
-      </w:r>
-    </w:p>
-    <w:p>
-      <w:pPr>
-        <w:pStyle w:val="BodyText"/>
-      </w:pPr>
-      <w:r>
-        <w:t xml:space="preserve">Ya sabiendo estos datos se puede aproximar el IC utilizando estimación por intervalo, para esto se implementa la función manual:</w:t>
+        <w:t xml:space="preserve">Dado que la muestra es mayor a 30 se puede asumir que la población siguen una distribución normal y que se puede aproximar σ₁ mediante s₁. Conociento los datos se puede aproximar el IC utilizando estimación por intervalo, para esto se implementa la siguente función manual:</w:t>
       </w:r>
     </w:p>
     <w:p>
@@ -739,6 +728,111 @@
         <w:rPr>
           <w:rStyle w:val="SpecialCharTok"/>
         </w:rPr>
+        <w:t xml:space="preserve">+</w:t>
+      </w:r>
+      <w:r>
+        <w:rPr>
+          <w:rStyle w:val="NormalTok"/>
+        </w:rPr>
+        <w:t xml:space="preserve"> </w:t>
+      </w:r>
+      <w:r>
+        <w:rPr>
+          <w:rStyle w:val="FunctionTok"/>
+        </w:rPr>
+        <w:t xml:space="preserve">qnorm</w:t>
+      </w:r>
+      <w:r>
+        <w:rPr>
+          <w:rStyle w:val="NormalTok"/>
+        </w:rPr>
+        <w:t xml:space="preserve">(alpha</w:t>
+      </w:r>
+      <w:r>
+        <w:rPr>
+          <w:rStyle w:val="SpecialCharTok"/>
+        </w:rPr>
+        <w:t xml:space="preserve">/</w:t>
+      </w:r>
+      <w:r>
+        <w:rPr>
+          <w:rStyle w:val="DecValTok"/>
+        </w:rPr>
+        <w:t xml:space="preserve">2</w:t>
+      </w:r>
+      <w:r>
+        <w:rPr>
+          <w:rStyle w:val="NormalTok"/>
+        </w:rPr>
+        <w:t xml:space="preserve">)</w:t>
+      </w:r>
+      <w:r>
+        <w:rPr>
+          <w:rStyle w:val="SpecialCharTok"/>
+        </w:rPr>
+        <w:t xml:space="preserve">*</w:t>
+      </w:r>
+      <w:r>
+        <w:rPr>
+          <w:rStyle w:val="NormalTok"/>
+        </w:rPr>
+        <w:t xml:space="preserve">sigma</w:t>
+      </w:r>
+      <w:r>
+        <w:rPr>
+          <w:rStyle w:val="SpecialCharTok"/>
+        </w:rPr>
+        <w:t xml:space="preserve">/</w:t>
+      </w:r>
+      <w:r>
+        <w:rPr>
+          <w:rStyle w:val="FunctionTok"/>
+        </w:rPr>
+        <w:t xml:space="preserve">sqrt</w:t>
+      </w:r>
+      <w:r>
+        <w:rPr>
+          <w:rStyle w:val="NormalTok"/>
+        </w:rPr>
+        <w:t xml:space="preserve">(</w:t>
+      </w:r>
+      <w:r>
+        <w:rPr>
+          <w:rStyle w:val="FunctionTok"/>
+        </w:rPr>
+        <w:t xml:space="preserve">length</w:t>
+      </w:r>
+      <w:r>
+        <w:rPr>
+          <w:rStyle w:val="NormalTok"/>
+        </w:rPr>
+        <w:t xml:space="preserve">(x)), </w:t>
+      </w:r>
+      <w:r>
+        <w:br/>
+      </w:r>
+      <w:r>
+        <w:rPr>
+          <w:rStyle w:val="NormalTok"/>
+        </w:rPr>
+        <w:t xml:space="preserve">  </w:t>
+      </w:r>
+      <w:r>
+        <w:rPr>
+          <w:rStyle w:val="FunctionTok"/>
+        </w:rPr>
+        <w:t xml:space="preserve">mean</w:t>
+      </w:r>
+      <w:r>
+        <w:rPr>
+          <w:rStyle w:val="NormalTok"/>
+        </w:rPr>
+        <w:t xml:space="preserve">(x) </w:t>
+      </w:r>
+      <w:r>
+        <w:rPr>
+          <w:rStyle w:val="SpecialCharTok"/>
+        </w:rPr>
         <w:t xml:space="preserve">-</w:t>
       </w:r>
       <w:r>
@@ -757,148 +851,7 @@
         <w:rPr>
           <w:rStyle w:val="NormalTok"/>
         </w:rPr>
-        <w:t xml:space="preserve">(</w:t>
-      </w:r>
-      <w:r>
-        <w:rPr>
-          <w:rStyle w:val="DecValTok"/>
-        </w:rPr>
-        <w:t xml:space="preserve">1</w:t>
-      </w:r>
-      <w:r>
-        <w:rPr>
-          <w:rStyle w:val="SpecialCharTok"/>
-        </w:rPr>
-        <w:t xml:space="preserve">-</w:t>
-      </w:r>
-      <w:r>
-        <w:rPr>
-          <w:rStyle w:val="NormalTok"/>
-        </w:rPr>
-        <w:t xml:space="preserve">alpha</w:t>
-      </w:r>
-      <w:r>
-        <w:rPr>
-          <w:rStyle w:val="SpecialCharTok"/>
-        </w:rPr>
-        <w:t xml:space="preserve">/</w:t>
-      </w:r>
-      <w:r>
-        <w:rPr>
-          <w:rStyle w:val="DecValTok"/>
-        </w:rPr>
-        <w:t xml:space="preserve">2</w:t>
-      </w:r>
-      <w:r>
-        <w:rPr>
-          <w:rStyle w:val="NormalTok"/>
-        </w:rPr>
-        <w:t xml:space="preserve">)</w:t>
-      </w:r>
-      <w:r>
-        <w:rPr>
-          <w:rStyle w:val="SpecialCharTok"/>
-        </w:rPr>
-        <w:t xml:space="preserve">*</w:t>
-      </w:r>
-      <w:r>
-        <w:rPr>
-          <w:rStyle w:val="NormalTok"/>
-        </w:rPr>
-        <w:t xml:space="preserve">sigma</w:t>
-      </w:r>
-      <w:r>
-        <w:rPr>
-          <w:rStyle w:val="SpecialCharTok"/>
-        </w:rPr>
-        <w:t xml:space="preserve">/</w:t>
-      </w:r>
-      <w:r>
-        <w:rPr>
-          <w:rStyle w:val="FunctionTok"/>
-        </w:rPr>
-        <w:t xml:space="preserve">sqrt</w:t>
-      </w:r>
-      <w:r>
-        <w:rPr>
-          <w:rStyle w:val="NormalTok"/>
-        </w:rPr>
-        <w:t xml:space="preserve">(</w:t>
-      </w:r>
-      <w:r>
-        <w:rPr>
-          <w:rStyle w:val="FunctionTok"/>
-        </w:rPr>
-        <w:t xml:space="preserve">length</w:t>
-      </w:r>
-      <w:r>
-        <w:rPr>
-          <w:rStyle w:val="NormalTok"/>
-        </w:rPr>
-        <w:t xml:space="preserve">(x)), </w:t>
-      </w:r>
-      <w:r>
-        <w:br/>
-      </w:r>
-      <w:r>
-        <w:rPr>
-          <w:rStyle w:val="NormalTok"/>
-        </w:rPr>
-        <w:t xml:space="preserve">  </w:t>
-      </w:r>
-      <w:r>
-        <w:rPr>
-          <w:rStyle w:val="FunctionTok"/>
-        </w:rPr>
-        <w:t xml:space="preserve">mean</w:t>
-      </w:r>
-      <w:r>
-        <w:rPr>
-          <w:rStyle w:val="NormalTok"/>
-        </w:rPr>
-        <w:t xml:space="preserve">(x) </w:t>
-      </w:r>
-      <w:r>
-        <w:rPr>
-          <w:rStyle w:val="SpecialCharTok"/>
-        </w:rPr>
-        <w:t xml:space="preserve">+</w:t>
-      </w:r>
-      <w:r>
-        <w:rPr>
-          <w:rStyle w:val="NormalTok"/>
-        </w:rPr>
-        <w:t xml:space="preserve"> </w:t>
-      </w:r>
-      <w:r>
-        <w:rPr>
-          <w:rStyle w:val="FunctionTok"/>
-        </w:rPr>
-        <w:t xml:space="preserve">qnorm</w:t>
-      </w:r>
-      <w:r>
-        <w:rPr>
-          <w:rStyle w:val="NormalTok"/>
-        </w:rPr>
-        <w:t xml:space="preserve">(</w:t>
-      </w:r>
-      <w:r>
-        <w:rPr>
-          <w:rStyle w:val="DecValTok"/>
-        </w:rPr>
-        <w:t xml:space="preserve">1</w:t>
-      </w:r>
-      <w:r>
-        <w:rPr>
-          <w:rStyle w:val="SpecialCharTok"/>
-        </w:rPr>
-        <w:t xml:space="preserve">-</w:t>
-      </w:r>
-      <w:r>
-        <w:rPr>
-          <w:rStyle w:val="NormalTok"/>
-        </w:rPr>
-        <w:t xml:space="preserve">alpha</w:t>
+        <w:t xml:space="preserve">(alpha</w:t>
       </w:r>
       <w:r>
         <w:rPr>
@@ -981,13 +934,13 @@
         <w:rPr>
           <w:b/>
         </w:rPr>
-        <w:t xml:space="preserve">mu1:</w:t>
-      </w:r>
-      <w:r>
-        <w:t xml:space="preserve"> </w:t>
-      </w:r>
-      <w:r>
-        <w:t xml:space="preserve">media de la muestra</w:t>
+        <w:t xml:space="preserve">x:</w:t>
+      </w:r>
+      <w:r>
+        <w:t xml:space="preserve"> </w:t>
+      </w:r>
+      <w:r>
+        <w:t xml:space="preserve">la muestra</w:t>
       </w:r>
     </w:p>
     <w:p>
@@ -1002,13 +955,13 @@
         <w:rPr>
           <w:b/>
         </w:rPr>
-        <w:t xml:space="preserve">n1:</w:t>
-      </w:r>
-      <w:r>
-        <w:t xml:space="preserve"> </w:t>
-      </w:r>
-      <w:r>
-        <w:t xml:space="preserve">tamaño de la muestra</w:t>
+        <w:t xml:space="preserve">sigma:</w:t>
+      </w:r>
+      <w:r>
+        <w:t xml:space="preserve"> </w:t>
+      </w:r>
+      <w:r>
+        <w:t xml:space="preserve">desviación estandar de la muestra</w:t>
       </w:r>
     </w:p>
     <w:p>
@@ -1023,27 +976,6 @@
         <w:rPr>
           <w:b/>
         </w:rPr>
-        <w:t xml:space="preserve">var1:</w:t>
-      </w:r>
-      <w:r>
-        <w:t xml:space="preserve"> </w:t>
-      </w:r>
-      <w:r>
-        <w:t xml:space="preserve">varianza de la muestra</w:t>
-      </w:r>
-    </w:p>
-    <w:p>
-      <w:pPr>
-        <w:numPr>
-          <w:ilvl w:val="0"/>
-          <w:numId w:val="1001"/>
-        </w:numPr>
-        <w:pStyle w:val="Compact"/>
-      </w:pPr>
-      <w:r>
-        <w:rPr>
-          <w:b/>
-        </w:rPr>
         <w:t xml:space="preserve">alpha:</w:t>
       </w:r>
       <w:r>
@@ -1063,57 +995,10 @@
     </w:p>
     <w:p>
       <w:pPr>
-        <w:pStyle w:val="SourceCode"/>
-      </w:pPr>
-      <w:r>
-        <w:rPr>
-          <w:rStyle w:val="NormalTok"/>
-        </w:rPr>
-        <w:t xml:space="preserve">IC </w:t>
-      </w:r>
-      <w:r>
-        <w:rPr>
-          <w:rStyle w:val="OtherTok"/>
-        </w:rPr>
-        <w:t xml:space="preserve">&lt;-</w:t>
-      </w:r>
-      <w:r>
-        <w:rPr>
-          <w:rStyle w:val="NormalTok"/>
-        </w:rPr>
-        <w:t xml:space="preserve"> </w:t>
-      </w:r>
-      <w:r>
-        <w:rPr>
-          <w:rStyle w:val="FunctionTok"/>
-        </w:rPr>
-        <w:t xml:space="preserve">ICZ</w:t>
-      </w:r>
-      <w:r>
-        <w:rPr>
-          <w:rStyle w:val="NormalTok"/>
-        </w:rPr>
-        <w:t xml:space="preserve">(n1, </w:t>
-      </w:r>
-      <w:r>
-        <w:rPr>
-          <w:rStyle w:val="FunctionTok"/>
-        </w:rPr>
-        <w:t xml:space="preserve">sqrt</w:t>
-      </w:r>
-      <w:r>
-        <w:rPr>
-          <w:rStyle w:val="NormalTok"/>
-        </w:rPr>
-        <w:t xml:space="preserve">(var1), alpha1)</w:t>
-      </w:r>
-    </w:p>
-    <w:p>
-      <w:pPr>
-        <w:pStyle w:val="FirstParagraph"/>
-      </w:pPr>
-      <w:r>
-        <w:t xml:space="preserve">]-6967.5323773, 7167.5323773[</w:t>
+        <w:pStyle w:val="BodyText"/>
+      </w:pPr>
+      <w:r>
+        <w:t xml:space="preserve">]2779.7167623, 4193.2232377[</w:t>
       </w:r>
     </w:p>
     <w:p>
@@ -1133,7 +1018,7 @@
         <w:pStyle w:val="Compact"/>
       </w:pPr>
       <w:r>
-        <w:t xml:space="preserve">A</w:t>
+        <w:t xml:space="preserve">Como la media 3486.47 se encuentra en el intervalo, es válido.</w:t>
       </w:r>
     </w:p>
     <w:p>
@@ -1253,7 +1138,7 @@
               <w:jc w:val="left"/>
             </w:pPr>
             <w:r>
-              <w:t xml:space="preserve">Varianza</w:t>
+              <w:t xml:space="preserve">Desviación estantar</w:t>
             </w:r>
           </w:p>
         </w:tc>
@@ -1299,10 +1184,7 @@
               <w:jc w:val="left"/>
             </w:pPr>
             <w:r>
-              <w:t xml:space="preserve">2.5838458</w:t>
-            </w:r>
-            <w:r>
-              <w:t xml:space="preserve">^{7}</w:t>
+              <w:t xml:space="preserve">5083.1543087</w:t>
             </w:r>
           </w:p>
         </w:tc>
@@ -1368,7 +1250,7 @@
         <w:pStyle w:val="BodyText"/>
       </w:pPr>
       <w:r>
-        <w:t xml:space="preserve">Como se puede observar, la muestra tiene forma de campana, por lo que se puede asumir que sigue una distribución normal. Sin embargo, como las muestras son pequeñas no se pueden utilizar s₁ para realizar una aproximación σ₁, por lo cual el caso 3 sería el óptimo en esta situación.</w:t>
+        <w:t xml:space="preserve">Como se puede observar, la muestra tiene forma de campana, por lo que se puede asumir que sigue una distribución normal. Conociendo esto se puede aproximar el IC mediante la funcion t.test, la cual tiene la siguiente estructura:</w:t>
       </w:r>
     </w:p>
     <w:p>
@@ -1376,86 +1258,7 @@
         <w:pStyle w:val="BodyText"/>
       </w:pPr>
       <w:r>
-        <w:t xml:space="preserve">Conociendo esto se puede aproximar el IC mediante la funcion t.test, la cual tiene la siguiente estructura:</w:t>
-      </w:r>
-    </w:p>
-    <w:p>
-      <w:pPr>
-        <w:pStyle w:val="BodyText"/>
-      </w:pPr>
-      <w:r>
-        <w:t xml:space="preserve">t.test(x=muestra1</w:t>
-      </w:r>
-      <m:oMath>
-        <m:r>
-          <m:t>p</m:t>
-        </m:r>
-        <m:r>
-          <m:t>r</m:t>
-        </m:r>
-        <m:r>
-          <m:t>o</m:t>
-        </m:r>
-        <m:r>
-          <m:t>f</m:t>
-        </m:r>
-        <m:r>
-          <m:t>u</m:t>
-        </m:r>
-        <m:r>
-          <m:t>n</m:t>
-        </m:r>
-        <m:r>
-          <m:t>d</m:t>
-        </m:r>
-        <m:r>
-          <m:t>i</m:t>
-        </m:r>
-        <m:r>
-          <m:t>d</m:t>
-        </m:r>
-        <m:r>
-          <m:t>a</m:t>
-        </m:r>
-        <m:r>
-          <m:t>d</m:t>
-        </m:r>
-        <m:r>
-          <m:t>,</m:t>
-        </m:r>
-        <m:r>
-          <m:t>y</m:t>
-        </m:r>
-        <m:r>
-          <m:t>=</m:t>
-        </m:r>
-        <m:r>
-          <m:t>m</m:t>
-        </m:r>
-        <m:r>
-          <m:t>u</m:t>
-        </m:r>
-        <m:r>
-          <m:t>e</m:t>
-        </m:r>
-        <m:r>
-          <m:t>s</m:t>
-        </m:r>
-        <m:r>
-          <m:t>t</m:t>
-        </m:r>
-        <m:r>
-          <m:t>r</m:t>
-        </m:r>
-        <m:r>
-          <m:t>a</m:t>
-        </m:r>
-        <m:r>
-          <m:t>2</m:t>
-        </m:r>
-      </m:oMath>
-      <w:r>
-        <w:t xml:space="preserve">profundidad, conf.level = 0.95, var.equal = TRUE)</w:t>
+        <w:t xml:space="preserve">t.test(x=muestra.precios, conf.level = 0.95)$conf.int</w:t>
       </w:r>
     </w:p>
     <w:p>
@@ -1484,7 +1287,7 @@
         <w:t xml:space="preserve"> </w:t>
       </w:r>
       <w:r>
-        <w:t xml:space="preserve">primera muestra</w:t>
+        <w:t xml:space="preserve">muestra</w:t>
       </w:r>
     </w:p>
     <w:p>
@@ -1499,27 +1302,6 @@
         <w:rPr>
           <w:b/>
         </w:rPr>
-        <w:t xml:space="preserve">y:</w:t>
-      </w:r>
-      <w:r>
-        <w:t xml:space="preserve"> </w:t>
-      </w:r>
-      <w:r>
-        <w:t xml:space="preserve">segunda muestra</w:t>
-      </w:r>
-    </w:p>
-    <w:p>
-      <w:pPr>
-        <w:numPr>
-          <w:ilvl w:val="0"/>
-          <w:numId w:val="1003"/>
-        </w:numPr>
-        <w:pStyle w:val="Compact"/>
-      </w:pPr>
-      <w:r>
-        <w:rPr>
-          <w:b/>
-        </w:rPr>
         <w:t xml:space="preserve">conf.level:</w:t>
       </w:r>
       <w:r>
@@ -1531,31 +1313,10 @@
     </w:p>
     <w:p>
       <w:pPr>
-        <w:numPr>
-          <w:ilvl w:val="0"/>
-          <w:numId w:val="1003"/>
-        </w:numPr>
-        <w:pStyle w:val="Compact"/>
-      </w:pPr>
-      <w:r>
-        <w:rPr>
-          <w:b/>
-        </w:rPr>
-        <w:t xml:space="preserve">var.equal:</w:t>
-      </w:r>
-      <w:r>
-        <w:t xml:space="preserve"> </w:t>
-      </w:r>
-      <w:r>
-        <w:t xml:space="preserve">si la varianzas se asumen iguales</w:t>
-      </w:r>
-    </w:p>
-    <w:p>
-      <w:pPr>
         <w:pStyle w:val="FirstParagraph"/>
       </w:pPr>
       <w:r>
-        <w:t xml:space="preserve">Y ahora se calcula la diferencia de promedios para un IC del 95%</w:t>
+        <w:t xml:space="preserve">Y ahora se calcula el intervalo para un IC del 95%:</w:t>
       </w:r>
     </w:p>
     <w:p>
@@ -1563,7 +1324,7 @@
         <w:pStyle w:val="BodyText"/>
       </w:pPr>
       <w:r>
-        <w:t xml:space="preserve">]61.2735032, 63.1264968[</w:t>
+        <w:t xml:space="preserve">]2250.6105535, 7008.5894465[</w:t>
       </w:r>
     </w:p>
     <w:p>

</xml_diff>

<commit_message>
Correcciones diferencia promedios T
</commit_message>
<xml_diff>
--- a/Main.docx
+++ b/Main.docx
@@ -3091,7 +3091,7 @@
         <w:pStyle w:val="FirstParagraph"/>
       </w:pPr>
       <w:r>
-        <w:t xml:space="preserve">Para este ejemplo se utilizarán dos grupos. En primer lugar esta el grupo de diamantes que se considera que tienen un color de buena calidad, este grupo está compuesto de aquellos diamantes cuyo color es</w:t>
+        <w:t xml:space="preserve">Para este ejemplo se utilizarán dos grupos. En primer lugar, está el grupo de diamantes que se considera que tienen un color de buena calidad, este grupo está compuesto de aquellos diamantes cuyo color es</w:t>
       </w:r>
       <w:r>
         <w:t xml:space="preserve"> </w:t>
@@ -3139,7 +3139,7 @@
         <w:t xml:space="preserve">”</w:t>
       </w:r>
       <w:r>
-        <w:t xml:space="preserve">. Luego se tiene el grupo diamantes cuya color es de peor calidad, el cual esta compuesto por los diamantes con colores</w:t>
+        <w:t xml:space="preserve">. Luego se tiene el grupo diamantes cuyo color es de peor calidad, el cual está compuesto por los diamantes con colores</w:t>
       </w:r>
       <w:r>
         <w:t xml:space="preserve"> </w:t>
@@ -3198,7 +3198,7 @@
         <w:rPr>
           <w:rStyle w:val="NormalTok"/>
         </w:rPr>
-        <w:t xml:space="preserve">gamaAlta </w:t>
+        <w:t xml:space="preserve">buenaCalidad </w:t>
       </w:r>
       <w:r>
         <w:rPr>
@@ -3351,7 +3351,7 @@
         <w:rPr>
           <w:rStyle w:val="NormalTok"/>
         </w:rPr>
-        <w:t xml:space="preserve">gamaBaja </w:t>
+        <w:t xml:space="preserve">peorCalidad </w:t>
       </w:r>
       <w:r>
         <w:rPr>
@@ -3505,15 +3505,6 @@
       </w:r>
       <w:r>
         <w:rPr>
-          <w:rStyle w:val="CommentTok"/>
-        </w:rPr>
-        <w:t xml:space="preserve"># Tamaño de gama alta</w:t>
-      </w:r>
-      <w:r>
-        <w:br/>
-      </w:r>
-      <w:r>
-        <w:rPr>
           <w:rStyle w:val="FunctionTok"/>
         </w:rPr>
         <w:t xml:space="preserve">length</w:t>
@@ -3522,7 +3513,7 @@
         <w:rPr>
           <w:rStyle w:val="NormalTok"/>
         </w:rPr>
-        <w:t xml:space="preserve">(gamaAlta</w:t>
+        <w:t xml:space="preserve">(buenaCalidad</w:t>
       </w:r>
       <w:r>
         <w:rPr>
@@ -3554,15 +3545,6 @@
       </w:pPr>
       <w:r>
         <w:rPr>
-          <w:rStyle w:val="CommentTok"/>
-        </w:rPr>
-        <w:t xml:space="preserve"># Tamaño de gama baja</w:t>
-      </w:r>
-      <w:r>
-        <w:br/>
-      </w:r>
-      <w:r>
-        <w:rPr>
           <w:rStyle w:val="FunctionTok"/>
         </w:rPr>
         <w:t xml:space="preserve">length</w:t>
@@ -3571,7 +3553,7 @@
         <w:rPr>
           <w:rStyle w:val="NormalTok"/>
         </w:rPr>
-        <w:t xml:space="preserve">(gamaBaja</w:t>
+        <w:t xml:space="preserve">(peorCalidad</w:t>
       </w:r>
       <w:r>
         <w:rPr>
@@ -3807,7 +3789,7 @@
         <w:rPr>
           <w:rStyle w:val="NormalTok"/>
         </w:rPr>
-        <w:t xml:space="preserve"> gamaAlta</w:t>
+        <w:t xml:space="preserve"> buenaCalidad</w:t>
       </w:r>
       <w:r>
         <w:rPr>
@@ -3831,7 +3813,7 @@
         <w:rPr>
           <w:rStyle w:val="NormalTok"/>
         </w:rPr>
-        <w:t xml:space="preserve"> gamaBaja</w:t>
+        <w:t xml:space="preserve"> peorCalidad</w:t>
       </w:r>
       <w:r>
         <w:rPr>
@@ -3867,7 +3849,7 @@
         <w:rPr>
           <w:rStyle w:val="NormalTok"/>
         </w:rPr>
-        <w:t xml:space="preserve">(gamaAlta</w:t>
+        <w:t xml:space="preserve">(buenaCalidad</w:t>
       </w:r>
       <w:r>
         <w:rPr>
@@ -3903,7 +3885,7 @@
         <w:rPr>
           <w:rStyle w:val="NormalTok"/>
         </w:rPr>
-        <w:t xml:space="preserve">(gamaBaja</w:t>
+        <w:t xml:space="preserve">(peorCalidad</w:t>
       </w:r>
       <w:r>
         <w:rPr>
@@ -4021,7 +4003,7 @@
         <w:rPr>
           <w:rStyle w:val="NormalTok"/>
         </w:rPr>
-        <w:t xml:space="preserve"> gamaAlta</w:t>
+        <w:t xml:space="preserve"> buenaCalidad</w:t>
       </w:r>
       <w:r>
         <w:rPr>
@@ -4045,7 +4027,7 @@
         <w:rPr>
           <w:rStyle w:val="NormalTok"/>
         </w:rPr>
-        <w:t xml:space="preserve"> gamaBaja</w:t>
+        <w:t xml:space="preserve"> peorCalidad</w:t>
       </w:r>
       <w:r>
         <w:rPr>
@@ -4081,7 +4063,7 @@
         <w:rPr>
           <w:rStyle w:val="NormalTok"/>
         </w:rPr>
-        <w:t xml:space="preserve">(gamaAlta</w:t>
+        <w:t xml:space="preserve">(buenaCalidad</w:t>
       </w:r>
       <w:r>
         <w:rPr>
@@ -4117,7 +4099,7 @@
         <w:rPr>
           <w:rStyle w:val="NormalTok"/>
         </w:rPr>
-        <w:t xml:space="preserve">(gamaBaja</w:t>
+        <w:t xml:space="preserve">(peorCalidad</w:t>
       </w:r>
       <w:r>
         <w:rPr>
@@ -4202,7 +4184,7 @@
         <w:pStyle w:val="FirstParagraph"/>
       </w:pPr>
       <w:r>
-        <w:t xml:space="preserve">Ambas funciones aplican para una y dos poblaciones y están compuesta de los siguientes parámetros, en donde:</w:t>
+        <w:t xml:space="preserve">Ambas funciones aplican para una y dos poblaciones y están compuestas de los siguientes parámetros, en donde:</w:t>
       </w:r>
     </w:p>
     <w:p>
@@ -4223,7 +4205,7 @@
         <w:t xml:space="preserve"> </w:t>
       </w:r>
       <w:r>
-        <w:t xml:space="preserve">vector númerico que representa la primera muestra</w:t>
+        <w:t xml:space="preserve">vector numérico que representa la primera muestra</w:t>
       </w:r>
     </w:p>
     <w:p>
@@ -4244,7 +4226,7 @@
         <w:t xml:space="preserve"> </w:t>
       </w:r>
       <w:r>
-        <w:t xml:space="preserve">vector númerico que representa la segunda muestra (opcional)</w:t>
+        <w:t xml:space="preserve">vector numérico que representa la segunda muestra (opcional)</w:t>
       </w:r>
     </w:p>
     <w:p>
@@ -4344,7 +4326,699 @@
         <w:pStyle w:val="FirstParagraph"/>
       </w:pPr>
       <w:r>
-        <w:t xml:space="preserve">Para este ejemplo se utilizaran las siguientes muestras de la variable profundidad del dataset de diamantes:</w:t>
+        <w:t xml:space="preserve">Para este caso se utilizarán muestras aleatorias sin reemplazo de tamaño 25 de los dos grupos utilizados en el cálculo anterior (diamantes con color de buena calidad y diamantes con color de peor calidad).</w:t>
+      </w:r>
+    </w:p>
+    <w:p>
+      <w:pPr>
+        <w:pStyle w:val="SourceCode"/>
+      </w:pPr>
+      <w:r>
+        <w:rPr>
+          <w:rStyle w:val="CommentTok"/>
+        </w:rPr>
+        <w:t xml:space="preserve"># Se sacan los datos de la calidad</w:t>
+      </w:r>
+      <w:r>
+        <w:br/>
+      </w:r>
+      <w:r>
+        <w:rPr>
+          <w:rStyle w:val="NormalTok"/>
+        </w:rPr>
+        <w:t xml:space="preserve">buenaCalidad </w:t>
+      </w:r>
+      <w:r>
+        <w:rPr>
+          <w:rStyle w:val="OtherTok"/>
+        </w:rPr>
+        <w:t xml:space="preserve">&lt;-</w:t>
+      </w:r>
+      <w:r>
+        <w:rPr>
+          <w:rStyle w:val="NormalTok"/>
+        </w:rPr>
+        <w:t xml:space="preserve"> diamantes[diamantes</w:t>
+      </w:r>
+      <w:r>
+        <w:rPr>
+          <w:rStyle w:val="SpecialCharTok"/>
+        </w:rPr>
+        <w:t xml:space="preserve">$</w:t>
+      </w:r>
+      <w:r>
+        <w:rPr>
+          <w:rStyle w:val="NormalTok"/>
+        </w:rPr>
+        <w:t xml:space="preserve">color </w:t>
+      </w:r>
+      <w:r>
+        <w:rPr>
+          <w:rStyle w:val="SpecialCharTok"/>
+        </w:rPr>
+        <w:t xml:space="preserve">==</w:t>
+      </w:r>
+      <w:r>
+        <w:rPr>
+          <w:rStyle w:val="NormalTok"/>
+        </w:rPr>
+        <w:t xml:space="preserve"> </w:t>
+      </w:r>
+      <w:r>
+        <w:rPr>
+          <w:rStyle w:val="StringTok"/>
+        </w:rPr>
+        <w:t xml:space="preserve">"D"</w:t>
+      </w:r>
+      <w:r>
+        <w:rPr>
+          <w:rStyle w:val="NormalTok"/>
+        </w:rPr>
+        <w:t xml:space="preserve"> </w:t>
+      </w:r>
+      <w:r>
+        <w:rPr>
+          <w:rStyle w:val="SpecialCharTok"/>
+        </w:rPr>
+        <w:t xml:space="preserve">|</w:t>
+      </w:r>
+      <w:r>
+        <w:rPr>
+          <w:rStyle w:val="NormalTok"/>
+        </w:rPr>
+        <w:t xml:space="preserve"> diamantes</w:t>
+      </w:r>
+      <w:r>
+        <w:rPr>
+          <w:rStyle w:val="SpecialCharTok"/>
+        </w:rPr>
+        <w:t xml:space="preserve">$</w:t>
+      </w:r>
+      <w:r>
+        <w:rPr>
+          <w:rStyle w:val="NormalTok"/>
+        </w:rPr>
+        <w:t xml:space="preserve">color </w:t>
+      </w:r>
+      <w:r>
+        <w:rPr>
+          <w:rStyle w:val="SpecialCharTok"/>
+        </w:rPr>
+        <w:t xml:space="preserve">==</w:t>
+      </w:r>
+      <w:r>
+        <w:rPr>
+          <w:rStyle w:val="NormalTok"/>
+        </w:rPr>
+        <w:t xml:space="preserve"> </w:t>
+      </w:r>
+      <w:r>
+        <w:rPr>
+          <w:rStyle w:val="StringTok"/>
+        </w:rPr>
+        <w:t xml:space="preserve">"E"</w:t>
+      </w:r>
+      <w:r>
+        <w:rPr>
+          <w:rStyle w:val="NormalTok"/>
+        </w:rPr>
+        <w:t xml:space="preserve"> </w:t>
+      </w:r>
+      <w:r>
+        <w:rPr>
+          <w:rStyle w:val="SpecialCharTok"/>
+        </w:rPr>
+        <w:t xml:space="preserve">|</w:t>
+      </w:r>
+      <w:r>
+        <w:rPr>
+          <w:rStyle w:val="NormalTok"/>
+        </w:rPr>
+        <w:t xml:space="preserve"> diamantes</w:t>
+      </w:r>
+      <w:r>
+        <w:rPr>
+          <w:rStyle w:val="SpecialCharTok"/>
+        </w:rPr>
+        <w:t xml:space="preserve">$</w:t>
+      </w:r>
+      <w:r>
+        <w:rPr>
+          <w:rStyle w:val="NormalTok"/>
+        </w:rPr>
+        <w:t xml:space="preserve">color </w:t>
+      </w:r>
+      <w:r>
+        <w:rPr>
+          <w:rStyle w:val="SpecialCharTok"/>
+        </w:rPr>
+        <w:t xml:space="preserve">==</w:t>
+      </w:r>
+      <w:r>
+        <w:rPr>
+          <w:rStyle w:val="NormalTok"/>
+        </w:rPr>
+        <w:t xml:space="preserve"> </w:t>
+      </w:r>
+      <w:r>
+        <w:rPr>
+          <w:rStyle w:val="StringTok"/>
+        </w:rPr>
+        <w:t xml:space="preserve">"F"</w:t>
+      </w:r>
+      <w:r>
+        <w:rPr>
+          <w:rStyle w:val="NormalTok"/>
+        </w:rPr>
+        <w:t xml:space="preserve">,]</w:t>
+      </w:r>
+      <w:r>
+        <w:br/>
+      </w:r>
+      <w:r>
+        <w:rPr>
+          <w:rStyle w:val="NormalTok"/>
+        </w:rPr>
+        <w:t xml:space="preserve">peorCalidad </w:t>
+      </w:r>
+      <w:r>
+        <w:rPr>
+          <w:rStyle w:val="OtherTok"/>
+        </w:rPr>
+        <w:t xml:space="preserve">&lt;-</w:t>
+      </w:r>
+      <w:r>
+        <w:rPr>
+          <w:rStyle w:val="NormalTok"/>
+        </w:rPr>
+        <w:t xml:space="preserve"> diamantes[diamantes</w:t>
+      </w:r>
+      <w:r>
+        <w:rPr>
+          <w:rStyle w:val="SpecialCharTok"/>
+        </w:rPr>
+        <w:t xml:space="preserve">$</w:t>
+      </w:r>
+      <w:r>
+        <w:rPr>
+          <w:rStyle w:val="NormalTok"/>
+        </w:rPr>
+        <w:t xml:space="preserve">color </w:t>
+      </w:r>
+      <w:r>
+        <w:rPr>
+          <w:rStyle w:val="SpecialCharTok"/>
+        </w:rPr>
+        <w:t xml:space="preserve">==</w:t>
+      </w:r>
+      <w:r>
+        <w:rPr>
+          <w:rStyle w:val="NormalTok"/>
+        </w:rPr>
+        <w:t xml:space="preserve"> </w:t>
+      </w:r>
+      <w:r>
+        <w:rPr>
+          <w:rStyle w:val="StringTok"/>
+        </w:rPr>
+        <w:t xml:space="preserve">"H"</w:t>
+      </w:r>
+      <w:r>
+        <w:rPr>
+          <w:rStyle w:val="NormalTok"/>
+        </w:rPr>
+        <w:t xml:space="preserve"> </w:t>
+      </w:r>
+      <w:r>
+        <w:rPr>
+          <w:rStyle w:val="SpecialCharTok"/>
+        </w:rPr>
+        <w:t xml:space="preserve">|</w:t>
+      </w:r>
+      <w:r>
+        <w:rPr>
+          <w:rStyle w:val="NormalTok"/>
+        </w:rPr>
+        <w:t xml:space="preserve"> diamantes</w:t>
+      </w:r>
+      <w:r>
+        <w:rPr>
+          <w:rStyle w:val="SpecialCharTok"/>
+        </w:rPr>
+        <w:t xml:space="preserve">$</w:t>
+      </w:r>
+      <w:r>
+        <w:rPr>
+          <w:rStyle w:val="NormalTok"/>
+        </w:rPr>
+        <w:t xml:space="preserve">color </w:t>
+      </w:r>
+      <w:r>
+        <w:rPr>
+          <w:rStyle w:val="SpecialCharTok"/>
+        </w:rPr>
+        <w:t xml:space="preserve">==</w:t>
+      </w:r>
+      <w:r>
+        <w:rPr>
+          <w:rStyle w:val="NormalTok"/>
+        </w:rPr>
+        <w:t xml:space="preserve"> </w:t>
+      </w:r>
+      <w:r>
+        <w:rPr>
+          <w:rStyle w:val="StringTok"/>
+        </w:rPr>
+        <w:t xml:space="preserve">"I"</w:t>
+      </w:r>
+      <w:r>
+        <w:rPr>
+          <w:rStyle w:val="NormalTok"/>
+        </w:rPr>
+        <w:t xml:space="preserve"> </w:t>
+      </w:r>
+      <w:r>
+        <w:rPr>
+          <w:rStyle w:val="SpecialCharTok"/>
+        </w:rPr>
+        <w:t xml:space="preserve">|</w:t>
+      </w:r>
+      <w:r>
+        <w:rPr>
+          <w:rStyle w:val="NormalTok"/>
+        </w:rPr>
+        <w:t xml:space="preserve"> diamantes</w:t>
+      </w:r>
+      <w:r>
+        <w:rPr>
+          <w:rStyle w:val="SpecialCharTok"/>
+        </w:rPr>
+        <w:t xml:space="preserve">$</w:t>
+      </w:r>
+      <w:r>
+        <w:rPr>
+          <w:rStyle w:val="NormalTok"/>
+        </w:rPr>
+        <w:t xml:space="preserve">color </w:t>
+      </w:r>
+      <w:r>
+        <w:rPr>
+          <w:rStyle w:val="SpecialCharTok"/>
+        </w:rPr>
+        <w:t xml:space="preserve">==</w:t>
+      </w:r>
+      <w:r>
+        <w:rPr>
+          <w:rStyle w:val="NormalTok"/>
+        </w:rPr>
+        <w:t xml:space="preserve"> </w:t>
+      </w:r>
+      <w:r>
+        <w:rPr>
+          <w:rStyle w:val="StringTok"/>
+        </w:rPr>
+        <w:t xml:space="preserve">"J"</w:t>
+      </w:r>
+      <w:r>
+        <w:rPr>
+          <w:rStyle w:val="NormalTok"/>
+        </w:rPr>
+        <w:t xml:space="preserve">,]</w:t>
+      </w:r>
+      <w:r>
+        <w:br/>
+      </w:r>
+      <w:r>
+        <w:br/>
+      </w:r>
+      <w:r>
+        <w:rPr>
+          <w:rStyle w:val="CommentTok"/>
+        </w:rPr>
+        <w:t xml:space="preserve"># Se toman las filas para las muestras aleatorias</w:t>
+      </w:r>
+      <w:r>
+        <w:br/>
+      </w:r>
+      <w:r>
+        <w:rPr>
+          <w:rStyle w:val="FunctionTok"/>
+        </w:rPr>
+        <w:t xml:space="preserve">set.seed</w:t>
+      </w:r>
+      <w:r>
+        <w:rPr>
+          <w:rStyle w:val="NormalTok"/>
+        </w:rPr>
+        <w:t xml:space="preserve">(</w:t>
+      </w:r>
+      <w:r>
+        <w:rPr>
+          <w:rStyle w:val="DecValTok"/>
+        </w:rPr>
+        <w:t xml:space="preserve">6894</w:t>
+      </w:r>
+      <w:r>
+        <w:rPr>
+          <w:rStyle w:val="NormalTok"/>
+        </w:rPr>
+        <w:t xml:space="preserve">)</w:t>
+      </w:r>
+      <w:r>
+        <w:br/>
+      </w:r>
+      <w:r>
+        <w:rPr>
+          <w:rStyle w:val="NormalTok"/>
+        </w:rPr>
+        <w:t xml:space="preserve">filas.randomMejorCalidad </w:t>
+      </w:r>
+      <w:r>
+        <w:rPr>
+          <w:rStyle w:val="OtherTok"/>
+        </w:rPr>
+        <w:t xml:space="preserve">&lt;-</w:t>
+      </w:r>
+      <w:r>
+        <w:rPr>
+          <w:rStyle w:val="NormalTok"/>
+        </w:rPr>
+        <w:t xml:space="preserve"> </w:t>
+      </w:r>
+      <w:r>
+        <w:rPr>
+          <w:rStyle w:val="FunctionTok"/>
+        </w:rPr>
+        <w:t xml:space="preserve">sample</w:t>
+      </w:r>
+      <w:r>
+        <w:rPr>
+          <w:rStyle w:val="NormalTok"/>
+        </w:rPr>
+        <w:t xml:space="preserve">(</w:t>
+      </w:r>
+      <w:r>
+        <w:rPr>
+          <w:rStyle w:val="DecValTok"/>
+        </w:rPr>
+        <w:t xml:space="preserve">1</w:t>
+      </w:r>
+      <w:r>
+        <w:rPr>
+          <w:rStyle w:val="SpecialCharTok"/>
+        </w:rPr>
+        <w:t xml:space="preserve">:</w:t>
+      </w:r>
+      <w:r>
+        <w:rPr>
+          <w:rStyle w:val="FunctionTok"/>
+        </w:rPr>
+        <w:t xml:space="preserve">length</w:t>
+      </w:r>
+      <w:r>
+        <w:rPr>
+          <w:rStyle w:val="NormalTok"/>
+        </w:rPr>
+        <w:t xml:space="preserve">(buenaCalidad</w:t>
+      </w:r>
+      <w:r>
+        <w:rPr>
+          <w:rStyle w:val="SpecialCharTok"/>
+        </w:rPr>
+        <w:t xml:space="preserve">$</w:t>
+      </w:r>
+      <w:r>
+        <w:rPr>
+          <w:rStyle w:val="NormalTok"/>
+        </w:rPr>
+        <w:t xml:space="preserve">color), </w:t>
+      </w:r>
+      <w:r>
+        <w:rPr>
+          <w:rStyle w:val="DecValTok"/>
+        </w:rPr>
+        <w:t xml:space="preserve">25</w:t>
+      </w:r>
+      <w:r>
+        <w:rPr>
+          <w:rStyle w:val="NormalTok"/>
+        </w:rPr>
+        <w:t xml:space="preserve">, </w:t>
+      </w:r>
+      <w:r>
+        <w:rPr>
+          <w:rStyle w:val="AttributeTok"/>
+        </w:rPr>
+        <w:t xml:space="preserve">replace=</w:t>
+      </w:r>
+      <w:r>
+        <w:rPr>
+          <w:rStyle w:val="NormalTok"/>
+        </w:rPr>
+        <w:t xml:space="preserve"> F)</w:t>
+      </w:r>
+      <w:r>
+        <w:br/>
+      </w:r>
+      <w:r>
+        <w:rPr>
+          <w:rStyle w:val="NormalTok"/>
+        </w:rPr>
+        <w:t xml:space="preserve">filas.randomPeorCalidad </w:t>
+      </w:r>
+      <w:r>
+        <w:rPr>
+          <w:rStyle w:val="OtherTok"/>
+        </w:rPr>
+        <w:t xml:space="preserve">&lt;-</w:t>
+      </w:r>
+      <w:r>
+        <w:rPr>
+          <w:rStyle w:val="NormalTok"/>
+        </w:rPr>
+        <w:t xml:space="preserve"> </w:t>
+      </w:r>
+      <w:r>
+        <w:rPr>
+          <w:rStyle w:val="FunctionTok"/>
+        </w:rPr>
+        <w:t xml:space="preserve">sample</w:t>
+      </w:r>
+      <w:r>
+        <w:rPr>
+          <w:rStyle w:val="NormalTok"/>
+        </w:rPr>
+        <w:t xml:space="preserve">(</w:t>
+      </w:r>
+      <w:r>
+        <w:rPr>
+          <w:rStyle w:val="DecValTok"/>
+        </w:rPr>
+        <w:t xml:space="preserve">1</w:t>
+      </w:r>
+      <w:r>
+        <w:rPr>
+          <w:rStyle w:val="SpecialCharTok"/>
+        </w:rPr>
+        <w:t xml:space="preserve">:</w:t>
+      </w:r>
+      <w:r>
+        <w:rPr>
+          <w:rStyle w:val="FunctionTok"/>
+        </w:rPr>
+        <w:t xml:space="preserve">length</w:t>
+      </w:r>
+      <w:r>
+        <w:rPr>
+          <w:rStyle w:val="NormalTok"/>
+        </w:rPr>
+        <w:t xml:space="preserve">(peorCalidad</w:t>
+      </w:r>
+      <w:r>
+        <w:rPr>
+          <w:rStyle w:val="SpecialCharTok"/>
+        </w:rPr>
+        <w:t xml:space="preserve">$</w:t>
+      </w:r>
+      <w:r>
+        <w:rPr>
+          <w:rStyle w:val="NormalTok"/>
+        </w:rPr>
+        <w:t xml:space="preserve">color), </w:t>
+      </w:r>
+      <w:r>
+        <w:rPr>
+          <w:rStyle w:val="DecValTok"/>
+        </w:rPr>
+        <w:t xml:space="preserve">25</w:t>
+      </w:r>
+      <w:r>
+        <w:rPr>
+          <w:rStyle w:val="NormalTok"/>
+        </w:rPr>
+        <w:t xml:space="preserve">, </w:t>
+      </w:r>
+      <w:r>
+        <w:rPr>
+          <w:rStyle w:val="AttributeTok"/>
+        </w:rPr>
+        <w:t xml:space="preserve">replace=</w:t>
+      </w:r>
+      <w:r>
+        <w:rPr>
+          <w:rStyle w:val="NormalTok"/>
+        </w:rPr>
+        <w:t xml:space="preserve"> F)</w:t>
+      </w:r>
+      <w:r>
+        <w:br/>
+      </w:r>
+      <w:r>
+        <w:br/>
+      </w:r>
+      <w:r>
+        <w:rPr>
+          <w:rStyle w:val="NormalTok"/>
+        </w:rPr>
+        <w:t xml:space="preserve">muestraMejorCalidad </w:t>
+      </w:r>
+      <w:r>
+        <w:rPr>
+          <w:rStyle w:val="OtherTok"/>
+        </w:rPr>
+        <w:t xml:space="preserve">&lt;-</w:t>
+      </w:r>
+      <w:r>
+        <w:rPr>
+          <w:rStyle w:val="NormalTok"/>
+        </w:rPr>
+        <w:t xml:space="preserve"> </w:t>
+      </w:r>
+      <w:r>
+        <w:rPr>
+          <w:rStyle w:val="FunctionTok"/>
+        </w:rPr>
+        <w:t xml:space="preserve">as.data.frame</w:t>
+      </w:r>
+      <w:r>
+        <w:rPr>
+          <w:rStyle w:val="NormalTok"/>
+        </w:rPr>
+        <w:t xml:space="preserve">(buenaCalidad[filas.randomMejorCalidad,])</w:t>
+      </w:r>
+      <w:r>
+        <w:br/>
+      </w:r>
+      <w:r>
+        <w:rPr>
+          <w:rStyle w:val="NormalTok"/>
+        </w:rPr>
+        <w:t xml:space="preserve">muestraPeorCalidad </w:t>
+      </w:r>
+      <w:r>
+        <w:rPr>
+          <w:rStyle w:val="OtherTok"/>
+        </w:rPr>
+        <w:t xml:space="preserve">&lt;-</w:t>
+      </w:r>
+      <w:r>
+        <w:rPr>
+          <w:rStyle w:val="NormalTok"/>
+        </w:rPr>
+        <w:t xml:space="preserve"> </w:t>
+      </w:r>
+      <w:r>
+        <w:rPr>
+          <w:rStyle w:val="FunctionTok"/>
+        </w:rPr>
+        <w:t xml:space="preserve">as.data.frame</w:t>
+      </w:r>
+      <w:r>
+        <w:rPr>
+          <w:rStyle w:val="NormalTok"/>
+        </w:rPr>
+        <w:t xml:space="preserve">(peorCalidad[filas.randomPeorCalidad,])</w:t>
+      </w:r>
+      <w:r>
+        <w:br/>
+      </w:r>
+      <w:r>
+        <w:br/>
+      </w:r>
+      <w:r>
+        <w:rPr>
+          <w:rStyle w:val="FunctionTok"/>
+        </w:rPr>
+        <w:t xml:space="preserve">length</w:t>
+      </w:r>
+      <w:r>
+        <w:rPr>
+          <w:rStyle w:val="NormalTok"/>
+        </w:rPr>
+        <w:t xml:space="preserve">(muestraMejorCalidad</w:t>
+      </w:r>
+      <w:r>
+        <w:rPr>
+          <w:rStyle w:val="SpecialCharTok"/>
+        </w:rPr>
+        <w:t xml:space="preserve">$</w:t>
+      </w:r>
+      <w:r>
+        <w:rPr>
+          <w:rStyle w:val="NormalTok"/>
+        </w:rPr>
+        <w:t xml:space="preserve">color)</w:t>
+      </w:r>
+    </w:p>
+    <w:p>
+      <w:pPr>
+        <w:pStyle w:val="SourceCode"/>
+      </w:pPr>
+      <w:r>
+        <w:rPr>
+          <w:rStyle w:val="VerbatimChar"/>
+        </w:rPr>
+        <w:t xml:space="preserve">## [1] 25</w:t>
+      </w:r>
+    </w:p>
+    <w:p>
+      <w:pPr>
+        <w:pStyle w:val="SourceCode"/>
+      </w:pPr>
+      <w:r>
+        <w:rPr>
+          <w:rStyle w:val="FunctionTok"/>
+        </w:rPr>
+        <w:t xml:space="preserve">length</w:t>
+      </w:r>
+      <w:r>
+        <w:rPr>
+          <w:rStyle w:val="NormalTok"/>
+        </w:rPr>
+        <w:t xml:space="preserve">(muestraPeorCalidad</w:t>
+      </w:r>
+      <w:r>
+        <w:rPr>
+          <w:rStyle w:val="SpecialCharTok"/>
+        </w:rPr>
+        <w:t xml:space="preserve">$</w:t>
+      </w:r>
+      <w:r>
+        <w:rPr>
+          <w:rStyle w:val="NormalTok"/>
+        </w:rPr>
+        <w:t xml:space="preserve">color)</w:t>
+      </w:r>
+    </w:p>
+    <w:p>
+      <w:pPr>
+        <w:pStyle w:val="SourceCode"/>
+      </w:pPr>
+      <w:r>
+        <w:rPr>
+          <w:rStyle w:val="VerbatimChar"/>
+        </w:rPr>
+        <w:t xml:space="preserve">## [1] 25</w:t>
       </w:r>
     </w:p>
     <w:tbl>
@@ -4371,7 +5045,7 @@
               <w:jc w:val="left"/>
             </w:pPr>
             <w:r>
-              <w:t xml:space="preserve">Muestra</w:t>
+              <w:t xml:space="preserve">Calidad</w:t>
             </w:r>
           </w:p>
         </w:tc>
@@ -4388,7 +5062,7 @@
               <w:jc w:val="left"/>
             </w:pPr>
             <w:r>
-              <w:t xml:space="preserve">Tamaño</w:t>
+              <w:t xml:space="preserve">Colores</w:t>
             </w:r>
           </w:p>
         </w:tc>
@@ -4405,24 +5079,7 @@
               <w:jc w:val="left"/>
             </w:pPr>
             <w:r>
-              <w:t xml:space="preserve">Promedio</w:t>
-            </w:r>
-          </w:p>
-        </w:tc>
-        <w:tc>
-          <w:tcPr>
-            <w:tcBorders>
-              <w:bottom w:val="single"/>
-            </w:tcBorders>
-            <w:vAlign w:val="bottom"/>
-          </w:tcPr>
-          <w:p>
-            <w:pPr>
-              <w:pStyle w:val="Compact"/>
-              <w:jc w:val="left"/>
-            </w:pPr>
-            <w:r>
-              <w:t xml:space="preserve">Varianza</w:t>
+              <w:t xml:space="preserve">Tamaño de muestra</w:t>
             </w:r>
           </w:p>
         </w:tc>
@@ -4435,7 +5092,18 @@
               <w:jc w:val="left"/>
             </w:pPr>
             <w:r>
-              <w:t xml:space="preserve">A</w:t>
+              <w:t xml:space="preserve">Buena</w:t>
+            </w:r>
+          </w:p>
+        </w:tc>
+        <w:tc>
+          <w:p>
+            <w:pPr>
+              <w:pStyle w:val="Compact"/>
+              <w:jc w:val="left"/>
+            </w:pPr>
+            <w:r>
+              <w:t xml:space="preserve">D, E o F</w:t>
             </w:r>
           </w:p>
         </w:tc>
@@ -4447,28 +5115,6 @@
             </w:pPr>
             <w:r>
               <w:t xml:space="preserve">25</w:t>
-            </w:r>
-          </w:p>
-        </w:tc>
-        <w:tc>
-          <w:p>
-            <w:pPr>
-              <w:pStyle w:val="Compact"/>
-              <w:jc w:val="left"/>
-            </w:pPr>
-            <w:r>
-              <w:t xml:space="preserve">62.156</w:t>
-            </w:r>
-          </w:p>
-        </w:tc>
-        <w:tc>
-          <w:p>
-            <w:pPr>
-              <w:pStyle w:val="Compact"/>
-              <w:jc w:val="left"/>
-            </w:pPr>
-            <w:r>
-              <w:t xml:space="preserve">3.2134</w:t>
             </w:r>
           </w:p>
         </w:tc>
@@ -4481,7 +5127,18 @@
               <w:jc w:val="left"/>
             </w:pPr>
             <w:r>
-              <w:t xml:space="preserve">B</w:t>
+              <w:t xml:space="preserve">Peor</w:t>
+            </w:r>
+          </w:p>
+        </w:tc>
+        <w:tc>
+          <w:p>
+            <w:pPr>
+              <w:pStyle w:val="Compact"/>
+              <w:jc w:val="left"/>
+            </w:pPr>
+            <w:r>
+              <w:t xml:space="preserve">H, I o J</w:t>
             </w:r>
           </w:p>
         </w:tc>
@@ -4493,28 +5150,6 @@
             </w:pPr>
             <w:r>
               <w:t xml:space="preserve">25</w:t>
-            </w:r>
-          </w:p>
-        </w:tc>
-        <w:tc>
-          <w:p>
-            <w:pPr>
-              <w:pStyle w:val="Compact"/>
-              <w:jc w:val="left"/>
-            </w:pPr>
-            <w:r>
-              <w:t xml:space="preserve">62.168</w:t>
-            </w:r>
-          </w:p>
-        </w:tc>
-        <w:tc>
-          <w:p>
-            <w:pPr>
-              <w:pStyle w:val="Compact"/>
-              <w:jc w:val="left"/>
-            </w:pPr>
-            <w:r>
-              <w:t xml:space="preserve">2.5256</w:t>
             </w:r>
           </w:p>
         </w:tc>
@@ -4525,7 +5160,7 @@
         <w:pStyle w:val="BodyText"/>
       </w:pPr>
       <w:r>
-        <w:t xml:space="preserve">En este caso dado que los tamaños de la muestras son menores a 30 se ha optado por realizar una inspección visual de los datos para ver si se asemejan a una distribución normal</w:t>
+        <w:t xml:space="preserve">En este caso dado que los tamaños de las muestras son menores a 30 se ha optado por realizar una inspección visual de los datos para ver si se asemejan a una distribución normal</w:t>
       </w:r>
     </w:p>
     <w:p>
@@ -4627,7 +5262,10 @@
         <w:pStyle w:val="BodyText"/>
       </w:pPr>
       <w:r>
-        <w:t xml:space="preserve">Como se puede observar ambas muestras tiene forma de campana, por lo que se puede asumir que siguen una distribución normal. Sin embargo, como las muestras son pequeñas no se pueden utilizar s₁ y s₂ para realizar una aproximación σ₁ y σ₂, por lo cual el caso 3 sería el óptimo en esta situación.</w:t>
+        <w:rPr>
+          <w:b/>
+        </w:rPr>
+        <w:t xml:space="preserve">Hipótesis asumidas</w:t>
       </w:r>
     </w:p>
     <w:p>
@@ -4635,7 +5273,26 @@
         <w:pStyle w:val="BodyText"/>
       </w:pPr>
       <w:r>
-        <w:t xml:space="preserve">Conociendo esto se puede aproximar el IC mediante la funcion t.test, la cual tiene la siguiente estructura:</w:t>
+        <w:t xml:space="preserve">Como se puede observar ambas muestras tienen forma de campana, por lo que se puede asumir que siguen una distribución normal. Además, también se asume que las varianzas son iguales. Sin embargo, como las muestras son pequeñas no se pueden utilizar s₁ y s₂ para realizar una aproximación σ₁ y σ₂.</w:t>
+      </w:r>
+    </w:p>
+    <w:p>
+      <w:pPr>
+        <w:pStyle w:val="BodyText"/>
+      </w:pPr>
+      <w:r>
+        <w:rPr>
+          <w:b/>
+        </w:rPr>
+        <w:t xml:space="preserve">Cálculo</w:t>
+      </w:r>
+    </w:p>
+    <w:p>
+      <w:pPr>
+        <w:pStyle w:val="BodyText"/>
+      </w:pPr>
+      <w:r>
+        <w:t xml:space="preserve">Una vez obtenidos estos datos se desea calcular la diferencia de promedios de profundidad entre las muestras de buena calidad y las de peor calidad con un intervalo de confianza del 95%. Para esto se hace uso de la siguiente función:</w:t>
       </w:r>
     </w:p>
     <w:p>
@@ -4644,24 +5301,6 @@
       </w:pPr>
       <w:r>
         <w:rPr>
-          <w:rStyle w:val="NormalTok"/>
-        </w:rPr>
-        <w:t xml:space="preserve">IC </w:t>
-      </w:r>
-      <w:r>
-        <w:rPr>
-          <w:rStyle w:val="OtherTok"/>
-        </w:rPr>
-        <w:t xml:space="preserve">&lt;-</w:t>
-      </w:r>
-      <w:r>
-        <w:rPr>
-          <w:rStyle w:val="NormalTok"/>
-        </w:rPr>
-        <w:t xml:space="preserve"> </w:t>
-      </w:r>
-      <w:r>
-        <w:rPr>
           <w:rStyle w:val="FunctionTok"/>
         </w:rPr>
         <w:t xml:space="preserve">t.test</w:t>
@@ -4682,7 +5321,7 @@
         <w:rPr>
           <w:rStyle w:val="NormalTok"/>
         </w:rPr>
-        <w:t xml:space="preserve">muestra1</w:t>
+        <w:t xml:space="preserve">muestraMejorCalidad</w:t>
       </w:r>
       <w:r>
         <w:rPr>
@@ -4706,7 +5345,7 @@
         <w:rPr>
           <w:rStyle w:val="NormalTok"/>
         </w:rPr>
-        <w:t xml:space="preserve">muestra2</w:t>
+        <w:t xml:space="preserve">muestraPeorCalidad</w:t>
       </w:r>
       <w:r>
         <w:rPr>
@@ -4779,6 +5418,35 @@
           <w:rStyle w:val="NormalTok"/>
         </w:rPr>
         <w:t xml:space="preserve">conf.int</w:t>
+      </w:r>
+    </w:p>
+    <w:p>
+      <w:pPr>
+        <w:pStyle w:val="SourceCode"/>
+      </w:pPr>
+      <w:r>
+        <w:rPr>
+          <w:rStyle w:val="VerbatimChar"/>
+        </w:rPr>
+        <w:t xml:space="preserve">## [1] -0.844178  0.436178</w:t>
+      </w:r>
+      <w:r>
+        <w:br/>
+      </w:r>
+      <w:r>
+        <w:rPr>
+          <w:rStyle w:val="VerbatimChar"/>
+        </w:rPr>
+        <w:t xml:space="preserve">## attr(,"conf.level")</w:t>
+      </w:r>
+      <w:r>
+        <w:br/>
+      </w:r>
+      <w:r>
+        <w:rPr>
+          <w:rStyle w:val="VerbatimChar"/>
+        </w:rPr>
+        <w:t xml:space="preserve">## [1] 0.95</w:t>
       </w:r>
     </w:p>
     <w:p>
@@ -4878,7 +5546,10 @@
         <w:pStyle w:val="FirstParagraph"/>
       </w:pPr>
       <w:r>
-        <w:t xml:space="preserve">Y ahora se calcula la diferencia de promedios para un IC del 95%</w:t>
+        <w:rPr>
+          <w:b/>
+        </w:rPr>
+        <w:t xml:space="preserve">Conclusión</w:t>
       </w:r>
     </w:p>
     <w:p>
@@ -4886,51 +5557,7 @@
         <w:pStyle w:val="BodyText"/>
       </w:pPr>
       <w:r>
-        <w:t xml:space="preserve">]-0.9753438, 0.9513438[</w:t>
-      </w:r>
-    </w:p>
-    <w:p>
-      <w:pPr>
-        <w:pStyle w:val="BodyText"/>
-      </w:pPr>
-      <w:r>
-        <w:t xml:space="preserve">Del cual se podría concluir que existe la posibilidad de que:</w:t>
-      </w:r>
-    </w:p>
-    <w:p>
-      <w:pPr>
-        <w:numPr>
-          <w:ilvl w:val="0"/>
-          <w:numId w:val="1007"/>
-        </w:numPr>
-        <w:pStyle w:val="Compact"/>
-      </w:pPr>
-      <w:r>
-        <w:t xml:space="preserve">El promedio de la muestra A es mayor que el de la muestra B</w:t>
-      </w:r>
-    </w:p>
-    <w:p>
-      <w:pPr>
-        <w:numPr>
-          <w:ilvl w:val="0"/>
-          <w:numId w:val="1007"/>
-        </w:numPr>
-        <w:pStyle w:val="Compact"/>
-      </w:pPr>
-      <w:r>
-        <w:t xml:space="preserve">Las muestras tengan el mismo promedio</w:t>
-      </w:r>
-    </w:p>
-    <w:p>
-      <w:pPr>
-        <w:numPr>
-          <w:ilvl w:val="0"/>
-          <w:numId w:val="1007"/>
-        </w:numPr>
-        <w:pStyle w:val="Compact"/>
-      </w:pPr>
-      <w:r>
-        <w:t xml:space="preserve">El promedio de la muestra B es mayor que el de la muestra A</w:t>
+        <w:t xml:space="preserve">A diferencia del caso anterior, dado a que las muestras aquí son más pequeñas, se puede observar que hay tanto valores negativos como positivos, por lo cual no se puede llegar a una conclusión con certeza ya que existe la posibilidad de que ambas muestras sean iguales o que una sea mayor que otra.</w:t>
       </w:r>
     </w:p>
     <w:bookmarkEnd w:id="33"/>
@@ -5082,12 +5709,225 @@
       <w:pPr>
         <w:numPr>
           <w:ilvl w:val="0"/>
-          <w:numId w:val="1008"/>
+          <w:numId w:val="1007"/>
         </w:numPr>
         <w:pStyle w:val="Compact"/>
       </w:pPr>
       <w:r>
         <w:t xml:space="preserve">El nivel de confianza utilizado será de 95%</w:t>
+      </w:r>
+    </w:p>
+    <w:p>
+      <w:pPr>
+        <w:numPr>
+          <w:ilvl w:val="0"/>
+          <w:numId w:val="1007"/>
+        </w:numPr>
+        <w:pStyle w:val="Compact"/>
+      </w:pPr>
+      <w:r>
+        <w:t xml:space="preserve">La población 1 y la población 2 siguen una distribución normal</w:t>
+      </w:r>
+    </w:p>
+    <w:p>
+      <w:pPr>
+        <w:pStyle w:val="FirstParagraph"/>
+      </w:pPr>
+      <w:r>
+        <w:t xml:space="preserve">El código utilizado para este cálculo fue:</w:t>
+      </w:r>
+    </w:p>
+    <w:p>
+      <w:pPr>
+        <w:pStyle w:val="SourceCode"/>
+      </w:pPr>
+      <w:r>
+        <w:rPr>
+          <w:rStyle w:val="DocumentationTok"/>
+        </w:rPr>
+        <w:t xml:space="preserve">##Población 1</w:t>
+      </w:r>
+      <w:r>
+        <w:br/>
+      </w:r>
+      <w:r>
+        <w:rPr>
+          <w:rStyle w:val="NormalTok"/>
+        </w:rPr>
+        <w:t xml:space="preserve">P1 </w:t>
+      </w:r>
+      <w:r>
+        <w:rPr>
+          <w:rStyle w:val="OtherTok"/>
+        </w:rPr>
+        <w:t xml:space="preserve">&lt;-</w:t>
+      </w:r>
+      <w:r>
+        <w:rPr>
+          <w:rStyle w:val="NormalTok"/>
+        </w:rPr>
+        <w:t xml:space="preserve"> </w:t>
+      </w:r>
+      <w:r>
+        <w:rPr>
+          <w:rStyle w:val="FunctionTok"/>
+        </w:rPr>
+        <w:t xml:space="preserve">varTest</w:t>
+      </w:r>
+      <w:r>
+        <w:rPr>
+          <w:rStyle w:val="NormalTok"/>
+        </w:rPr>
+        <w:t xml:space="preserve">(poblacion1</w:t>
+      </w:r>
+      <w:r>
+        <w:rPr>
+          <w:rStyle w:val="SpecialCharTok"/>
+        </w:rPr>
+        <w:t xml:space="preserve">$</w:t>
+      </w:r>
+      <w:r>
+        <w:rPr>
+          <w:rStyle w:val="NormalTok"/>
+        </w:rPr>
+        <w:t xml:space="preserve">quilate, </w:t>
+      </w:r>
+      <w:r>
+        <w:rPr>
+          <w:rStyle w:val="AttributeTok"/>
+        </w:rPr>
+        <w:t xml:space="preserve">conf.level =</w:t>
+      </w:r>
+      <w:r>
+        <w:rPr>
+          <w:rStyle w:val="NormalTok"/>
+        </w:rPr>
+        <w:t xml:space="preserve"> </w:t>
+      </w:r>
+      <w:r>
+        <w:rPr>
+          <w:rStyle w:val="FloatTok"/>
+        </w:rPr>
+        <w:t xml:space="preserve">0.95</w:t>
+      </w:r>
+      <w:r>
+        <w:rPr>
+          <w:rStyle w:val="NormalTok"/>
+        </w:rPr>
+        <w:t xml:space="preserve">)</w:t>
+      </w:r>
+      <w:r>
+        <w:rPr>
+          <w:rStyle w:val="SpecialCharTok"/>
+        </w:rPr>
+        <w:t xml:space="preserve">$</w:t>
+      </w:r>
+      <w:r>
+        <w:rPr>
+          <w:rStyle w:val="NormalTok"/>
+        </w:rPr>
+        <w:t xml:space="preserve">conf.int</w:t>
+      </w:r>
+      <w:r>
+        <w:br/>
+      </w:r>
+      <w:r>
+        <w:br/>
+      </w:r>
+      <w:r>
+        <w:rPr>
+          <w:rStyle w:val="DocumentationTok"/>
+        </w:rPr>
+        <w:t xml:space="preserve">##Poblacion 2</w:t>
+      </w:r>
+      <w:r>
+        <w:br/>
+      </w:r>
+      <w:r>
+        <w:rPr>
+          <w:rStyle w:val="NormalTok"/>
+        </w:rPr>
+        <w:t xml:space="preserve">P2 </w:t>
+      </w:r>
+      <w:r>
+        <w:rPr>
+          <w:rStyle w:val="OtherTok"/>
+        </w:rPr>
+        <w:t xml:space="preserve">&lt;-</w:t>
+      </w:r>
+      <w:r>
+        <w:rPr>
+          <w:rStyle w:val="NormalTok"/>
+        </w:rPr>
+        <w:t xml:space="preserve"> </w:t>
+      </w:r>
+      <w:r>
+        <w:rPr>
+          <w:rStyle w:val="FunctionTok"/>
+        </w:rPr>
+        <w:t xml:space="preserve">varTest</w:t>
+      </w:r>
+      <w:r>
+        <w:rPr>
+          <w:rStyle w:val="NormalTok"/>
+        </w:rPr>
+        <w:t xml:space="preserve">(poblacion2</w:t>
+      </w:r>
+      <w:r>
+        <w:rPr>
+          <w:rStyle w:val="SpecialCharTok"/>
+        </w:rPr>
+        <w:t xml:space="preserve">$</w:t>
+      </w:r>
+      <w:r>
+        <w:rPr>
+          <w:rStyle w:val="NormalTok"/>
+        </w:rPr>
+        <w:t xml:space="preserve">quilate, </w:t>
+      </w:r>
+      <w:r>
+        <w:rPr>
+          <w:rStyle w:val="AttributeTok"/>
+        </w:rPr>
+        <w:t xml:space="preserve">conf.level =</w:t>
+      </w:r>
+      <w:r>
+        <w:rPr>
+          <w:rStyle w:val="NormalTok"/>
+        </w:rPr>
+        <w:t xml:space="preserve"> </w:t>
+      </w:r>
+      <w:r>
+        <w:rPr>
+          <w:rStyle w:val="FloatTok"/>
+        </w:rPr>
+        <w:t xml:space="preserve">0.95</w:t>
+      </w:r>
+      <w:r>
+        <w:rPr>
+          <w:rStyle w:val="NormalTok"/>
+        </w:rPr>
+        <w:t xml:space="preserve">)</w:t>
+      </w:r>
+      <w:r>
+        <w:rPr>
+          <w:rStyle w:val="SpecialCharTok"/>
+        </w:rPr>
+        <w:t xml:space="preserve">$</w:t>
+      </w:r>
+      <w:r>
+        <w:rPr>
+          <w:rStyle w:val="NormalTok"/>
+        </w:rPr>
+        <w:t xml:space="preserve">conf.int</w:t>
+      </w:r>
+    </w:p>
+    <w:p>
+      <w:pPr>
+        <w:pStyle w:val="FirstParagraph"/>
+      </w:pPr>
+      <w:r>
+        <w:t xml:space="preserve">Donde:</w:t>
       </w:r>
     </w:p>
     <w:p>
@@ -5099,7 +5939,37 @@
         <w:pStyle w:val="Compact"/>
       </w:pPr>
       <w:r>
-        <w:t xml:space="preserve">La población 1 y la población 2 siguen una distribución normal</w:t>
+        <w:rPr>
+          <w:b/>
+        </w:rPr>
+        <w:t xml:space="preserve">Primer parametro:</w:t>
+      </w:r>
+      <w:r>
+        <w:t xml:space="preserve"> </w:t>
+      </w:r>
+      <w:r>
+        <w:t xml:space="preserve">primera muestra</w:t>
+      </w:r>
+    </w:p>
+    <w:p>
+      <w:pPr>
+        <w:numPr>
+          <w:ilvl w:val="0"/>
+          <w:numId w:val="1008"/>
+        </w:numPr>
+        <w:pStyle w:val="Compact"/>
+      </w:pPr>
+      <w:r>
+        <w:rPr>
+          <w:b/>
+        </w:rPr>
+        <w:t xml:space="preserve">conf.level:</w:t>
+      </w:r>
+      <w:r>
+        <w:t xml:space="preserve"> </w:t>
+      </w:r>
+      <w:r>
+        <w:t xml:space="preserve">nivel de confidencia</w:t>
       </w:r>
     </w:p>
     <w:p>
@@ -5107,7 +5977,27 @@
         <w:pStyle w:val="FirstParagraph"/>
       </w:pPr>
       <w:r>
-        <w:t xml:space="preserve">El código utilizado para este cálculo fue:</w:t>
+        <w:t xml:space="preserve">Dando Como resultado para la primera población:</w:t>
+      </w:r>
+      <w:r>
+        <w:t xml:space="preserve"> </w:t>
+      </w:r>
+      <w:r>
+        <w:t xml:space="preserve">]0.214497, 0.375487[</w:t>
+      </w:r>
+    </w:p>
+    <w:p>
+      <w:pPr>
+        <w:pStyle w:val="BodyText"/>
+      </w:pPr>
+      <w:r>
+        <w:t xml:space="preserve">Y dando como resultado para la segunda población:</w:t>
+      </w:r>
+      <w:r>
+        <w:t xml:space="preserve"> </w:t>
+      </w:r>
+      <w:r>
+        <w:t xml:space="preserve">]0.1413782, 0.2474892[</w:t>
       </w:r>
     </w:p>
     <w:p>
@@ -5116,18 +6006,9 @@
       </w:pPr>
       <w:r>
         <w:rPr>
-          <w:rStyle w:val="DocumentationTok"/>
-        </w:rPr>
-        <w:t xml:space="preserve">##Población 1</w:t>
-      </w:r>
-      <w:r>
-        <w:br/>
-      </w:r>
-      <w:r>
-        <w:rPr>
-          <w:rStyle w:val="NormalTok"/>
-        </w:rPr>
-        <w:t xml:space="preserve">P1 </w:t>
+          <w:rStyle w:val="NormalTok"/>
+        </w:rPr>
+        <w:t xml:space="preserve">VP </w:t>
       </w:r>
       <w:r>
         <w:rPr>
@@ -5145,13 +6026,13 @@
         <w:rPr>
           <w:rStyle w:val="FunctionTok"/>
         </w:rPr>
-        <w:t xml:space="preserve">varTest</w:t>
-      </w:r>
-      <w:r>
-        <w:rPr>
-          <w:rStyle w:val="NormalTok"/>
-        </w:rPr>
-        <w:t xml:space="preserve">(poblacion1</w:t>
+        <w:t xml:space="preserve">var</w:t>
+      </w:r>
+      <w:r>
+        <w:rPr>
+          <w:rStyle w:val="NormalTok"/>
+        </w:rPr>
+        <w:t xml:space="preserve">(diamantes</w:t>
       </w:r>
       <w:r>
         <w:rPr>
@@ -5163,136 +6044,7 @@
         <w:rPr>
           <w:rStyle w:val="NormalTok"/>
         </w:rPr>
-        <w:t xml:space="preserve">quilate, </w:t>
-      </w:r>
-      <w:r>
-        <w:rPr>
-          <w:rStyle w:val="AttributeTok"/>
-        </w:rPr>
-        <w:t xml:space="preserve">conf.level =</w:t>
-      </w:r>
-      <w:r>
-        <w:rPr>
-          <w:rStyle w:val="NormalTok"/>
-        </w:rPr>
-        <w:t xml:space="preserve"> </w:t>
-      </w:r>
-      <w:r>
-        <w:rPr>
-          <w:rStyle w:val="FloatTok"/>
-        </w:rPr>
-        <w:t xml:space="preserve">0.95</w:t>
-      </w:r>
-      <w:r>
-        <w:rPr>
-          <w:rStyle w:val="NormalTok"/>
-        </w:rPr>
-        <w:t xml:space="preserve">)</w:t>
-      </w:r>
-      <w:r>
-        <w:rPr>
-          <w:rStyle w:val="SpecialCharTok"/>
-        </w:rPr>
-        <w:t xml:space="preserve">$</w:t>
-      </w:r>
-      <w:r>
-        <w:rPr>
-          <w:rStyle w:val="NormalTok"/>
-        </w:rPr>
-        <w:t xml:space="preserve">conf.int</w:t>
-      </w:r>
-      <w:r>
-        <w:br/>
-      </w:r>
-      <w:r>
-        <w:br/>
-      </w:r>
-      <w:r>
-        <w:rPr>
-          <w:rStyle w:val="DocumentationTok"/>
-        </w:rPr>
-        <w:t xml:space="preserve">##Poblacion 2</w:t>
-      </w:r>
-      <w:r>
-        <w:br/>
-      </w:r>
-      <w:r>
-        <w:rPr>
-          <w:rStyle w:val="NormalTok"/>
-        </w:rPr>
-        <w:t xml:space="preserve">P2 </w:t>
-      </w:r>
-      <w:r>
-        <w:rPr>
-          <w:rStyle w:val="OtherTok"/>
-        </w:rPr>
-        <w:t xml:space="preserve">&lt;-</w:t>
-      </w:r>
-      <w:r>
-        <w:rPr>
-          <w:rStyle w:val="NormalTok"/>
-        </w:rPr>
-        <w:t xml:space="preserve"> </w:t>
-      </w:r>
-      <w:r>
-        <w:rPr>
-          <w:rStyle w:val="FunctionTok"/>
-        </w:rPr>
-        <w:t xml:space="preserve">varTest</w:t>
-      </w:r>
-      <w:r>
-        <w:rPr>
-          <w:rStyle w:val="NormalTok"/>
-        </w:rPr>
-        <w:t xml:space="preserve">(poblacion2</w:t>
-      </w:r>
-      <w:r>
-        <w:rPr>
-          <w:rStyle w:val="SpecialCharTok"/>
-        </w:rPr>
-        <w:t xml:space="preserve">$</w:t>
-      </w:r>
-      <w:r>
-        <w:rPr>
-          <w:rStyle w:val="NormalTok"/>
-        </w:rPr>
-        <w:t xml:space="preserve">quilate, </w:t>
-      </w:r>
-      <w:r>
-        <w:rPr>
-          <w:rStyle w:val="AttributeTok"/>
-        </w:rPr>
-        <w:t xml:space="preserve">conf.level =</w:t>
-      </w:r>
-      <w:r>
-        <w:rPr>
-          <w:rStyle w:val="NormalTok"/>
-        </w:rPr>
-        <w:t xml:space="preserve"> </w:t>
-      </w:r>
-      <w:r>
-        <w:rPr>
-          <w:rStyle w:val="FloatTok"/>
-        </w:rPr>
-        <w:t xml:space="preserve">0.95</w:t>
-      </w:r>
-      <w:r>
-        <w:rPr>
-          <w:rStyle w:val="NormalTok"/>
-        </w:rPr>
-        <w:t xml:space="preserve">)</w:t>
-      </w:r>
-      <w:r>
-        <w:rPr>
-          <w:rStyle w:val="SpecialCharTok"/>
-        </w:rPr>
-        <w:t xml:space="preserve">$</w:t>
-      </w:r>
-      <w:r>
-        <w:rPr>
-          <w:rStyle w:val="NormalTok"/>
-        </w:rPr>
-        <w:t xml:space="preserve">conf.int</w:t>
+        <w:t xml:space="preserve">quilate)</w:t>
       </w:r>
     </w:p>
     <w:p>
@@ -5300,7 +6052,33 @@
         <w:pStyle w:val="FirstParagraph"/>
       </w:pPr>
       <w:r>
-        <w:t xml:space="preserve">Donde:</w:t>
+        <w:t xml:space="preserve">Tras realizar estos cambios sacamos la varianza de todo el dataset para comprobar que se encuentra dentro del IC de las poblaciones dando como resultado 0.2246867 y como podemos ver si se encuentra dentro de los dos intervalos lo que muestra que el cálculo fue hecho de manera correcta.</w:t>
+      </w:r>
+    </w:p>
+    <w:bookmarkEnd w:id="34"/>
+    <w:bookmarkStart w:id="35" w:name="ic-de-un-cociente-de-varianza"/>
+    <w:p>
+      <w:pPr>
+        <w:pStyle w:val="Heading2"/>
+      </w:pPr>
+      <w:r>
+        <w:t xml:space="preserve">IC de un cociente de Varianza</w:t>
+      </w:r>
+    </w:p>
+    <w:p>
+      <w:pPr>
+        <w:pStyle w:val="FirstParagraph"/>
+      </w:pPr>
+      <w:r>
+        <w:t xml:space="preserve">Gracias a la librería stests podemos realizar el cociente de varianza de dos poblaciones, para esto utilizaremos a la población 1 y población 2 para realizar este cálculo además de la variable de quilates para realizar el cálculo.</w:t>
+      </w:r>
+    </w:p>
+    <w:p>
+      <w:pPr>
+        <w:pStyle w:val="BodyText"/>
+      </w:pPr>
+      <w:r>
+        <w:t xml:space="preserve">Debemos tener en cuenta lo siguiente:</w:t>
       </w:r>
     </w:p>
     <w:p>
@@ -5312,16 +6090,7 @@
         <w:pStyle w:val="Compact"/>
       </w:pPr>
       <w:r>
-        <w:rPr>
-          <w:b/>
-        </w:rPr>
-        <w:t xml:space="preserve">Primer parametro:</w:t>
-      </w:r>
-      <w:r>
-        <w:t xml:space="preserve"> </w:t>
-      </w:r>
-      <w:r>
-        <w:t xml:space="preserve">primera muestra</w:t>
+        <w:t xml:space="preserve">El nivel de confianza utilizado será de 95%.</w:t>
       </w:r>
     </w:p>
     <w:p>
@@ -5333,16 +6102,7 @@
         <w:pStyle w:val="Compact"/>
       </w:pPr>
       <w:r>
-        <w:rPr>
-          <w:b/>
-        </w:rPr>
-        <w:t xml:space="preserve">conf.level:</w:t>
-      </w:r>
-      <w:r>
-        <w:t xml:space="preserve"> </w:t>
-      </w:r>
-      <w:r>
-        <w:t xml:space="preserve">nivel de confidencia</w:t>
+        <w:t xml:space="preserve">La población 1 y la población 2 se comportan normalmente.</w:t>
       </w:r>
     </w:p>
     <w:p>
@@ -5350,27 +6110,7 @@
         <w:pStyle w:val="FirstParagraph"/>
       </w:pPr>
       <w:r>
-        <w:t xml:space="preserve">Dando Como resultado para la primera población:</w:t>
-      </w:r>
-      <w:r>
-        <w:t xml:space="preserve"> </w:t>
-      </w:r>
-      <w:r>
-        <w:t xml:space="preserve">]0.214497, 0.375487[</w:t>
-      </w:r>
-    </w:p>
-    <w:p>
-      <w:pPr>
-        <w:pStyle w:val="BodyText"/>
-      </w:pPr>
-      <w:r>
-        <w:t xml:space="preserve">Y dando como resultado para la segunda población:</w:t>
-      </w:r>
-      <w:r>
-        <w:t xml:space="preserve"> </w:t>
-      </w:r>
-      <w:r>
-        <w:t xml:space="preserve">]0.1413782, 0.2474892[</w:t>
+        <w:t xml:space="preserve">El código utilizado para este cálculo fue:</w:t>
       </w:r>
     </w:p>
     <w:p>
@@ -5381,7 +6121,7 @@
         <w:rPr>
           <w:rStyle w:val="NormalTok"/>
         </w:rPr>
-        <w:t xml:space="preserve">VP </w:t>
+        <w:t xml:space="preserve">R </w:t>
       </w:r>
       <w:r>
         <w:rPr>
@@ -5393,19 +6133,31 @@
         <w:rPr>
           <w:rStyle w:val="NormalTok"/>
         </w:rPr>
+        <w:t xml:space="preserve"> stests </w:t>
+      </w:r>
+      <w:r>
+        <w:rPr>
+          <w:rStyle w:val="SpecialCharTok"/>
+        </w:rPr>
+        <w:t xml:space="preserve">::</w:t>
+      </w:r>
+      <w:r>
+        <w:rPr>
+          <w:rStyle w:val="NormalTok"/>
+        </w:rPr>
         <w:t xml:space="preserve"> </w:t>
       </w:r>
       <w:r>
         <w:rPr>
           <w:rStyle w:val="FunctionTok"/>
         </w:rPr>
-        <w:t xml:space="preserve">var</w:t>
-      </w:r>
-      <w:r>
-        <w:rPr>
-          <w:rStyle w:val="NormalTok"/>
-        </w:rPr>
-        <w:t xml:space="preserve">(diamantes</w:t>
+        <w:t xml:space="preserve">var.test</w:t>
+      </w:r>
+      <w:r>
+        <w:rPr>
+          <w:rStyle w:val="NormalTok"/>
+        </w:rPr>
+        <w:t xml:space="preserve">(poblacion1</w:t>
       </w:r>
       <w:r>
         <w:rPr>
@@ -5417,7 +6169,55 @@
         <w:rPr>
           <w:rStyle w:val="NormalTok"/>
         </w:rPr>
-        <w:t xml:space="preserve">quilate)</w:t>
+        <w:t xml:space="preserve">quilate, poblacion2</w:t>
+      </w:r>
+      <w:r>
+        <w:rPr>
+          <w:rStyle w:val="SpecialCharTok"/>
+        </w:rPr>
+        <w:t xml:space="preserve">$</w:t>
+      </w:r>
+      <w:r>
+        <w:rPr>
+          <w:rStyle w:val="NormalTok"/>
+        </w:rPr>
+        <w:t xml:space="preserve">quilate,</w:t>
+      </w:r>
+      <w:r>
+        <w:rPr>
+          <w:rStyle w:val="AttributeTok"/>
+        </w:rPr>
+        <w:t xml:space="preserve">conf.level =</w:t>
+      </w:r>
+      <w:r>
+        <w:rPr>
+          <w:rStyle w:val="NormalTok"/>
+        </w:rPr>
+        <w:t xml:space="preserve"> </w:t>
+      </w:r>
+      <w:r>
+        <w:rPr>
+          <w:rStyle w:val="FloatTok"/>
+        </w:rPr>
+        <w:t xml:space="preserve">0.95</w:t>
+      </w:r>
+      <w:r>
+        <w:rPr>
+          <w:rStyle w:val="NormalTok"/>
+        </w:rPr>
+        <w:t xml:space="preserve">)</w:t>
+      </w:r>
+      <w:r>
+        <w:rPr>
+          <w:rStyle w:val="SpecialCharTok"/>
+        </w:rPr>
+        <w:t xml:space="preserve">$</w:t>
+      </w:r>
+      <w:r>
+        <w:rPr>
+          <w:rStyle w:val="NormalTok"/>
+        </w:rPr>
+        <w:t xml:space="preserve">conf.int</w:t>
       </w:r>
     </w:p>
     <w:p>
@@ -5425,33 +6225,7 @@
         <w:pStyle w:val="FirstParagraph"/>
       </w:pPr>
       <w:r>
-        <w:t xml:space="preserve">Tras realizar estos cambios sacamos la varianza de todo el dataset para comprobar que se encuentra dentro del IC de las poblaciones dando como resultado 0.2246867 y como podemos ver si se encuentra dentro de los dos intervalos lo que muestra que el cálculo fue hecho de manera correcta.</w:t>
-      </w:r>
-    </w:p>
-    <w:bookmarkEnd w:id="34"/>
-    <w:bookmarkStart w:id="35" w:name="ic-de-un-cociente-de-varianza"/>
-    <w:p>
-      <w:pPr>
-        <w:pStyle w:val="Heading2"/>
-      </w:pPr>
-      <w:r>
-        <w:t xml:space="preserve">IC de un cociente de Varianza</w:t>
-      </w:r>
-    </w:p>
-    <w:p>
-      <w:pPr>
-        <w:pStyle w:val="FirstParagraph"/>
-      </w:pPr>
-      <w:r>
-        <w:t xml:space="preserve">Gracias a la librería stests podemos realizar el cociente de varianza de dos poblaciones, para esto utilizaremos a la población 1 y población 2 para realizar este cálculo además de la variable de quilates para realizar el cálculo.</w:t>
-      </w:r>
-    </w:p>
-    <w:p>
-      <w:pPr>
-        <w:pStyle w:val="BodyText"/>
-      </w:pPr>
-      <w:r>
-        <w:t xml:space="preserve">Debemos tener en cuenta lo siguiente:</w:t>
+        <w:t xml:space="preserve">Donde:</w:t>
       </w:r>
     </w:p>
     <w:p>
@@ -5463,7 +6237,16 @@
         <w:pStyle w:val="Compact"/>
       </w:pPr>
       <w:r>
-        <w:t xml:space="preserve">El nivel de confianza utilizado será de 95%.</w:t>
+        <w:rPr>
+          <w:b/>
+        </w:rPr>
+        <w:t xml:space="preserve">Primer parametro:</w:t>
+      </w:r>
+      <w:r>
+        <w:t xml:space="preserve"> </w:t>
+      </w:r>
+      <w:r>
+        <w:t xml:space="preserve">primera muestra</w:t>
       </w:r>
     </w:p>
     <w:p>
@@ -5475,179 +6258,23 @@
         <w:pStyle w:val="Compact"/>
       </w:pPr>
       <w:r>
-        <w:t xml:space="preserve">La población 1 y la población 2 se comportan normalmente.</w:t>
-      </w:r>
-    </w:p>
-    <w:p>
-      <w:pPr>
-        <w:pStyle w:val="FirstParagraph"/>
-      </w:pPr>
-      <w:r>
-        <w:t xml:space="preserve">El código utilizado para este cálculo fue:</w:t>
-      </w:r>
-    </w:p>
-    <w:p>
-      <w:pPr>
-        <w:pStyle w:val="SourceCode"/>
-      </w:pPr>
-      <w:r>
-        <w:rPr>
-          <w:rStyle w:val="NormalTok"/>
-        </w:rPr>
-        <w:t xml:space="preserve">R </w:t>
-      </w:r>
-      <w:r>
-        <w:rPr>
-          <w:rStyle w:val="OtherTok"/>
-        </w:rPr>
-        <w:t xml:space="preserve">&lt;-</w:t>
-      </w:r>
-      <w:r>
-        <w:rPr>
-          <w:rStyle w:val="NormalTok"/>
-        </w:rPr>
-        <w:t xml:space="preserve"> stests </w:t>
-      </w:r>
-      <w:r>
-        <w:rPr>
-          <w:rStyle w:val="SpecialCharTok"/>
-        </w:rPr>
-        <w:t xml:space="preserve">::</w:t>
-      </w:r>
-      <w:r>
-        <w:rPr>
-          <w:rStyle w:val="NormalTok"/>
-        </w:rPr>
-        <w:t xml:space="preserve"> </w:t>
-      </w:r>
-      <w:r>
-        <w:rPr>
-          <w:rStyle w:val="FunctionTok"/>
-        </w:rPr>
-        <w:t xml:space="preserve">var.test</w:t>
-      </w:r>
-      <w:r>
-        <w:rPr>
-          <w:rStyle w:val="NormalTok"/>
-        </w:rPr>
-        <w:t xml:space="preserve">(poblacion1</w:t>
-      </w:r>
-      <w:r>
-        <w:rPr>
-          <w:rStyle w:val="SpecialCharTok"/>
-        </w:rPr>
-        <w:t xml:space="preserve">$</w:t>
-      </w:r>
-      <w:r>
-        <w:rPr>
-          <w:rStyle w:val="NormalTok"/>
-        </w:rPr>
-        <w:t xml:space="preserve">quilate, poblacion2</w:t>
-      </w:r>
-      <w:r>
-        <w:rPr>
-          <w:rStyle w:val="SpecialCharTok"/>
-        </w:rPr>
-        <w:t xml:space="preserve">$</w:t>
-      </w:r>
-      <w:r>
-        <w:rPr>
-          <w:rStyle w:val="NormalTok"/>
-        </w:rPr>
-        <w:t xml:space="preserve">quilate,</w:t>
-      </w:r>
-      <w:r>
-        <w:rPr>
-          <w:rStyle w:val="AttributeTok"/>
-        </w:rPr>
-        <w:t xml:space="preserve">conf.level =</w:t>
-      </w:r>
-      <w:r>
-        <w:rPr>
-          <w:rStyle w:val="NormalTok"/>
-        </w:rPr>
-        <w:t xml:space="preserve"> </w:t>
-      </w:r>
-      <w:r>
-        <w:rPr>
-          <w:rStyle w:val="FloatTok"/>
-        </w:rPr>
-        <w:t xml:space="preserve">0.95</w:t>
-      </w:r>
-      <w:r>
-        <w:rPr>
-          <w:rStyle w:val="NormalTok"/>
-        </w:rPr>
-        <w:t xml:space="preserve">)</w:t>
-      </w:r>
-      <w:r>
-        <w:rPr>
-          <w:rStyle w:val="SpecialCharTok"/>
-        </w:rPr>
-        <w:t xml:space="preserve">$</w:t>
-      </w:r>
-      <w:r>
-        <w:rPr>
-          <w:rStyle w:val="NormalTok"/>
-        </w:rPr>
-        <w:t xml:space="preserve">conf.int</w:t>
-      </w:r>
-    </w:p>
-    <w:p>
-      <w:pPr>
-        <w:pStyle w:val="FirstParagraph"/>
-      </w:pPr>
-      <w:r>
-        <w:t xml:space="preserve">Donde:</w:t>
+        <w:rPr>
+          <w:b/>
+        </w:rPr>
+        <w:t xml:space="preserve">Segundo parametro:</w:t>
+      </w:r>
+      <w:r>
+        <w:t xml:space="preserve"> </w:t>
+      </w:r>
+      <w:r>
+        <w:t xml:space="preserve">segunda muestra</w:t>
       </w:r>
     </w:p>
     <w:p>
       <w:pPr>
         <w:numPr>
           <w:ilvl w:val="0"/>
-          <w:numId w:val="1011"/>
-        </w:numPr>
-        <w:pStyle w:val="Compact"/>
-      </w:pPr>
-      <w:r>
-        <w:rPr>
-          <w:b/>
-        </w:rPr>
-        <w:t xml:space="preserve">Primer parametro:</w:t>
-      </w:r>
-      <w:r>
-        <w:t xml:space="preserve"> </w:t>
-      </w:r>
-      <w:r>
-        <w:t xml:space="preserve">primera muestra</w:t>
-      </w:r>
-    </w:p>
-    <w:p>
-      <w:pPr>
-        <w:numPr>
-          <w:ilvl w:val="0"/>
-          <w:numId w:val="1011"/>
-        </w:numPr>
-        <w:pStyle w:val="Compact"/>
-      </w:pPr>
-      <w:r>
-        <w:rPr>
-          <w:b/>
-        </w:rPr>
-        <w:t xml:space="preserve">Segundo parametro:</w:t>
-      </w:r>
-      <w:r>
-        <w:t xml:space="preserve"> </w:t>
-      </w:r>
-      <w:r>
-        <w:t xml:space="preserve">segunda muestra</w:t>
-      </w:r>
-    </w:p>
-    <w:p>
-      <w:pPr>
-        <w:numPr>
-          <w:ilvl w:val="0"/>
-          <w:numId w:val="1011"/>
+          <w:numId w:val="1010"/>
         </w:numPr>
         <w:pStyle w:val="Compact"/>
       </w:pPr>
@@ -5955,9 +6582,6 @@
     <w:abstractNumId w:val="991"/>
   </w:num>
   <w:num w:numId="1010">
-    <w:abstractNumId w:val="991"/>
-  </w:num>
-  <w:num w:numId="1011">
     <w:abstractNumId w:val="991"/>
   </w:num>
 </w:numbering>

</xml_diff>

<commit_message>
Etapa 3: algunos titulos
</commit_message>
<xml_diff>
--- a/Main.docx
+++ b/Main.docx
@@ -23574,6 +23574,761 @@
     </w:p>
     <w:bookmarkEnd w:id="48"/>
     <w:bookmarkEnd w:id="49"/>
+    <w:bookmarkStart w:id="55" w:name="iv-parte-otras-pruebas-de-hipótesis-en-r"/>
+    <w:p>
+      <w:pPr>
+        <w:pStyle w:val="Heading1"/>
+      </w:pPr>
+      <w:r>
+        <w:t xml:space="preserve">IV Parte: Otras pruebas de hipótesis en R</w:t>
+      </w:r>
+    </w:p>
+    <w:bookmarkStart w:id="50" w:name="caso-1"/>
+    <w:p>
+      <w:pPr>
+        <w:pStyle w:val="Heading2"/>
+      </w:pPr>
+      <w:r>
+        <w:t xml:space="preserve">Caso 1:</w:t>
+      </w:r>
+    </w:p>
+    <w:p>
+      <w:pPr>
+        <w:numPr>
+          <w:ilvl w:val="0"/>
+          <w:numId w:val="1034"/>
+        </w:numPr>
+      </w:pPr>
+      <w:r>
+        <w:t xml:space="preserve">Gráficos</w:t>
+      </w:r>
+    </w:p>
+    <w:p>
+      <w:pPr>
+        <w:numPr>
+          <w:ilvl w:val="0"/>
+          <w:numId w:val="1034"/>
+        </w:numPr>
+      </w:pPr>
+      <w:r>
+        <w:t xml:space="preserve">Gráfico QQ-plot</w:t>
+      </w:r>
+    </w:p>
+    <w:p>
+      <w:pPr>
+        <w:numPr>
+          <w:ilvl w:val="0"/>
+          <w:numId w:val="1034"/>
+        </w:numPr>
+      </w:pPr>
+      <w:r>
+        <w:t xml:space="preserve">Pruebas formales de normalidad S-W test, A-D test, K-S-L test</w:t>
+      </w:r>
+    </w:p>
+    <w:p>
+      <w:pPr>
+        <w:numPr>
+          <w:ilvl w:val="0"/>
+          <w:numId w:val="1034"/>
+        </w:numPr>
+      </w:pPr>
+      <w:r>
+        <w:t xml:space="preserve">D’Agostino-Pearson</w:t>
+      </w:r>
+    </w:p>
+    <w:p>
+      <w:pPr>
+        <w:numPr>
+          <w:ilvl w:val="0"/>
+          <w:numId w:val="1034"/>
+        </w:numPr>
+      </w:pPr>
+      <w:r>
+        <w:t xml:space="preserve">Análisis de custoris y simetría de los datos</w:t>
+      </w:r>
+    </w:p>
+    <w:bookmarkEnd w:id="50"/>
+    <w:bookmarkStart w:id="51" w:name="caso-2"/>
+    <w:p>
+      <w:pPr>
+        <w:pStyle w:val="Heading2"/>
+      </w:pPr>
+      <w:r>
+        <w:t xml:space="preserve">Caso 2:</w:t>
+      </w:r>
+    </w:p>
+    <w:p>
+      <w:pPr>
+        <w:numPr>
+          <w:ilvl w:val="0"/>
+          <w:numId w:val="1035"/>
+        </w:numPr>
+      </w:pPr>
+      <w:r>
+        <w:t xml:space="preserve">Gráficos</w:t>
+      </w:r>
+    </w:p>
+    <w:p>
+      <w:pPr>
+        <w:numPr>
+          <w:ilvl w:val="0"/>
+          <w:numId w:val="1035"/>
+        </w:numPr>
+      </w:pPr>
+      <w:r>
+        <w:t xml:space="preserve">Gráfico QQ-plot</w:t>
+      </w:r>
+    </w:p>
+    <w:p>
+      <w:pPr>
+        <w:numPr>
+          <w:ilvl w:val="0"/>
+          <w:numId w:val="1035"/>
+        </w:numPr>
+      </w:pPr>
+      <w:r>
+        <w:t xml:space="preserve">Pruebas formales de normalidad S-W test, A-D test, K-S-L test</w:t>
+      </w:r>
+    </w:p>
+    <w:p>
+      <w:pPr>
+        <w:numPr>
+          <w:ilvl w:val="0"/>
+          <w:numId w:val="1035"/>
+        </w:numPr>
+      </w:pPr>
+      <w:r>
+        <w:t xml:space="preserve">D’Agostino-Pearson</w:t>
+      </w:r>
+    </w:p>
+    <w:p>
+      <w:pPr>
+        <w:numPr>
+          <w:ilvl w:val="0"/>
+          <w:numId w:val="1035"/>
+        </w:numPr>
+      </w:pPr>
+      <w:r>
+        <w:t xml:space="preserve">Análisis de custoris y simetría de los datos</w:t>
+      </w:r>
+    </w:p>
+    <w:bookmarkEnd w:id="51"/>
+    <w:bookmarkStart w:id="52" w:name="resumen-casos-1-y-2"/>
+    <w:p>
+      <w:pPr>
+        <w:pStyle w:val="Heading2"/>
+      </w:pPr>
+      <w:r>
+        <w:t xml:space="preserve">Resumen casos 1 y 2</w:t>
+      </w:r>
+    </w:p>
+    <w:tbl>
+      <w:tblPr>
+        <w:tblStyle w:val="Table"/>
+        <w:tblW w:type="pct" w:w="5000.0"/>
+        <w:tblLook w:firstRow="1" w:lastRow="0" w:firstColumn="0" w:lastColumn="0" w:noHBand="0" w:noVBand="0" w:val="0020"/>
+      </w:tblPr>
+      <w:tblGrid>
+        <w:gridCol w:w="1980"/>
+        <w:gridCol w:w="1980"/>
+        <w:gridCol w:w="1980"/>
+        <w:gridCol w:w="1980"/>
+      </w:tblGrid>
+      <w:tr>
+        <w:tc>
+          <w:p>
+            <w:pPr>
+              <w:pStyle w:val="Compact"/>
+              <w:jc w:val="left"/>
+            </w:pPr>
+            <w:r>
+              <w:t xml:space="preserve">Tipo de prueba</w:t>
+            </w:r>
+          </w:p>
+        </w:tc>
+        <w:tc>
+          <w:p>
+            <w:pPr>
+              <w:pStyle w:val="Compact"/>
+              <w:jc w:val="left"/>
+            </w:pPr>
+            <w:r>
+              <w:t xml:space="preserve">Niños</w:t>
+            </w:r>
+          </w:p>
+        </w:tc>
+        <w:tc>
+          <w:p>
+            <w:pPr>
+              <w:pStyle w:val="Compact"/>
+              <w:jc w:val="left"/>
+            </w:pPr>
+            <w:r>
+              <w:t xml:space="preserve">Niñas</w:t>
+            </w:r>
+          </w:p>
+        </w:tc>
+        <w:tc>
+          <w:p>
+            <w:pPr>
+              <w:pStyle w:val="Compact"/>
+              <w:jc w:val="left"/>
+            </w:pPr>
+            <w:r>
+              <w:t xml:space="preserve">Medidas de biceps</w:t>
+            </w:r>
+          </w:p>
+        </w:tc>
+      </w:tr>
+      <w:tr>
+        <w:tc>
+          <w:p>
+            <w:pPr>
+              <w:pStyle w:val="Compact"/>
+              <w:jc w:val="left"/>
+            </w:pPr>
+            <w:r>
+              <w:t xml:space="preserve">Función de densidad versus curva normal</w:t>
+            </w:r>
+          </w:p>
+        </w:tc>
+        <w:tc>
+          <w:p>
+            <w:pPr>
+              <w:pStyle w:val="Compact"/>
+              <w:jc w:val="left"/>
+            </w:pPr>
+            <w:r>
+              <w:t xml:space="preserve">Anote lo observado</w:t>
+            </w:r>
+          </w:p>
+        </w:tc>
+        <w:tc>
+          <w:p>
+            <w:pPr>
+              <w:pStyle w:val="Compact"/>
+              <w:jc w:val="left"/>
+            </w:pPr>
+            <w:r>
+              <w:t xml:space="preserve">Anote lo observado</w:t>
+            </w:r>
+          </w:p>
+        </w:tc>
+        <w:tc>
+          <w:p>
+            <w:pPr>
+              <w:pStyle w:val="Compact"/>
+              <w:jc w:val="left"/>
+            </w:pPr>
+            <w:r>
+              <w:t xml:space="preserve">Anote lo observado</w:t>
+            </w:r>
+          </w:p>
+        </w:tc>
+      </w:tr>
+      <w:tr>
+        <w:tc>
+          <w:p>
+            <w:pPr>
+              <w:pStyle w:val="Compact"/>
+              <w:jc w:val="left"/>
+            </w:pPr>
+            <w:r>
+              <w:t xml:space="preserve">Conclusión</w:t>
+            </w:r>
+          </w:p>
+        </w:tc>
+        <w:tc>
+          <w:p/>
+        </w:tc>
+        <w:tc>
+          <w:p/>
+        </w:tc>
+        <w:tc>
+          <w:p/>
+        </w:tc>
+      </w:tr>
+      <w:tr>
+        <w:tc>
+          <w:p>
+            <w:pPr>
+              <w:pStyle w:val="Compact"/>
+              <w:jc w:val="left"/>
+            </w:pPr>
+            <w:r>
+              <w:t xml:space="preserve">QQ-Plot</w:t>
+            </w:r>
+          </w:p>
+        </w:tc>
+        <w:tc>
+          <w:p>
+            <w:pPr>
+              <w:pStyle w:val="Compact"/>
+              <w:jc w:val="left"/>
+            </w:pPr>
+            <w:r>
+              <w:t xml:space="preserve">Anote lo observado</w:t>
+            </w:r>
+          </w:p>
+        </w:tc>
+        <w:tc>
+          <w:p>
+            <w:pPr>
+              <w:pStyle w:val="Compact"/>
+              <w:jc w:val="left"/>
+            </w:pPr>
+            <w:r>
+              <w:t xml:space="preserve">Anote lo observado</w:t>
+            </w:r>
+          </w:p>
+        </w:tc>
+        <w:tc>
+          <w:p>
+            <w:pPr>
+              <w:pStyle w:val="Compact"/>
+              <w:jc w:val="left"/>
+            </w:pPr>
+            <w:r>
+              <w:t xml:space="preserve">Anote lo observado</w:t>
+            </w:r>
+          </w:p>
+        </w:tc>
+      </w:tr>
+      <w:tr>
+        <w:tc>
+          <w:p>
+            <w:pPr>
+              <w:pStyle w:val="Compact"/>
+              <w:jc w:val="left"/>
+            </w:pPr>
+            <w:r>
+              <w:t xml:space="preserve">Conclusión</w:t>
+            </w:r>
+          </w:p>
+        </w:tc>
+        <w:tc>
+          <w:p/>
+        </w:tc>
+        <w:tc>
+          <w:p/>
+        </w:tc>
+        <w:tc>
+          <w:p/>
+        </w:tc>
+      </w:tr>
+      <w:tr>
+        <w:tc>
+          <w:p>
+            <w:pPr>
+              <w:pStyle w:val="Compact"/>
+              <w:jc w:val="left"/>
+            </w:pPr>
+            <w:r>
+              <w:t xml:space="preserve">S-W test</w:t>
+            </w:r>
+          </w:p>
+        </w:tc>
+        <w:tc>
+          <w:p>
+            <w:pPr>
+              <w:pStyle w:val="Compact"/>
+              <w:jc w:val="left"/>
+            </w:pPr>
+            <w:r>
+              <w:t xml:space="preserve">Valor P</w:t>
+            </w:r>
+          </w:p>
+        </w:tc>
+        <w:tc>
+          <w:p>
+            <w:pPr>
+              <w:pStyle w:val="Compact"/>
+              <w:jc w:val="left"/>
+            </w:pPr>
+            <w:r>
+              <w:t xml:space="preserve">Valor P</w:t>
+            </w:r>
+          </w:p>
+        </w:tc>
+        <w:tc>
+          <w:p>
+            <w:pPr>
+              <w:pStyle w:val="Compact"/>
+              <w:jc w:val="left"/>
+            </w:pPr>
+            <w:r>
+              <w:t xml:space="preserve">Valor P</w:t>
+            </w:r>
+          </w:p>
+        </w:tc>
+      </w:tr>
+      <w:tr>
+        <w:tc>
+          <w:p>
+            <w:pPr>
+              <w:pStyle w:val="Compact"/>
+              <w:jc w:val="left"/>
+            </w:pPr>
+            <w:r>
+              <w:t xml:space="preserve">Conclusión</w:t>
+            </w:r>
+          </w:p>
+        </w:tc>
+        <w:tc>
+          <w:p/>
+        </w:tc>
+        <w:tc>
+          <w:p/>
+        </w:tc>
+        <w:tc>
+          <w:p/>
+        </w:tc>
+      </w:tr>
+      <w:tr>
+        <w:tc>
+          <w:p>
+            <w:pPr>
+              <w:pStyle w:val="Compact"/>
+              <w:jc w:val="left"/>
+            </w:pPr>
+            <w:r>
+              <w:t xml:space="preserve">A-D test</w:t>
+            </w:r>
+          </w:p>
+        </w:tc>
+        <w:tc>
+          <w:p>
+            <w:pPr>
+              <w:pStyle w:val="Compact"/>
+              <w:jc w:val="left"/>
+            </w:pPr>
+            <w:r>
+              <w:t xml:space="preserve">Valor P</w:t>
+            </w:r>
+          </w:p>
+        </w:tc>
+        <w:tc>
+          <w:p>
+            <w:pPr>
+              <w:pStyle w:val="Compact"/>
+              <w:jc w:val="left"/>
+            </w:pPr>
+            <w:r>
+              <w:t xml:space="preserve">Valor P</w:t>
+            </w:r>
+          </w:p>
+        </w:tc>
+        <w:tc>
+          <w:p>
+            <w:pPr>
+              <w:pStyle w:val="Compact"/>
+              <w:jc w:val="left"/>
+            </w:pPr>
+            <w:r>
+              <w:t xml:space="preserve">Valor P</w:t>
+            </w:r>
+          </w:p>
+        </w:tc>
+      </w:tr>
+      <w:tr>
+        <w:tc>
+          <w:p>
+            <w:pPr>
+              <w:pStyle w:val="Compact"/>
+              <w:jc w:val="left"/>
+            </w:pPr>
+            <w:r>
+              <w:t xml:space="preserve">Conclusión</w:t>
+            </w:r>
+          </w:p>
+        </w:tc>
+        <w:tc>
+          <w:p/>
+        </w:tc>
+        <w:tc>
+          <w:p/>
+        </w:tc>
+        <w:tc>
+          <w:p/>
+        </w:tc>
+      </w:tr>
+      <w:tr>
+        <w:tc>
+          <w:p>
+            <w:pPr>
+              <w:pStyle w:val="Compact"/>
+              <w:jc w:val="left"/>
+            </w:pPr>
+            <w:r>
+              <w:t xml:space="preserve">D’Agostino-Pearson</w:t>
+            </w:r>
+          </w:p>
+        </w:tc>
+        <w:tc>
+          <w:p>
+            <w:pPr>
+              <w:pStyle w:val="Compact"/>
+              <w:jc w:val="left"/>
+            </w:pPr>
+            <w:r>
+              <w:t xml:space="preserve">Valor P</w:t>
+            </w:r>
+          </w:p>
+        </w:tc>
+        <w:tc>
+          <w:p>
+            <w:pPr>
+              <w:pStyle w:val="Compact"/>
+              <w:jc w:val="left"/>
+            </w:pPr>
+            <w:r>
+              <w:t xml:space="preserve">Valor P</w:t>
+            </w:r>
+          </w:p>
+        </w:tc>
+        <w:tc>
+          <w:p>
+            <w:pPr>
+              <w:pStyle w:val="Compact"/>
+              <w:jc w:val="left"/>
+            </w:pPr>
+            <w:r>
+              <w:t xml:space="preserve">Valor P</w:t>
+            </w:r>
+          </w:p>
+        </w:tc>
+      </w:tr>
+      <w:tr>
+        <w:tc>
+          <w:p>
+            <w:pPr>
+              <w:pStyle w:val="Compact"/>
+              <w:jc w:val="left"/>
+            </w:pPr>
+            <w:r>
+              <w:t xml:space="preserve">Conclusión</w:t>
+            </w:r>
+          </w:p>
+        </w:tc>
+        <w:tc>
+          <w:p/>
+        </w:tc>
+        <w:tc>
+          <w:p/>
+        </w:tc>
+        <w:tc>
+          <w:p/>
+        </w:tc>
+      </w:tr>
+      <w:tr>
+        <w:tc>
+          <w:p>
+            <w:pPr>
+              <w:pStyle w:val="Compact"/>
+              <w:jc w:val="left"/>
+            </w:pPr>
+            <w:r>
+              <w:t xml:space="preserve">Curtosis y simetría</w:t>
+            </w:r>
+          </w:p>
+        </w:tc>
+        <w:tc>
+          <w:p>
+            <w:pPr>
+              <w:pStyle w:val="Compact"/>
+              <w:jc w:val="left"/>
+            </w:pPr>
+            <w:r>
+              <w:t xml:space="preserve">Valor P</w:t>
+            </w:r>
+          </w:p>
+        </w:tc>
+        <w:tc>
+          <w:p>
+            <w:pPr>
+              <w:pStyle w:val="Compact"/>
+              <w:jc w:val="left"/>
+            </w:pPr>
+            <w:r>
+              <w:t xml:space="preserve">Valor P</w:t>
+            </w:r>
+          </w:p>
+        </w:tc>
+        <w:tc>
+          <w:p>
+            <w:pPr>
+              <w:pStyle w:val="Compact"/>
+              <w:jc w:val="left"/>
+            </w:pPr>
+            <w:r>
+              <w:t xml:space="preserve">Valor P</w:t>
+            </w:r>
+          </w:p>
+        </w:tc>
+      </w:tr>
+      <w:tr>
+        <w:tc>
+          <w:p>
+            <w:pPr>
+              <w:pStyle w:val="Compact"/>
+              <w:jc w:val="left"/>
+            </w:pPr>
+            <w:r>
+              <w:t xml:space="preserve">Conclusión</w:t>
+            </w:r>
+          </w:p>
+        </w:tc>
+        <w:tc>
+          <w:p/>
+        </w:tc>
+        <w:tc>
+          <w:p/>
+        </w:tc>
+        <w:tc>
+          <w:p/>
+        </w:tc>
+      </w:tr>
+      <w:tr>
+        <w:tc>
+          <w:p>
+            <w:pPr>
+              <w:pStyle w:val="Compact"/>
+              <w:jc w:val="left"/>
+            </w:pPr>
+            <w:r>
+              <w:t xml:space="preserve">:–</w:t>
+            </w:r>
+          </w:p>
+        </w:tc>
+        <w:tc>
+          <w:p>
+            <w:pPr>
+              <w:pStyle w:val="Compact"/>
+              <w:jc w:val="left"/>
+            </w:pPr>
+            <w:r>
+              <w:t xml:space="preserve">:–</w:t>
+            </w:r>
+          </w:p>
+        </w:tc>
+        <w:tc>
+          <w:p>
+            <w:pPr>
+              <w:pStyle w:val="Compact"/>
+              <w:jc w:val="left"/>
+            </w:pPr>
+            <w:r>
+              <w:t xml:space="preserve">:–</w:t>
+            </w:r>
+          </w:p>
+        </w:tc>
+        <w:tc>
+          <w:p>
+            <w:pPr>
+              <w:pStyle w:val="Compact"/>
+              <w:jc w:val="left"/>
+            </w:pPr>
+            <w:r>
+              <w:t xml:space="preserve">:–</w:t>
+            </w:r>
+          </w:p>
+        </w:tc>
+      </w:tr>
+      <w:tr>
+        <w:tc>
+          <w:p>
+            <w:pPr>
+              <w:pStyle w:val="Compact"/>
+              <w:jc w:val="left"/>
+            </w:pPr>
+            <w:r>
+              <w:t xml:space="preserve">Conclusión general sobre normalidad de los datos</w:t>
+            </w:r>
+          </w:p>
+        </w:tc>
+        <w:tc>
+          <w:p/>
+        </w:tc>
+        <w:tc>
+          <w:p/>
+        </w:tc>
+        <w:tc>
+          <w:p/>
+        </w:tc>
+      </w:tr>
+    </w:tbl>
+    <w:bookmarkEnd w:id="52"/>
+    <w:bookmarkStart w:id="53" w:name="caso-3"/>
+    <w:p>
+      <w:pPr>
+        <w:pStyle w:val="Heading2"/>
+      </w:pPr>
+      <w:r>
+        <w:t xml:space="preserve">Caso 3:</w:t>
+      </w:r>
+    </w:p>
+    <w:bookmarkEnd w:id="53"/>
+    <w:bookmarkStart w:id="54" w:name="caso-4"/>
+    <w:p>
+      <w:pPr>
+        <w:pStyle w:val="Heading2"/>
+      </w:pPr>
+      <w:r>
+        <w:t xml:space="preserve">Caso 4:</w:t>
+      </w:r>
+    </w:p>
+    <w:bookmarkEnd w:id="54"/>
+    <w:bookmarkEnd w:id="55"/>
+    <w:bookmarkStart w:id="58" w:name="v-parte-modelos-de-regresión-lineal"/>
+    <w:p>
+      <w:pPr>
+        <w:pStyle w:val="Heading1"/>
+      </w:pPr>
+      <w:r>
+        <w:t xml:space="preserve">V Parte: Modelos de regresión lineal</w:t>
+      </w:r>
+    </w:p>
+    <w:bookmarkStart w:id="56" w:name="caso-5"/>
+    <w:p>
+      <w:pPr>
+        <w:pStyle w:val="Heading2"/>
+      </w:pPr>
+      <w:r>
+        <w:t xml:space="preserve">Caso 5:</w:t>
+      </w:r>
+    </w:p>
+    <w:bookmarkEnd w:id="56"/>
+    <w:bookmarkStart w:id="57" w:name="caso-6"/>
+    <w:p>
+      <w:pPr>
+        <w:pStyle w:val="Heading2"/>
+      </w:pPr>
+      <w:r>
+        <w:t xml:space="preserve">Caso 6:</w:t>
+      </w:r>
+    </w:p>
+    <w:bookmarkEnd w:id="57"/>
+    <w:bookmarkEnd w:id="58"/>
+    <w:bookmarkStart w:id="60" w:name="vi-parte-modelos-de-regresión-no-lineal"/>
+    <w:p>
+      <w:pPr>
+        <w:pStyle w:val="Heading1"/>
+      </w:pPr>
+      <w:r>
+        <w:t xml:space="preserve">VI Parte: Modelos de regresión no lineal</w:t>
+      </w:r>
+    </w:p>
+    <w:bookmarkStart w:id="59" w:name="caso-7"/>
+    <w:p>
+      <w:pPr>
+        <w:pStyle w:val="Heading2"/>
+      </w:pPr>
+      <w:r>
+        <w:t xml:space="preserve">Caso 7:</w:t>
+      </w:r>
+    </w:p>
+    <w:bookmarkEnd w:id="59"/>
+    <w:bookmarkEnd w:id="60"/>
     <w:sectPr/>
   </w:body>
 </w:document>
@@ -23750,6 +24505,91 @@
     <w:lvl w:ilvl="8">
       <w:numFmt w:val="bullet"/>
       <w:lvlText w:val="•"/>
+      <w:lvlJc w:val="left"/>
+      <w:pPr>
+        <w:ind w:left="6480" w:hanging="480"/>
+      </w:pPr>
+    </w:lvl>
+  </w:abstractNum>
+  <w:abstractNum w:abstractNumId="99411">
+    <w:nsid w:val="71315dca"/>
+    <w:multiLevelType w:val="multilevel"/>
+    <w:lvl w:ilvl="0">
+      <w:start w:val="1"/>
+      <w:numFmt w:val="decimal"/>
+      <w:lvlText w:val="%1."/>
+      <w:lvlJc w:val="left"/>
+      <w:pPr>
+        <w:ind w:left="720" w:hanging="480"/>
+      </w:pPr>
+    </w:lvl>
+    <w:lvl w:ilvl="1">
+      <w:start w:val="1"/>
+      <w:numFmt w:val="decimal"/>
+      <w:lvlText w:val="%2."/>
+      <w:lvlJc w:val="left"/>
+      <w:pPr>
+        <w:ind w:left="1440" w:hanging="480"/>
+      </w:pPr>
+    </w:lvl>
+    <w:lvl w:ilvl="2">
+      <w:start w:val="1"/>
+      <w:numFmt w:val="decimal"/>
+      <w:lvlText w:val="%3."/>
+      <w:lvlJc w:val="left"/>
+      <w:pPr>
+        <w:ind w:left="2160" w:hanging="480"/>
+      </w:pPr>
+    </w:lvl>
+    <w:lvl w:ilvl="3">
+      <w:start w:val="1"/>
+      <w:numFmt w:val="decimal"/>
+      <w:lvlText w:val="%4."/>
+      <w:lvlJc w:val="left"/>
+      <w:pPr>
+        <w:ind w:left="2880" w:hanging="480"/>
+      </w:pPr>
+    </w:lvl>
+    <w:lvl w:ilvl="4">
+      <w:start w:val="1"/>
+      <w:numFmt w:val="decimal"/>
+      <w:lvlText w:val="%5."/>
+      <w:lvlJc w:val="left"/>
+      <w:pPr>
+        <w:ind w:left="3600" w:hanging="480"/>
+      </w:pPr>
+    </w:lvl>
+    <w:lvl w:ilvl="5">
+      <w:start w:val="1"/>
+      <w:numFmt w:val="decimal"/>
+      <w:lvlText w:val="%6."/>
+      <w:lvlJc w:val="left"/>
+      <w:pPr>
+        <w:ind w:left="4320" w:hanging="480"/>
+      </w:pPr>
+    </w:lvl>
+    <w:lvl w:ilvl="6">
+      <w:start w:val="1"/>
+      <w:numFmt w:val="decimal"/>
+      <w:lvlText w:val="%7."/>
+      <w:lvlJc w:val="left"/>
+      <w:pPr>
+        <w:ind w:left="5040" w:hanging="480"/>
+      </w:pPr>
+    </w:lvl>
+    <w:lvl w:ilvl="7">
+      <w:start w:val="1"/>
+      <w:numFmt w:val="decimal"/>
+      <w:lvlText w:val="%8."/>
+      <w:lvlJc w:val="left"/>
+      <w:pPr>
+        <w:ind w:left="5760" w:hanging="480"/>
+      </w:pPr>
+    </w:lvl>
+    <w:lvl w:ilvl="8">
+      <w:start w:val="1"/>
+      <w:numFmt w:val="decimal"/>
+      <w:lvlText w:val="%9."/>
       <w:lvlJc w:val="left"/>
       <w:pPr>
         <w:ind w:left="6480" w:hanging="480"/>
@@ -23857,6 +24697,66 @@
   </w:num>
   <w:num w:numId="1033">
     <w:abstractNumId w:val="991"/>
+  </w:num>
+  <w:num w:numId="1034">
+    <w:abstractNumId w:val="99411"/>
+    <w:lvlOverride w:ilvl="0">
+      <w:startOverride w:val="1"/>
+    </w:lvlOverride>
+    <w:lvlOverride w:ilvl="1">
+      <w:startOverride w:val="1"/>
+    </w:lvlOverride>
+    <w:lvlOverride w:ilvl="2">
+      <w:startOverride w:val="1"/>
+    </w:lvlOverride>
+    <w:lvlOverride w:ilvl="3">
+      <w:startOverride w:val="1"/>
+    </w:lvlOverride>
+    <w:lvlOverride w:ilvl="4">
+      <w:startOverride w:val="1"/>
+    </w:lvlOverride>
+    <w:lvlOverride w:ilvl="5">
+      <w:startOverride w:val="1"/>
+    </w:lvlOverride>
+    <w:lvlOverride w:ilvl="6">
+      <w:startOverride w:val="1"/>
+    </w:lvlOverride>
+    <w:lvlOverride w:ilvl="7">
+      <w:startOverride w:val="1"/>
+    </w:lvlOverride>
+    <w:lvlOverride w:ilvl="8">
+      <w:startOverride w:val="1"/>
+    </w:lvlOverride>
+  </w:num>
+  <w:num w:numId="1035">
+    <w:abstractNumId w:val="99411"/>
+    <w:lvlOverride w:ilvl="0">
+      <w:startOverride w:val="1"/>
+    </w:lvlOverride>
+    <w:lvlOverride w:ilvl="1">
+      <w:startOverride w:val="1"/>
+    </w:lvlOverride>
+    <w:lvlOverride w:ilvl="2">
+      <w:startOverride w:val="1"/>
+    </w:lvlOverride>
+    <w:lvlOverride w:ilvl="3">
+      <w:startOverride w:val="1"/>
+    </w:lvlOverride>
+    <w:lvlOverride w:ilvl="4">
+      <w:startOverride w:val="1"/>
+    </w:lvlOverride>
+    <w:lvlOverride w:ilvl="5">
+      <w:startOverride w:val="1"/>
+    </w:lvlOverride>
+    <w:lvlOverride w:ilvl="6">
+      <w:startOverride w:val="1"/>
+    </w:lvlOverride>
+    <w:lvlOverride w:ilvl="7">
+      <w:startOverride w:val="1"/>
+    </w:lvlOverride>
+    <w:lvlOverride w:ilvl="8">
+      <w:startOverride w:val="1"/>
+    </w:lvlOverride>
   </w:num>
 </w:numbering>
 </file>

</xml_diff>